<commit_message>
Se creo un nuevo proyecto Concierto, con las carpteas Models y Data
</commit_message>
<xml_diff>
--- a/Docs/EF and DAPPER.docx
+++ b/Docs/EF and DAPPER.docx
@@ -2692,8 +2692,6 @@
         </w:rPr>
         <w:t>Estos términos se refieren a un patrón de diseño que te ayuda a separar las responsabilidades de tu código.</w:t>
       </w:r>
-      <w:bookmarkStart w:id="0" w:name="_GoBack"/>
-      <w:bookmarkEnd w:id="0"/>
     </w:p>
     <w:p>
       <w:pPr>
@@ -3088,7 +3086,6 @@
           <w:sz w:val="12"/>
           <w:szCs w:val="16"/>
           <w:u w:val="single"/>
-          <w:lang w:val="es-AR"/>
         </w:rPr>
       </w:pPr>
       <w:r>
@@ -3098,7 +3095,6 @@
           <w:sz w:val="12"/>
           <w:szCs w:val="16"/>
           <w:u w:val="single"/>
-          <w:lang w:val="es-AR"/>
         </w:rPr>
         <w:t>DATA/</w:t>
       </w:r>
@@ -4312,7 +4308,6 @@
           <w:sz w:val="12"/>
           <w:szCs w:val="16"/>
           <w:highlight w:val="white"/>
-          <w:lang w:val="es-AR"/>
         </w:rPr>
         <w:t xml:space="preserve">            </w:t>
       </w:r>
@@ -4554,7 +4549,6 @@
           <w:sz w:val="12"/>
           <w:szCs w:val="16"/>
           <w:highlight w:val="white"/>
-          <w:lang w:val="es-AR"/>
         </w:rPr>
       </w:pPr>
       <w:r>
@@ -4589,32 +4583,40 @@
           <w:highlight w:val="white"/>
           <w:lang w:val="es-AR"/>
         </w:rPr>
-        <w:t xml:space="preserve"> Id = 1,</w:t>
-      </w:r>
-    </w:p>
-    <w:p>
-      <w:pPr>
-        <w:autoSpaceDE w:val="0"/>
-        <w:autoSpaceDN w:val="0"/>
-        <w:adjustRightInd w:val="0"/>
-        <w:spacing w:after="0" w:line="276" w:lineRule="auto"/>
+        <w:t xml:space="preserve"> </w:t>
+      </w:r>
+      <w:r>
         <w:rPr>
           <w:rFonts w:ascii="Arial" w:hAnsi="Arial" w:cs="Arial"/>
           <w:color w:val="008000"/>
           <w:sz w:val="12"/>
           <w:szCs w:val="16"/>
           <w:highlight w:val="white"/>
-          <w:lang w:val="es-AR"/>
-        </w:rPr>
-      </w:pPr>
-      <w:r>
+        </w:rPr>
+        <w:t>Id = 1,</w:t>
+      </w:r>
+    </w:p>
+    <w:p>
+      <w:pPr>
+        <w:autoSpaceDE w:val="0"/>
+        <w:autoSpaceDN w:val="0"/>
+        <w:adjustRightInd w:val="0"/>
+        <w:spacing w:after="0" w:line="276" w:lineRule="auto"/>
         <w:rPr>
           <w:rFonts w:ascii="Arial" w:hAnsi="Arial" w:cs="Arial"/>
           <w:color w:val="008000"/>
           <w:sz w:val="12"/>
           <w:szCs w:val="16"/>
           <w:highlight w:val="white"/>
-          <w:lang w:val="es-AR"/>
+        </w:rPr>
+      </w:pPr>
+      <w:r>
+        <w:rPr>
+          <w:rFonts w:ascii="Arial" w:hAnsi="Arial" w:cs="Arial"/>
+          <w:color w:val="008000"/>
+          <w:sz w:val="12"/>
+          <w:szCs w:val="16"/>
+          <w:highlight w:val="white"/>
         </w:rPr>
         <w:t xml:space="preserve">        </w:t>
       </w:r>
@@ -4625,7 +4627,6 @@
           <w:sz w:val="12"/>
           <w:szCs w:val="16"/>
           <w:highlight w:val="white"/>
-          <w:lang w:val="es-AR"/>
         </w:rPr>
         <w:tab/>
         <w:t xml:space="preserve">        </w:t>
@@ -4637,7 +4638,6 @@
           <w:sz w:val="12"/>
           <w:szCs w:val="16"/>
           <w:highlight w:val="white"/>
-          <w:lang w:val="es-AR"/>
         </w:rPr>
         <w:t>Nombre = "Samsung",</w:t>
       </w:r>
@@ -4663,7 +4663,6 @@
           <w:sz w:val="12"/>
           <w:szCs w:val="16"/>
           <w:highlight w:val="white"/>
-          <w:lang w:val="es-AR"/>
         </w:rPr>
         <w:t xml:space="preserve">    </w:t>
       </w:r>
@@ -4674,7 +4673,6 @@
           <w:sz w:val="12"/>
           <w:szCs w:val="16"/>
           <w:highlight w:val="white"/>
-          <w:lang w:val="es-AR"/>
         </w:rPr>
         <w:tab/>
       </w:r>
@@ -21193,42 +21191,55 @@
           <w:sz w:val="12"/>
           <w:szCs w:val="16"/>
           <w:highlight w:val="white"/>
-        </w:rPr>
-      </w:pPr>
-      <w:r>
-        <w:rPr>
-          <w:rFonts w:ascii="Arial" w:hAnsi="Arial" w:cs="Arial"/>
-          <w:color w:val="000000"/>
-          <w:sz w:val="12"/>
-          <w:szCs w:val="16"/>
-          <w:highlight w:val="white"/>
-        </w:rPr>
-        <w:t xml:space="preserve">            }</w:t>
-      </w:r>
-    </w:p>
-    <w:p>
-      <w:pPr>
-        <w:autoSpaceDE w:val="0"/>
-        <w:autoSpaceDN w:val="0"/>
-        <w:adjustRightInd w:val="0"/>
-        <w:spacing w:after="0" w:line="276" w:lineRule="auto"/>
-        <w:jc w:val="both"/>
-        <w:rPr>
-          <w:rFonts w:ascii="Arial" w:hAnsi="Arial" w:cs="Arial"/>
-          <w:color w:val="000000"/>
-          <w:sz w:val="12"/>
-          <w:szCs w:val="16"/>
-          <w:highlight w:val="white"/>
-          <w:lang w:val="es-AR"/>
-        </w:rPr>
-      </w:pPr>
-      <w:r>
-        <w:rPr>
-          <w:rFonts w:ascii="Arial" w:hAnsi="Arial" w:cs="Arial"/>
-          <w:color w:val="000000"/>
-          <w:sz w:val="12"/>
-          <w:szCs w:val="16"/>
-          <w:highlight w:val="white"/>
+          <w:lang w:val="es-AR"/>
+        </w:rPr>
+      </w:pPr>
+      <w:r>
+        <w:rPr>
+          <w:rFonts w:ascii="Arial" w:hAnsi="Arial" w:cs="Arial"/>
+          <w:color w:val="000000"/>
+          <w:sz w:val="12"/>
+          <w:szCs w:val="16"/>
+          <w:highlight w:val="white"/>
+        </w:rPr>
+        <w:t xml:space="preserve">            </w:t>
+      </w:r>
+      <w:r>
+        <w:rPr>
+          <w:rFonts w:ascii="Arial" w:hAnsi="Arial" w:cs="Arial"/>
+          <w:color w:val="000000"/>
+          <w:sz w:val="12"/>
+          <w:szCs w:val="16"/>
+          <w:highlight w:val="white"/>
+          <w:lang w:val="es-AR"/>
+        </w:rPr>
+        <w:t>}</w:t>
+      </w:r>
+    </w:p>
+    <w:p>
+      <w:pPr>
+        <w:autoSpaceDE w:val="0"/>
+        <w:autoSpaceDN w:val="0"/>
+        <w:adjustRightInd w:val="0"/>
+        <w:spacing w:after="0" w:line="276" w:lineRule="auto"/>
+        <w:jc w:val="both"/>
+        <w:rPr>
+          <w:rFonts w:ascii="Arial" w:hAnsi="Arial" w:cs="Arial"/>
+          <w:color w:val="000000"/>
+          <w:sz w:val="12"/>
+          <w:szCs w:val="16"/>
+          <w:highlight w:val="white"/>
+          <w:lang w:val="es-AR"/>
+        </w:rPr>
+      </w:pPr>
+      <w:r>
+        <w:rPr>
+          <w:rFonts w:ascii="Arial" w:hAnsi="Arial" w:cs="Arial"/>
+          <w:color w:val="000000"/>
+          <w:sz w:val="12"/>
+          <w:szCs w:val="16"/>
+          <w:highlight w:val="white"/>
+          <w:lang w:val="es-AR"/>
         </w:rPr>
         <w:t xml:space="preserve">        </w:t>
       </w:r>
@@ -21352,7 +21363,6 @@
           <w:sz w:val="12"/>
           <w:szCs w:val="16"/>
           <w:u w:val="single"/>
-          <w:lang w:val="es-AR"/>
         </w:rPr>
       </w:pPr>
       <w:r>
@@ -21362,7 +21372,6 @@
           <w:sz w:val="12"/>
           <w:szCs w:val="16"/>
           <w:u w:val="single"/>
-          <w:lang w:val="es-AR"/>
         </w:rPr>
         <w:t>INTERFACES/</w:t>
       </w:r>
@@ -24168,7 +24177,6 @@
           <w:sz w:val="12"/>
           <w:szCs w:val="16"/>
           <w:highlight w:val="white"/>
-          <w:lang w:val="es-AR"/>
         </w:rPr>
       </w:pPr>
       <w:r>
@@ -24189,7 +24197,6 @@
           <w:sz w:val="12"/>
           <w:szCs w:val="16"/>
           <w:highlight w:val="white"/>
-          <w:lang w:val="es-AR"/>
         </w:rPr>
         <w:t>return</w:t>
       </w:r>
@@ -24200,7 +24207,6 @@
           <w:sz w:val="12"/>
           <w:szCs w:val="16"/>
           <w:highlight w:val="white"/>
-          <w:lang w:val="es-AR"/>
         </w:rPr>
         <w:t xml:space="preserve"> producto;</w:t>
       </w:r>
@@ -24227,7 +24233,6 @@
           <w:sz w:val="12"/>
           <w:szCs w:val="16"/>
           <w:highlight w:val="white"/>
-          <w:lang w:val="es-AR"/>
         </w:rPr>
         <w:t xml:space="preserve">                </w:t>
       </w:r>
@@ -25657,7 +25662,6 @@
           <w:sz w:val="12"/>
           <w:szCs w:val="16"/>
           <w:highlight w:val="white"/>
-          <w:lang w:val="es-AR"/>
         </w:rPr>
       </w:pPr>
       <w:r>
@@ -25677,7 +25681,6 @@
           <w:sz w:val="12"/>
           <w:szCs w:val="16"/>
           <w:highlight w:val="white"/>
-          <w:lang w:val="es-AR"/>
         </w:rPr>
         <w:t>new</w:t>
       </w:r>
@@ -25688,7 +25691,6 @@
           <w:sz w:val="12"/>
           <w:szCs w:val="16"/>
           <w:highlight w:val="white"/>
-          <w:lang w:val="es-AR"/>
         </w:rPr>
         <w:t xml:space="preserve"> { Nombre = nombre },</w:t>
       </w:r>
@@ -25706,17 +25708,15 @@
           <w:sz w:val="12"/>
           <w:szCs w:val="16"/>
           <w:highlight w:val="white"/>
-          <w:lang w:val="es-AR"/>
-        </w:rPr>
-      </w:pPr>
-      <w:r>
-        <w:rPr>
-          <w:rFonts w:ascii="Arial" w:hAnsi="Arial" w:cs="Arial"/>
-          <w:color w:val="000000"/>
-          <w:sz w:val="12"/>
-          <w:szCs w:val="16"/>
-          <w:highlight w:val="white"/>
-          <w:lang w:val="es-AR"/>
+        </w:rPr>
+      </w:pPr>
+      <w:r>
+        <w:rPr>
+          <w:rFonts w:ascii="Arial" w:hAnsi="Arial" w:cs="Arial"/>
+          <w:color w:val="000000"/>
+          <w:sz w:val="12"/>
+          <w:szCs w:val="16"/>
+          <w:highlight w:val="white"/>
         </w:rPr>
         <w:t xml:space="preserve">                splitOn: </w:t>
       </w:r>
@@ -25727,7 +25727,6 @@
           <w:sz w:val="12"/>
           <w:szCs w:val="16"/>
           <w:highlight w:val="white"/>
-          <w:lang w:val="es-AR"/>
         </w:rPr>
         <w:t>"Id"</w:t>
       </w:r>
@@ -25738,7 +25737,6 @@
           <w:sz w:val="12"/>
           <w:szCs w:val="16"/>
           <w:highlight w:val="white"/>
-          <w:lang w:val="es-AR"/>
         </w:rPr>
         <w:t>);</w:t>
       </w:r>
@@ -25765,7 +25763,6 @@
           <w:sz w:val="12"/>
           <w:szCs w:val="16"/>
           <w:highlight w:val="white"/>
-          <w:lang w:val="es-AR"/>
         </w:rPr>
         <w:t xml:space="preserve">            </w:t>
       </w:r>
@@ -27914,32 +27911,45 @@
           <w:sz w:val="12"/>
           <w:szCs w:val="16"/>
           <w:highlight w:val="white"/>
-        </w:rPr>
-      </w:pPr>
-      <w:r>
-        <w:rPr>
-          <w:rFonts w:ascii="Arial" w:hAnsi="Arial" w:cs="Arial"/>
-          <w:color w:val="000000"/>
-          <w:sz w:val="12"/>
-          <w:szCs w:val="16"/>
-          <w:highlight w:val="white"/>
-        </w:rPr>
-        <w:t xml:space="preserve">        }</w:t>
-      </w:r>
-    </w:p>
-    <w:p>
-      <w:pPr>
-        <w:autoSpaceDE w:val="0"/>
-        <w:autoSpaceDN w:val="0"/>
-        <w:adjustRightInd w:val="0"/>
-        <w:spacing w:after="0" w:line="276" w:lineRule="auto"/>
-        <w:jc w:val="both"/>
-        <w:rPr>
-          <w:rFonts w:ascii="Arial" w:hAnsi="Arial" w:cs="Arial"/>
-          <w:color w:val="000000"/>
-          <w:sz w:val="12"/>
-          <w:szCs w:val="16"/>
-          <w:highlight w:val="white"/>
+          <w:lang w:val="es-AR"/>
+        </w:rPr>
+      </w:pPr>
+      <w:r>
+        <w:rPr>
+          <w:rFonts w:ascii="Arial" w:hAnsi="Arial" w:cs="Arial"/>
+          <w:color w:val="000000"/>
+          <w:sz w:val="12"/>
+          <w:szCs w:val="16"/>
+          <w:highlight w:val="white"/>
+        </w:rPr>
+        <w:t xml:space="preserve">        </w:t>
+      </w:r>
+      <w:r>
+        <w:rPr>
+          <w:rFonts w:ascii="Arial" w:hAnsi="Arial" w:cs="Arial"/>
+          <w:color w:val="000000"/>
+          <w:sz w:val="12"/>
+          <w:szCs w:val="16"/>
+          <w:highlight w:val="white"/>
+          <w:lang w:val="es-AR"/>
+        </w:rPr>
+        <w:t>}</w:t>
+      </w:r>
+    </w:p>
+    <w:p>
+      <w:pPr>
+        <w:autoSpaceDE w:val="0"/>
+        <w:autoSpaceDN w:val="0"/>
+        <w:adjustRightInd w:val="0"/>
+        <w:spacing w:after="0" w:line="276" w:lineRule="auto"/>
+        <w:jc w:val="both"/>
+        <w:rPr>
+          <w:rFonts w:ascii="Arial" w:hAnsi="Arial" w:cs="Arial"/>
+          <w:color w:val="000000"/>
+          <w:sz w:val="12"/>
+          <w:szCs w:val="16"/>
+          <w:highlight w:val="white"/>
+          <w:lang w:val="es-AR"/>
         </w:rPr>
       </w:pPr>
     </w:p>
@@ -29876,6 +29886,7 @@
           <w:sz w:val="12"/>
           <w:szCs w:val="16"/>
           <w:highlight w:val="white"/>
+          <w:lang w:val="es-AR"/>
         </w:rPr>
       </w:pPr>
       <w:r>
@@ -29896,6 +29907,7 @@
           <w:sz w:val="12"/>
           <w:szCs w:val="16"/>
           <w:highlight w:val="white"/>
+          <w:lang w:val="es-AR"/>
         </w:rPr>
         <w:t>public</w:t>
       </w:r>
@@ -29906,6 +29918,7 @@
           <w:sz w:val="12"/>
           <w:szCs w:val="16"/>
           <w:highlight w:val="white"/>
+          <w:lang w:val="es-AR"/>
         </w:rPr>
         <w:t xml:space="preserve"> </w:t>
       </w:r>
@@ -29916,6 +29929,7 @@
           <w:sz w:val="12"/>
           <w:szCs w:val="16"/>
           <w:highlight w:val="white"/>
+          <w:lang w:val="es-AR"/>
         </w:rPr>
         <w:t>async</w:t>
       </w:r>
@@ -29926,6 +29940,7 @@
           <w:sz w:val="12"/>
           <w:szCs w:val="16"/>
           <w:highlight w:val="white"/>
+          <w:lang w:val="es-AR"/>
         </w:rPr>
         <w:t xml:space="preserve"> </w:t>
       </w:r>
@@ -29936,6 +29951,7 @@
           <w:sz w:val="12"/>
           <w:szCs w:val="16"/>
           <w:highlight w:val="white"/>
+          <w:lang w:val="es-AR"/>
         </w:rPr>
         <w:t>Task</w:t>
       </w:r>
@@ -29946,6 +29962,7 @@
           <w:sz w:val="12"/>
           <w:szCs w:val="16"/>
           <w:highlight w:val="white"/>
+          <w:lang w:val="es-AR"/>
         </w:rPr>
         <w:t>&lt;IActionResult&gt; BuscarPorNombre(</w:t>
       </w:r>
@@ -29956,6 +29973,7 @@
           <w:sz w:val="12"/>
           <w:szCs w:val="16"/>
           <w:highlight w:val="white"/>
+          <w:lang w:val="es-AR"/>
         </w:rPr>
         <w:t>string</w:t>
       </w:r>
@@ -29966,6 +29984,7 @@
           <w:sz w:val="12"/>
           <w:szCs w:val="16"/>
           <w:highlight w:val="white"/>
+          <w:lang w:val="es-AR"/>
         </w:rPr>
         <w:t xml:space="preserve"> nombre)</w:t>
       </w:r>
@@ -29993,6 +30012,7 @@
           <w:sz w:val="12"/>
           <w:szCs w:val="16"/>
           <w:highlight w:val="white"/>
+          <w:lang w:val="es-AR"/>
         </w:rPr>
         <w:t xml:space="preserve">        </w:t>
       </w:r>
@@ -33276,17 +33296,15 @@
           <w:sz w:val="12"/>
           <w:szCs w:val="16"/>
           <w:highlight w:val="white"/>
-          <w:lang w:val="es-AR"/>
-        </w:rPr>
-      </w:pPr>
-      <w:r>
-        <w:rPr>
-          <w:rFonts w:ascii="Arial" w:hAnsi="Arial" w:cs="Arial"/>
-          <w:color w:val="000000"/>
-          <w:sz w:val="12"/>
-          <w:szCs w:val="16"/>
-          <w:highlight w:val="white"/>
-          <w:lang w:val="es-AR"/>
+        </w:rPr>
+      </w:pPr>
+      <w:r>
+        <w:rPr>
+          <w:rFonts w:ascii="Arial" w:hAnsi="Arial" w:cs="Arial"/>
+          <w:color w:val="000000"/>
+          <w:sz w:val="12"/>
+          <w:szCs w:val="16"/>
+          <w:highlight w:val="white"/>
         </w:rPr>
         <w:t>{</w:t>
       </w:r>
@@ -33303,17 +33321,15 @@
           <w:sz w:val="12"/>
           <w:szCs w:val="16"/>
           <w:highlight w:val="white"/>
-          <w:lang w:val="es-AR"/>
-        </w:rPr>
-      </w:pPr>
-      <w:r>
-        <w:rPr>
-          <w:rFonts w:ascii="Arial" w:hAnsi="Arial" w:cs="Arial"/>
-          <w:color w:val="000000"/>
-          <w:sz w:val="12"/>
-          <w:szCs w:val="16"/>
-          <w:highlight w:val="white"/>
-          <w:lang w:val="es-AR"/>
+        </w:rPr>
+      </w:pPr>
+      <w:r>
+        <w:rPr>
+          <w:rFonts w:ascii="Arial" w:hAnsi="Arial" w:cs="Arial"/>
+          <w:color w:val="000000"/>
+          <w:sz w:val="12"/>
+          <w:szCs w:val="16"/>
+          <w:highlight w:val="white"/>
         </w:rPr>
         <w:t xml:space="preserve">    app.MapOpenApi();</w:t>
       </w:r>
@@ -33804,15 +33820,17 @@
           <w:sz w:val="12"/>
           <w:szCs w:val="16"/>
           <w:highlight w:val="white"/>
-        </w:rPr>
-      </w:pPr>
-      <w:r>
-        <w:rPr>
-          <w:rFonts w:ascii="Arial" w:hAnsi="Arial" w:cs="Arial"/>
-          <w:color w:val="000000"/>
-          <w:sz w:val="12"/>
-          <w:szCs w:val="16"/>
-          <w:highlight w:val="white"/>
+          <w:lang w:val="es-AR"/>
+        </w:rPr>
+      </w:pPr>
+      <w:r>
+        <w:rPr>
+          <w:rFonts w:ascii="Arial" w:hAnsi="Arial" w:cs="Arial"/>
+          <w:color w:val="000000"/>
+          <w:sz w:val="12"/>
+          <w:szCs w:val="16"/>
+          <w:highlight w:val="white"/>
+          <w:lang w:val="es-AR"/>
         </w:rPr>
         <w:t>app.Run();</w:t>
       </w:r>
@@ -33829,6 +33847,7 @@
           <w:sz w:val="12"/>
           <w:szCs w:val="16"/>
           <w:highlight w:val="white"/>
+          <w:lang w:val="es-AR"/>
         </w:rPr>
       </w:pPr>
     </w:p>
@@ -33871,6 +33890,7 @@
           <w:sz w:val="12"/>
           <w:szCs w:val="16"/>
           <w:highlight w:val="white"/>
+          <w:lang w:val="es-AR"/>
         </w:rPr>
       </w:pPr>
       <w:r>
@@ -33880,6 +33900,7 @@
           <w:sz w:val="12"/>
           <w:szCs w:val="16"/>
           <w:highlight w:val="white"/>
+          <w:lang w:val="es-AR"/>
         </w:rPr>
         <w:lastRenderedPageBreak/>
         <w:t>using</w:t>
@@ -33891,6 +33912,7 @@
           <w:sz w:val="12"/>
           <w:szCs w:val="16"/>
           <w:highlight w:val="white"/>
+          <w:lang w:val="es-AR"/>
         </w:rPr>
         <w:t xml:space="preserve"> Microsoft.EntityFrameworkCore;</w:t>
       </w:r>
@@ -33907,6 +33929,7 @@
           <w:sz w:val="12"/>
           <w:szCs w:val="16"/>
           <w:highlight w:val="white"/>
+          <w:lang w:val="es-AR"/>
         </w:rPr>
       </w:pPr>
       <w:r>
@@ -33916,6 +33939,7 @@
           <w:sz w:val="12"/>
           <w:szCs w:val="16"/>
           <w:highlight w:val="white"/>
+          <w:lang w:val="es-AR"/>
         </w:rPr>
         <w:t>using</w:t>
       </w:r>
@@ -33926,6 +33950,7 @@
           <w:sz w:val="12"/>
           <w:szCs w:val="16"/>
           <w:highlight w:val="white"/>
+          <w:lang w:val="es-AR"/>
         </w:rPr>
         <w:t xml:space="preserve"> Microsoft.EntityFrameworkCore.Design;</w:t>
       </w:r>
@@ -36440,6 +36465,1115 @@
         </w:rPr>
         <w:t>.</w:t>
       </w:r>
+    </w:p>
+    <w:p>
+      <w:pPr>
+        <w:pStyle w:val="NormalWeb"/>
+        <w:spacing w:line="276" w:lineRule="auto"/>
+        <w:rPr>
+          <w:rFonts w:ascii="Arial" w:hAnsi="Arial" w:cs="Arial"/>
+          <w:sz w:val="12"/>
+          <w:szCs w:val="16"/>
+          <w:lang w:val="es-AR"/>
+        </w:rPr>
+      </w:pPr>
+      <w:r>
+        <w:rPr>
+          <w:rFonts w:ascii="Arial" w:hAnsi="Arial" w:cs="Arial"/>
+          <w:sz w:val="12"/>
+          <w:szCs w:val="16"/>
+          <w:highlight w:val="cyan"/>
+          <w:lang w:val="es-AR"/>
+        </w:rPr>
+        <w:lastRenderedPageBreak/>
+        <w:t>AUTENTICACION</w:t>
+      </w:r>
+    </w:p>
+    <w:p>
+      <w:pPr>
+        <w:pStyle w:val="NormalWeb"/>
+        <w:spacing w:line="276" w:lineRule="auto"/>
+        <w:rPr>
+          <w:rFonts w:ascii="Arial" w:hAnsi="Arial" w:cs="Arial"/>
+          <w:b/>
+          <w:bCs/>
+          <w:sz w:val="12"/>
+          <w:szCs w:val="16"/>
+          <w:lang w:val="es-AR"/>
+        </w:rPr>
+      </w:pPr>
+      <w:r>
+        <w:rPr>
+          <w:rFonts w:ascii="Arial" w:hAnsi="Arial" w:cs="Arial"/>
+          <w:b/>
+          <w:bCs/>
+          <w:sz w:val="12"/>
+          <w:szCs w:val="16"/>
+          <w:lang w:val="es-AR"/>
+        </w:rPr>
+        <w:t>1. Instalar los Paquetes NuGet</w:t>
+      </w:r>
+    </w:p>
+    <w:p>
+      <w:pPr>
+        <w:pStyle w:val="NormalWeb"/>
+        <w:spacing w:line="276" w:lineRule="auto"/>
+        <w:rPr>
+          <w:rFonts w:ascii="Arial" w:hAnsi="Arial" w:cs="Arial"/>
+          <w:sz w:val="12"/>
+          <w:szCs w:val="16"/>
+          <w:lang w:val="es-AR"/>
+        </w:rPr>
+      </w:pPr>
+      <w:r>
+        <w:rPr>
+          <w:rFonts w:ascii="Arial" w:hAnsi="Arial" w:cs="Arial"/>
+          <w:sz w:val="12"/>
+          <w:szCs w:val="16"/>
+          <w:lang w:val="es-AR"/>
+        </w:rPr>
+        <w:t>Abre tu terminal o la consola del Administrador de paquetes en Visual Studio y ejecuta los siguientes comandos en el directorio de tu proyecto:</w:t>
+      </w:r>
+    </w:p>
+    <w:p>
+      <w:pPr>
+        <w:pStyle w:val="NormalWeb"/>
+        <w:numPr>
+          <w:ilvl w:val="0"/>
+          <w:numId w:val="22"/>
+        </w:numPr>
+        <w:spacing w:line="276" w:lineRule="auto"/>
+        <w:rPr>
+          <w:rFonts w:ascii="Arial" w:hAnsi="Arial" w:cs="Arial"/>
+          <w:sz w:val="12"/>
+          <w:szCs w:val="16"/>
+          <w:lang w:val="es-AR"/>
+        </w:rPr>
+      </w:pPr>
+      <w:r>
+        <w:rPr>
+          <w:rFonts w:ascii="Arial" w:hAnsi="Arial" w:cs="Arial"/>
+          <w:b/>
+          <w:bCs/>
+          <w:sz w:val="12"/>
+          <w:szCs w:val="16"/>
+          <w:lang w:val="es-AR"/>
+        </w:rPr>
+        <w:t>Microsoft.AspNetCore.Authentication.JwtBearer</w:t>
+      </w:r>
+      <w:r>
+        <w:rPr>
+          <w:rFonts w:ascii="Arial" w:hAnsi="Arial" w:cs="Arial"/>
+          <w:sz w:val="12"/>
+          <w:szCs w:val="16"/>
+          <w:lang w:val="es-AR"/>
+        </w:rPr>
+        <w:t>: Este paquete contiene la funcionalidad que tu API necesita para validar los tokens JWT que llegan en las solicitudes.</w:t>
+      </w:r>
+    </w:p>
+    <w:p>
+      <w:pPr>
+        <w:pStyle w:val="NormalWeb"/>
+        <w:spacing w:line="276" w:lineRule="auto"/>
+        <w:rPr>
+          <w:rFonts w:ascii="Arial" w:hAnsi="Arial" w:cs="Arial"/>
+          <w:sz w:val="12"/>
+          <w:szCs w:val="16"/>
+        </w:rPr>
+      </w:pPr>
+      <w:r>
+        <w:rPr>
+          <w:rFonts w:ascii="Arial" w:hAnsi="Arial" w:cs="Arial"/>
+          <w:sz w:val="12"/>
+          <w:szCs w:val="16"/>
+        </w:rPr>
+        <w:t>dotnet add package Microsoft.AspNetCore.Authentication.JwtBearer</w:t>
+      </w:r>
+    </w:p>
+    <w:p>
+      <w:pPr>
+        <w:pStyle w:val="NormalWeb"/>
+        <w:numPr>
+          <w:ilvl w:val="0"/>
+          <w:numId w:val="22"/>
+        </w:numPr>
+        <w:spacing w:line="276" w:lineRule="auto"/>
+        <w:rPr>
+          <w:rFonts w:ascii="Arial" w:hAnsi="Arial" w:cs="Arial"/>
+          <w:sz w:val="12"/>
+          <w:szCs w:val="16"/>
+          <w:lang w:val="es-AR"/>
+        </w:rPr>
+      </w:pPr>
+      <w:r>
+        <w:rPr>
+          <w:rFonts w:ascii="Arial" w:hAnsi="Arial" w:cs="Arial"/>
+          <w:b/>
+          <w:bCs/>
+          <w:sz w:val="12"/>
+          <w:szCs w:val="16"/>
+          <w:lang w:val="es-AR"/>
+        </w:rPr>
+        <w:t>System.IdentityModel.Tokens.Jwt</w:t>
+      </w:r>
+      <w:r>
+        <w:rPr>
+          <w:rFonts w:ascii="Arial" w:hAnsi="Arial" w:cs="Arial"/>
+          <w:sz w:val="12"/>
+          <w:szCs w:val="16"/>
+          <w:lang w:val="es-AR"/>
+        </w:rPr>
+        <w:t>: Es la librería principal para generar y validar los JWT. Aunque la primera puede tener algunas dependencias, es bueno asegurarte de tenerla explícitamente.</w:t>
+      </w:r>
+    </w:p>
+    <w:p>
+      <w:pPr>
+        <w:pStyle w:val="NormalWeb"/>
+        <w:spacing w:line="276" w:lineRule="auto"/>
+        <w:rPr>
+          <w:rFonts w:ascii="Arial" w:hAnsi="Arial" w:cs="Arial"/>
+          <w:sz w:val="12"/>
+          <w:szCs w:val="16"/>
+        </w:rPr>
+      </w:pPr>
+      <w:r>
+        <w:rPr>
+          <w:rFonts w:ascii="Arial" w:hAnsi="Arial" w:cs="Arial"/>
+          <w:sz w:val="12"/>
+          <w:szCs w:val="16"/>
+        </w:rPr>
+        <w:t>dotnet add package System.IdentityModel.Tokens.Jwt</w:t>
+      </w:r>
+    </w:p>
+    <w:p>
+      <w:pPr>
+        <w:pStyle w:val="NormalWeb"/>
+        <w:numPr>
+          <w:ilvl w:val="0"/>
+          <w:numId w:val="22"/>
+        </w:numPr>
+        <w:spacing w:line="276" w:lineRule="auto"/>
+        <w:rPr>
+          <w:rFonts w:ascii="Arial" w:hAnsi="Arial" w:cs="Arial"/>
+          <w:sz w:val="12"/>
+          <w:szCs w:val="16"/>
+          <w:lang w:val="es-AR"/>
+        </w:rPr>
+      </w:pPr>
+      <w:r>
+        <w:rPr>
+          <w:rFonts w:ascii="Arial" w:hAnsi="Arial" w:cs="Arial"/>
+          <w:b/>
+          <w:bCs/>
+          <w:sz w:val="12"/>
+          <w:szCs w:val="16"/>
+          <w:lang w:val="es-AR"/>
+        </w:rPr>
+        <w:t>BCrypt.Net-Next</w:t>
+      </w:r>
+      <w:r>
+        <w:rPr>
+          <w:rFonts w:ascii="Arial" w:hAnsi="Arial" w:cs="Arial"/>
+          <w:sz w:val="12"/>
+          <w:szCs w:val="16"/>
+          <w:lang w:val="es-AR"/>
+        </w:rPr>
+        <w:t>: Como mencioné antes, este paquete es crucial para hashear y verificar las contraseñas de manera segura, lo que evita guardarlas en texto plano en la base de datos.</w:t>
+      </w:r>
+    </w:p>
+    <w:p>
+      <w:pPr>
+        <w:pStyle w:val="NormalWeb"/>
+        <w:spacing w:line="276" w:lineRule="auto"/>
+        <w:rPr>
+          <w:rFonts w:ascii="Arial" w:hAnsi="Arial" w:cs="Arial"/>
+          <w:sz w:val="12"/>
+          <w:szCs w:val="16"/>
+        </w:rPr>
+      </w:pPr>
+      <w:r>
+        <w:rPr>
+          <w:rFonts w:ascii="Arial" w:hAnsi="Arial" w:cs="Arial"/>
+          <w:sz w:val="12"/>
+          <w:szCs w:val="16"/>
+        </w:rPr>
+        <w:t>dotnet add package BCrypt.Net-Next</w:t>
+      </w:r>
+    </w:p>
+    <w:p>
+      <w:pPr>
+        <w:pStyle w:val="NormalWeb"/>
+        <w:spacing w:line="276" w:lineRule="auto"/>
+        <w:rPr>
+          <w:rFonts w:ascii="Arial" w:hAnsi="Arial" w:cs="Arial"/>
+          <w:sz w:val="12"/>
+          <w:szCs w:val="16"/>
+        </w:rPr>
+      </w:pPr>
+      <w:r>
+        <w:rPr>
+          <w:rFonts w:ascii="Arial" w:hAnsi="Arial" w:cs="Arial"/>
+          <w:sz w:val="12"/>
+          <w:szCs w:val="16"/>
+        </w:rPr>
+        <w:pict>
+          <v:rect id="_x0000_i1044" style="width:0;height:1.5pt" o:hralign="center" o:hrstd="t" o:hr="t" fillcolor="#a0a0a0" stroked="f"/>
+        </w:pict>
+      </w:r>
+    </w:p>
+    <w:p>
+      <w:pPr>
+        <w:pStyle w:val="NormalWeb"/>
+        <w:spacing w:line="276" w:lineRule="auto"/>
+        <w:rPr>
+          <w:rFonts w:ascii="Arial" w:hAnsi="Arial" w:cs="Arial"/>
+          <w:b/>
+          <w:bCs/>
+          <w:sz w:val="12"/>
+          <w:szCs w:val="16"/>
+          <w:lang w:val="es-AR"/>
+        </w:rPr>
+      </w:pPr>
+      <w:r>
+        <w:rPr>
+          <w:rFonts w:ascii="Arial" w:hAnsi="Arial" w:cs="Arial"/>
+          <w:b/>
+          <w:bCs/>
+          <w:sz w:val="12"/>
+          <w:szCs w:val="16"/>
+          <w:lang w:val="es-AR"/>
+        </w:rPr>
+        <w:t>2. Configurar el JWT en Program.cs</w:t>
+      </w:r>
+    </w:p>
+    <w:p>
+      <w:pPr>
+        <w:pStyle w:val="NormalWeb"/>
+        <w:spacing w:line="276" w:lineRule="auto"/>
+        <w:rPr>
+          <w:rFonts w:ascii="Arial" w:hAnsi="Arial" w:cs="Arial"/>
+          <w:sz w:val="12"/>
+          <w:szCs w:val="16"/>
+          <w:lang w:val="es-AR"/>
+        </w:rPr>
+      </w:pPr>
+      <w:r>
+        <w:rPr>
+          <w:rFonts w:ascii="Arial" w:hAnsi="Arial" w:cs="Arial"/>
+          <w:sz w:val="12"/>
+          <w:szCs w:val="16"/>
+          <w:lang w:val="es-AR"/>
+        </w:rPr>
+        <w:t xml:space="preserve">Una vez que tengas los paquetes, el siguiente paso es </w:t>
+      </w:r>
+      <w:r>
+        <w:rPr>
+          <w:rFonts w:ascii="Arial" w:hAnsi="Arial" w:cs="Arial"/>
+          <w:b/>
+          <w:bCs/>
+          <w:sz w:val="12"/>
+          <w:szCs w:val="16"/>
+          <w:lang w:val="es-AR"/>
+        </w:rPr>
+        <w:t>configurar el middleware de autenticación</w:t>
+      </w:r>
+      <w:r>
+        <w:rPr>
+          <w:rFonts w:ascii="Arial" w:hAnsi="Arial" w:cs="Arial"/>
+          <w:sz w:val="12"/>
+          <w:szCs w:val="16"/>
+          <w:lang w:val="es-AR"/>
+        </w:rPr>
+        <w:t xml:space="preserve"> en tu archivo Program.cs (si estás usando ASP.NET Core 6 o superior).</w:t>
+      </w:r>
+    </w:p>
+    <w:p>
+      <w:pPr>
+        <w:pStyle w:val="NormalWeb"/>
+        <w:spacing w:line="276" w:lineRule="auto"/>
+        <w:rPr>
+          <w:rFonts w:ascii="Arial" w:hAnsi="Arial" w:cs="Arial"/>
+          <w:sz w:val="12"/>
+          <w:szCs w:val="16"/>
+        </w:rPr>
+      </w:pPr>
+      <w:r>
+        <w:rPr>
+          <w:rFonts w:ascii="Arial" w:hAnsi="Arial" w:cs="Arial"/>
+          <w:sz w:val="12"/>
+          <w:szCs w:val="16"/>
+          <w:lang w:val="es-AR"/>
+        </w:rPr>
+        <w:t xml:space="preserve">Debes agregar el servicio de autenticación y especificar que usarás JwtBearer para validar los tokens. </w:t>
+      </w:r>
+      <w:r>
+        <w:rPr>
+          <w:rFonts w:ascii="Arial" w:hAnsi="Arial" w:cs="Arial"/>
+          <w:sz w:val="12"/>
+          <w:szCs w:val="16"/>
+        </w:rPr>
+        <w:t>Aquí te muestro cómo se vería la configuración:</w:t>
+      </w:r>
+    </w:p>
+    <w:p>
+      <w:pPr>
+        <w:pStyle w:val="NormalWeb"/>
+        <w:numPr>
+          <w:ilvl w:val="0"/>
+          <w:numId w:val="23"/>
+        </w:numPr>
+        <w:spacing w:line="276" w:lineRule="auto"/>
+        <w:rPr>
+          <w:rFonts w:ascii="Arial" w:hAnsi="Arial" w:cs="Arial"/>
+          <w:sz w:val="12"/>
+          <w:szCs w:val="16"/>
+          <w:lang w:val="es-AR"/>
+        </w:rPr>
+      </w:pPr>
+      <w:r>
+        <w:rPr>
+          <w:rFonts w:ascii="Arial" w:hAnsi="Arial" w:cs="Arial"/>
+          <w:b/>
+          <w:bCs/>
+          <w:sz w:val="12"/>
+          <w:szCs w:val="16"/>
+          <w:lang w:val="es-AR"/>
+        </w:rPr>
+        <w:t>Define una clave secreta para firmar los tokens</w:t>
+      </w:r>
+      <w:r>
+        <w:rPr>
+          <w:rFonts w:ascii="Arial" w:hAnsi="Arial" w:cs="Arial"/>
+          <w:sz w:val="12"/>
+          <w:szCs w:val="16"/>
+          <w:lang w:val="es-AR"/>
+        </w:rPr>
+        <w:t>. Esta clave es fundamental para la seguridad, ya que se usa para verificar la autenticidad del token. Es una buena práctica guardarla en el archivo appsettings.json y no en el código.</w:t>
+      </w:r>
+    </w:p>
+    <w:p>
+      <w:pPr>
+        <w:pStyle w:val="NormalWeb"/>
+        <w:spacing w:line="276" w:lineRule="auto"/>
+        <w:rPr>
+          <w:rFonts w:ascii="Arial" w:hAnsi="Arial" w:cs="Arial"/>
+          <w:sz w:val="12"/>
+          <w:szCs w:val="16"/>
+        </w:rPr>
+      </w:pPr>
+      <w:r>
+        <w:rPr>
+          <w:rFonts w:ascii="Arial" w:hAnsi="Arial" w:cs="Arial"/>
+          <w:b/>
+          <w:bCs/>
+          <w:sz w:val="12"/>
+          <w:szCs w:val="16"/>
+        </w:rPr>
+        <w:t>En appsettings.json:</w:t>
+      </w:r>
+    </w:p>
+    <w:p>
+      <w:pPr>
+        <w:pStyle w:val="NormalWeb"/>
+        <w:spacing w:line="276" w:lineRule="auto"/>
+        <w:rPr>
+          <w:rFonts w:ascii="Arial" w:hAnsi="Arial" w:cs="Arial"/>
+          <w:sz w:val="12"/>
+          <w:szCs w:val="16"/>
+        </w:rPr>
+      </w:pPr>
+      <w:r>
+        <w:rPr>
+          <w:rFonts w:ascii="Arial" w:hAnsi="Arial" w:cs="Arial"/>
+          <w:sz w:val="12"/>
+          <w:szCs w:val="16"/>
+        </w:rPr>
+        <w:t>JSON</w:t>
+      </w:r>
+    </w:p>
+    <w:p>
+      <w:pPr>
+        <w:pStyle w:val="NormalWeb"/>
+        <w:spacing w:line="276" w:lineRule="auto"/>
+        <w:rPr>
+          <w:rFonts w:ascii="Arial" w:hAnsi="Arial" w:cs="Arial"/>
+          <w:sz w:val="12"/>
+          <w:szCs w:val="16"/>
+        </w:rPr>
+      </w:pPr>
+      <w:r>
+        <w:rPr>
+          <w:rFonts w:ascii="Arial" w:hAnsi="Arial" w:cs="Arial"/>
+          <w:sz w:val="12"/>
+          <w:szCs w:val="16"/>
+        </w:rPr>
+        <w:t>"AppSettings": {</w:t>
+      </w:r>
+    </w:p>
+    <w:p>
+      <w:pPr>
+        <w:pStyle w:val="NormalWeb"/>
+        <w:spacing w:line="276" w:lineRule="auto"/>
+        <w:rPr>
+          <w:rFonts w:ascii="Arial" w:hAnsi="Arial" w:cs="Arial"/>
+          <w:sz w:val="12"/>
+          <w:szCs w:val="16"/>
+          <w:lang w:val="es-AR"/>
+        </w:rPr>
+      </w:pPr>
+      <w:r>
+        <w:rPr>
+          <w:rFonts w:ascii="Arial" w:hAnsi="Arial" w:cs="Arial"/>
+          <w:sz w:val="12"/>
+          <w:szCs w:val="16"/>
+        </w:rPr>
+        <w:t xml:space="preserve">  </w:t>
+      </w:r>
+      <w:r>
+        <w:rPr>
+          <w:rFonts w:ascii="Arial" w:hAnsi="Arial" w:cs="Arial"/>
+          <w:sz w:val="12"/>
+          <w:szCs w:val="16"/>
+          <w:lang w:val="es-AR"/>
+        </w:rPr>
+        <w:t>"Token": "esta-es-una-clave-super-secreta-y-larga-para-tu-api-con-jwt"</w:t>
+      </w:r>
+    </w:p>
+    <w:p>
+      <w:pPr>
+        <w:pStyle w:val="NormalWeb"/>
+        <w:spacing w:line="276" w:lineRule="auto"/>
+        <w:rPr>
+          <w:rFonts w:ascii="Arial" w:hAnsi="Arial" w:cs="Arial"/>
+          <w:sz w:val="12"/>
+          <w:szCs w:val="16"/>
+          <w:lang w:val="es-AR"/>
+        </w:rPr>
+      </w:pPr>
+      <w:r>
+        <w:rPr>
+          <w:rFonts w:ascii="Arial" w:hAnsi="Arial" w:cs="Arial"/>
+          <w:sz w:val="12"/>
+          <w:szCs w:val="16"/>
+          <w:lang w:val="es-AR"/>
+        </w:rPr>
+        <w:t>},</w:t>
+      </w:r>
+    </w:p>
+    <w:p>
+      <w:pPr>
+        <w:pStyle w:val="NormalWeb"/>
+        <w:spacing w:line="276" w:lineRule="auto"/>
+        <w:rPr>
+          <w:rFonts w:ascii="Arial" w:hAnsi="Arial" w:cs="Arial"/>
+          <w:sz w:val="12"/>
+          <w:szCs w:val="16"/>
+          <w:lang w:val="es-AR"/>
+        </w:rPr>
+      </w:pPr>
+      <w:r>
+        <w:rPr>
+          <w:rFonts w:ascii="Arial" w:hAnsi="Arial" w:cs="Arial"/>
+          <w:b/>
+          <w:bCs/>
+          <w:sz w:val="12"/>
+          <w:szCs w:val="16"/>
+          <w:lang w:val="es-AR"/>
+        </w:rPr>
+        <w:t>Importante</w:t>
+      </w:r>
+      <w:r>
+        <w:rPr>
+          <w:rFonts w:ascii="Arial" w:hAnsi="Arial" w:cs="Arial"/>
+          <w:sz w:val="12"/>
+          <w:szCs w:val="16"/>
+          <w:lang w:val="es-AR"/>
+        </w:rPr>
+        <w:t>: La clave debe ser larga y compleja. ¡No uses el ejemplo en producción!</w:t>
+      </w:r>
+    </w:p>
+    <w:p>
+      <w:pPr>
+        <w:pStyle w:val="NormalWeb"/>
+        <w:numPr>
+          <w:ilvl w:val="0"/>
+          <w:numId w:val="23"/>
+        </w:numPr>
+        <w:spacing w:line="276" w:lineRule="auto"/>
+        <w:rPr>
+          <w:rFonts w:ascii="Arial" w:hAnsi="Arial" w:cs="Arial"/>
+          <w:sz w:val="12"/>
+          <w:szCs w:val="16"/>
+          <w:lang w:val="es-AR"/>
+        </w:rPr>
+      </w:pPr>
+      <w:r>
+        <w:rPr>
+          <w:rFonts w:ascii="Arial" w:hAnsi="Arial" w:cs="Arial"/>
+          <w:b/>
+          <w:bCs/>
+          <w:sz w:val="12"/>
+          <w:szCs w:val="16"/>
+          <w:lang w:val="es-AR"/>
+        </w:rPr>
+        <w:t>Agrega los servicios de autenticación en Program.cs</w:t>
+      </w:r>
+      <w:r>
+        <w:rPr>
+          <w:rFonts w:ascii="Arial" w:hAnsi="Arial" w:cs="Arial"/>
+          <w:sz w:val="12"/>
+          <w:szCs w:val="16"/>
+          <w:lang w:val="es-AR"/>
+        </w:rPr>
+        <w:t>:</w:t>
+      </w:r>
+    </w:p>
+    <w:p>
+      <w:pPr>
+        <w:pStyle w:val="NormalWeb"/>
+        <w:spacing w:line="276" w:lineRule="auto"/>
+        <w:rPr>
+          <w:rFonts w:ascii="Arial" w:hAnsi="Arial" w:cs="Arial"/>
+          <w:sz w:val="12"/>
+          <w:szCs w:val="16"/>
+          <w:lang w:val="es-AR"/>
+        </w:rPr>
+      </w:pPr>
+      <w:r>
+        <w:rPr>
+          <w:rFonts w:ascii="Arial" w:hAnsi="Arial" w:cs="Arial"/>
+          <w:sz w:val="12"/>
+          <w:szCs w:val="16"/>
+          <w:lang w:val="es-AR"/>
+        </w:rPr>
+        <w:t>// Primero, agrega el servicio de autenticación</w:t>
+      </w:r>
+    </w:p>
+    <w:p>
+      <w:pPr>
+        <w:pStyle w:val="NormalWeb"/>
+        <w:spacing w:line="276" w:lineRule="auto"/>
+        <w:rPr>
+          <w:rFonts w:ascii="Arial" w:hAnsi="Arial" w:cs="Arial"/>
+          <w:sz w:val="12"/>
+          <w:szCs w:val="16"/>
+        </w:rPr>
+      </w:pPr>
+      <w:r>
+        <w:rPr>
+          <w:rFonts w:ascii="Arial" w:hAnsi="Arial" w:cs="Arial"/>
+          <w:sz w:val="12"/>
+          <w:szCs w:val="16"/>
+        </w:rPr>
+        <w:t>builder.Services.AddAuthentication(JwtBearerDefaults.AuthenticationScheme)</w:t>
+      </w:r>
+    </w:p>
+    <w:p>
+      <w:pPr>
+        <w:pStyle w:val="NormalWeb"/>
+        <w:spacing w:line="276" w:lineRule="auto"/>
+        <w:rPr>
+          <w:rFonts w:ascii="Arial" w:hAnsi="Arial" w:cs="Arial"/>
+          <w:sz w:val="12"/>
+          <w:szCs w:val="16"/>
+        </w:rPr>
+      </w:pPr>
+      <w:r>
+        <w:rPr>
+          <w:rFonts w:ascii="Arial" w:hAnsi="Arial" w:cs="Arial"/>
+          <w:sz w:val="12"/>
+          <w:szCs w:val="16"/>
+        </w:rPr>
+        <w:t xml:space="preserve">    .AddJwtBearer(options =&gt;</w:t>
+      </w:r>
+    </w:p>
+    <w:p>
+      <w:pPr>
+        <w:pStyle w:val="NormalWeb"/>
+        <w:spacing w:line="276" w:lineRule="auto"/>
+        <w:rPr>
+          <w:rFonts w:ascii="Arial" w:hAnsi="Arial" w:cs="Arial"/>
+          <w:sz w:val="12"/>
+          <w:szCs w:val="16"/>
+        </w:rPr>
+      </w:pPr>
+      <w:r>
+        <w:rPr>
+          <w:rFonts w:ascii="Arial" w:hAnsi="Arial" w:cs="Arial"/>
+          <w:sz w:val="12"/>
+          <w:szCs w:val="16"/>
+        </w:rPr>
+        <w:t xml:space="preserve">    {</w:t>
+      </w:r>
+    </w:p>
+    <w:p>
+      <w:pPr>
+        <w:pStyle w:val="NormalWeb"/>
+        <w:spacing w:line="276" w:lineRule="auto"/>
+        <w:rPr>
+          <w:rFonts w:ascii="Arial" w:hAnsi="Arial" w:cs="Arial"/>
+          <w:sz w:val="12"/>
+          <w:szCs w:val="16"/>
+        </w:rPr>
+      </w:pPr>
+      <w:r>
+        <w:rPr>
+          <w:rFonts w:ascii="Arial" w:hAnsi="Arial" w:cs="Arial"/>
+          <w:sz w:val="12"/>
+          <w:szCs w:val="16"/>
+        </w:rPr>
+        <w:t xml:space="preserve">        options.TokenValidationParameters = new TokenValidationParameters</w:t>
+      </w:r>
+    </w:p>
+    <w:p>
+      <w:pPr>
+        <w:pStyle w:val="NormalWeb"/>
+        <w:spacing w:line="276" w:lineRule="auto"/>
+        <w:rPr>
+          <w:rFonts w:ascii="Arial" w:hAnsi="Arial" w:cs="Arial"/>
+          <w:sz w:val="12"/>
+          <w:szCs w:val="16"/>
+          <w:lang w:val="es-AR"/>
+        </w:rPr>
+      </w:pPr>
+      <w:r>
+        <w:rPr>
+          <w:rFonts w:ascii="Arial" w:hAnsi="Arial" w:cs="Arial"/>
+          <w:sz w:val="12"/>
+          <w:szCs w:val="16"/>
+        </w:rPr>
+        <w:t xml:space="preserve">        </w:t>
+      </w:r>
+      <w:r>
+        <w:rPr>
+          <w:rFonts w:ascii="Arial" w:hAnsi="Arial" w:cs="Arial"/>
+          <w:sz w:val="12"/>
+          <w:szCs w:val="16"/>
+          <w:lang w:val="es-AR"/>
+        </w:rPr>
+        <w:t>{</w:t>
+      </w:r>
+    </w:p>
+    <w:p>
+      <w:pPr>
+        <w:pStyle w:val="NormalWeb"/>
+        <w:spacing w:line="276" w:lineRule="auto"/>
+        <w:rPr>
+          <w:rFonts w:ascii="Arial" w:hAnsi="Arial" w:cs="Arial"/>
+          <w:sz w:val="12"/>
+          <w:szCs w:val="16"/>
+          <w:lang w:val="es-AR"/>
+        </w:rPr>
+      </w:pPr>
+      <w:r>
+        <w:rPr>
+          <w:rFonts w:ascii="Arial" w:hAnsi="Arial" w:cs="Arial"/>
+          <w:sz w:val="12"/>
+          <w:szCs w:val="16"/>
+          <w:lang w:val="es-AR"/>
+        </w:rPr>
+        <w:t xml:space="preserve">            // Verifica que la clave de la firma sea correcta</w:t>
+      </w:r>
+    </w:p>
+    <w:p>
+      <w:pPr>
+        <w:pStyle w:val="NormalWeb"/>
+        <w:spacing w:line="276" w:lineRule="auto"/>
+        <w:rPr>
+          <w:rFonts w:ascii="Arial" w:hAnsi="Arial" w:cs="Arial"/>
+          <w:sz w:val="12"/>
+          <w:szCs w:val="16"/>
+        </w:rPr>
+      </w:pPr>
+      <w:r>
+        <w:rPr>
+          <w:rFonts w:ascii="Arial" w:hAnsi="Arial" w:cs="Arial"/>
+          <w:sz w:val="12"/>
+          <w:szCs w:val="16"/>
+          <w:lang w:val="es-AR"/>
+        </w:rPr>
+        <w:t xml:space="preserve">            </w:t>
+      </w:r>
+      <w:r>
+        <w:rPr>
+          <w:rFonts w:ascii="Arial" w:hAnsi="Arial" w:cs="Arial"/>
+          <w:sz w:val="12"/>
+          <w:szCs w:val="16"/>
+        </w:rPr>
+        <w:t>ValidateIssuerSigningKey = true,</w:t>
+      </w:r>
+    </w:p>
+    <w:p>
+      <w:pPr>
+        <w:pStyle w:val="NormalWeb"/>
+        <w:spacing w:line="276" w:lineRule="auto"/>
+        <w:rPr>
+          <w:rFonts w:ascii="Arial" w:hAnsi="Arial" w:cs="Arial"/>
+          <w:sz w:val="12"/>
+          <w:szCs w:val="16"/>
+        </w:rPr>
+      </w:pPr>
+      <w:r>
+        <w:rPr>
+          <w:rFonts w:ascii="Arial" w:hAnsi="Arial" w:cs="Arial"/>
+          <w:sz w:val="12"/>
+          <w:szCs w:val="16"/>
+        </w:rPr>
+        <w:t xml:space="preserve">            // Define la clave secreta</w:t>
+      </w:r>
+    </w:p>
+    <w:p>
+      <w:pPr>
+        <w:pStyle w:val="NormalWeb"/>
+        <w:spacing w:line="276" w:lineRule="auto"/>
+        <w:rPr>
+          <w:rFonts w:ascii="Arial" w:hAnsi="Arial" w:cs="Arial"/>
+          <w:sz w:val="12"/>
+          <w:szCs w:val="16"/>
+        </w:rPr>
+      </w:pPr>
+      <w:r>
+        <w:rPr>
+          <w:rFonts w:ascii="Arial" w:hAnsi="Arial" w:cs="Arial"/>
+          <w:sz w:val="12"/>
+          <w:szCs w:val="16"/>
+        </w:rPr>
+        <w:t xml:space="preserve">            IssuerSigningKey = new SymmetricSecurityKey(Encoding.UTF8</w:t>
+      </w:r>
+    </w:p>
+    <w:p>
+      <w:pPr>
+        <w:pStyle w:val="NormalWeb"/>
+        <w:spacing w:line="276" w:lineRule="auto"/>
+        <w:rPr>
+          <w:rFonts w:ascii="Arial" w:hAnsi="Arial" w:cs="Arial"/>
+          <w:sz w:val="12"/>
+          <w:szCs w:val="16"/>
+        </w:rPr>
+      </w:pPr>
+      <w:r>
+        <w:rPr>
+          <w:rFonts w:ascii="Arial" w:hAnsi="Arial" w:cs="Arial"/>
+          <w:sz w:val="12"/>
+          <w:szCs w:val="16"/>
+        </w:rPr>
+        <w:t xml:space="preserve">                .GetBytes(builder.Configuration.GetSection("AppSettings:Token").Value)),</w:t>
+      </w:r>
+    </w:p>
+    <w:p>
+      <w:pPr>
+        <w:pStyle w:val="NormalWeb"/>
+        <w:spacing w:line="276" w:lineRule="auto"/>
+        <w:rPr>
+          <w:rFonts w:ascii="Arial" w:hAnsi="Arial" w:cs="Arial"/>
+          <w:sz w:val="12"/>
+          <w:szCs w:val="16"/>
+          <w:lang w:val="es-AR"/>
+        </w:rPr>
+      </w:pPr>
+      <w:r>
+        <w:rPr>
+          <w:rFonts w:ascii="Arial" w:hAnsi="Arial" w:cs="Arial"/>
+          <w:sz w:val="12"/>
+          <w:szCs w:val="16"/>
+        </w:rPr>
+        <w:lastRenderedPageBreak/>
+        <w:t xml:space="preserve">            </w:t>
+      </w:r>
+      <w:r>
+        <w:rPr>
+          <w:rFonts w:ascii="Arial" w:hAnsi="Arial" w:cs="Arial"/>
+          <w:sz w:val="12"/>
+          <w:szCs w:val="16"/>
+          <w:lang w:val="es-AR"/>
+        </w:rPr>
+        <w:t>// Deshabilita la validación del emisor (issuer) y la audiencia (audience) por simplicidad inicial</w:t>
+      </w:r>
+    </w:p>
+    <w:p>
+      <w:pPr>
+        <w:pStyle w:val="NormalWeb"/>
+        <w:spacing w:line="276" w:lineRule="auto"/>
+        <w:rPr>
+          <w:rFonts w:ascii="Arial" w:hAnsi="Arial" w:cs="Arial"/>
+          <w:sz w:val="12"/>
+          <w:szCs w:val="16"/>
+        </w:rPr>
+      </w:pPr>
+      <w:r>
+        <w:rPr>
+          <w:rFonts w:ascii="Arial" w:hAnsi="Arial" w:cs="Arial"/>
+          <w:sz w:val="12"/>
+          <w:szCs w:val="16"/>
+          <w:lang w:val="es-AR"/>
+        </w:rPr>
+        <w:t xml:space="preserve">            </w:t>
+      </w:r>
+      <w:r>
+        <w:rPr>
+          <w:rFonts w:ascii="Arial" w:hAnsi="Arial" w:cs="Arial"/>
+          <w:sz w:val="12"/>
+          <w:szCs w:val="16"/>
+        </w:rPr>
+        <w:t>ValidateIssuer = false,</w:t>
+      </w:r>
+    </w:p>
+    <w:p>
+      <w:pPr>
+        <w:pStyle w:val="NormalWeb"/>
+        <w:spacing w:line="276" w:lineRule="auto"/>
+        <w:rPr>
+          <w:rFonts w:ascii="Arial" w:hAnsi="Arial" w:cs="Arial"/>
+          <w:sz w:val="12"/>
+          <w:szCs w:val="16"/>
+        </w:rPr>
+      </w:pPr>
+      <w:r>
+        <w:rPr>
+          <w:rFonts w:ascii="Arial" w:hAnsi="Arial" w:cs="Arial"/>
+          <w:sz w:val="12"/>
+          <w:szCs w:val="16"/>
+        </w:rPr>
+        <w:t xml:space="preserve">            ValidateAudience = false</w:t>
+      </w:r>
+    </w:p>
+    <w:p>
+      <w:pPr>
+        <w:pStyle w:val="NormalWeb"/>
+        <w:spacing w:line="276" w:lineRule="auto"/>
+        <w:rPr>
+          <w:rFonts w:ascii="Arial" w:hAnsi="Arial" w:cs="Arial"/>
+          <w:sz w:val="12"/>
+          <w:szCs w:val="16"/>
+        </w:rPr>
+      </w:pPr>
+      <w:r>
+        <w:rPr>
+          <w:rFonts w:ascii="Arial" w:hAnsi="Arial" w:cs="Arial"/>
+          <w:sz w:val="12"/>
+          <w:szCs w:val="16"/>
+        </w:rPr>
+        <w:t xml:space="preserve">        };</w:t>
+      </w:r>
+    </w:p>
+    <w:p>
+      <w:pPr>
+        <w:pStyle w:val="NormalWeb"/>
+        <w:spacing w:line="276" w:lineRule="auto"/>
+        <w:rPr>
+          <w:rFonts w:ascii="Arial" w:hAnsi="Arial" w:cs="Arial"/>
+          <w:sz w:val="12"/>
+          <w:szCs w:val="16"/>
+        </w:rPr>
+      </w:pPr>
+      <w:r>
+        <w:rPr>
+          <w:rFonts w:ascii="Arial" w:hAnsi="Arial" w:cs="Arial"/>
+          <w:sz w:val="12"/>
+          <w:szCs w:val="16"/>
+        </w:rPr>
+        <w:t xml:space="preserve">    });</w:t>
+      </w:r>
+    </w:p>
+    <w:p>
+      <w:pPr>
+        <w:pStyle w:val="NormalWeb"/>
+        <w:numPr>
+          <w:ilvl w:val="0"/>
+          <w:numId w:val="23"/>
+        </w:numPr>
+        <w:spacing w:line="276" w:lineRule="auto"/>
+        <w:rPr>
+          <w:rFonts w:ascii="Arial" w:hAnsi="Arial" w:cs="Arial"/>
+          <w:sz w:val="12"/>
+          <w:szCs w:val="16"/>
+          <w:lang w:val="es-AR"/>
+        </w:rPr>
+      </w:pPr>
+      <w:r>
+        <w:rPr>
+          <w:rFonts w:ascii="Arial" w:hAnsi="Arial" w:cs="Arial"/>
+          <w:b/>
+          <w:bCs/>
+          <w:sz w:val="12"/>
+          <w:szCs w:val="16"/>
+          <w:lang w:val="es-AR"/>
+        </w:rPr>
+        <w:t>Habilita el middleware de autenticación y autorización</w:t>
+      </w:r>
+      <w:r>
+        <w:rPr>
+          <w:rFonts w:ascii="Arial" w:hAnsi="Arial" w:cs="Arial"/>
+          <w:sz w:val="12"/>
+          <w:szCs w:val="16"/>
+          <w:lang w:val="es-AR"/>
+        </w:rPr>
+        <w:t>:</w:t>
+      </w:r>
+    </w:p>
+    <w:p>
+      <w:pPr>
+        <w:pStyle w:val="NormalWeb"/>
+        <w:spacing w:line="276" w:lineRule="auto"/>
+        <w:rPr>
+          <w:rFonts w:ascii="Arial" w:hAnsi="Arial" w:cs="Arial"/>
+          <w:sz w:val="12"/>
+          <w:szCs w:val="16"/>
+        </w:rPr>
+      </w:pPr>
+      <w:r>
+        <w:rPr>
+          <w:rFonts w:ascii="Arial" w:hAnsi="Arial" w:cs="Arial"/>
+          <w:sz w:val="12"/>
+          <w:szCs w:val="16"/>
+        </w:rPr>
+        <w:t xml:space="preserve">var </w:t>
+      </w:r>
+      <w:r>
+        <w:rPr>
+          <w:rFonts w:ascii="Arial" w:hAnsi="Arial" w:cs="Arial"/>
+          <w:sz w:val="12"/>
+          <w:szCs w:val="16"/>
+        </w:rPr>
+        <w:t>app = builder.Build();</w:t>
+      </w:r>
+    </w:p>
+    <w:p>
+      <w:pPr>
+        <w:pStyle w:val="NormalWeb"/>
+        <w:spacing w:line="276" w:lineRule="auto"/>
+        <w:rPr>
+          <w:rFonts w:ascii="Arial" w:hAnsi="Arial" w:cs="Arial"/>
+          <w:sz w:val="12"/>
+          <w:szCs w:val="16"/>
+        </w:rPr>
+      </w:pPr>
+      <w:r>
+        <w:rPr>
+          <w:rFonts w:ascii="Arial" w:hAnsi="Arial" w:cs="Arial"/>
+          <w:sz w:val="12"/>
+          <w:szCs w:val="16"/>
+        </w:rPr>
+        <w:t>// ... (otras configuraciones)</w:t>
+      </w:r>
+    </w:p>
+    <w:p>
+      <w:pPr>
+        <w:pStyle w:val="NormalWeb"/>
+        <w:spacing w:line="276" w:lineRule="auto"/>
+        <w:rPr>
+          <w:rFonts w:ascii="Arial" w:hAnsi="Arial" w:cs="Arial"/>
+          <w:sz w:val="12"/>
+          <w:szCs w:val="16"/>
+        </w:rPr>
+      </w:pPr>
+      <w:r>
+        <w:rPr>
+          <w:rFonts w:ascii="Arial" w:hAnsi="Arial" w:cs="Arial"/>
+          <w:sz w:val="12"/>
+          <w:szCs w:val="16"/>
+        </w:rPr>
+        <w:t>app.UseAuthentication();</w:t>
+      </w:r>
+    </w:p>
+    <w:p>
+      <w:pPr>
+        <w:pStyle w:val="NormalWeb"/>
+        <w:spacing w:line="276" w:lineRule="auto"/>
+        <w:rPr>
+          <w:rFonts w:ascii="Arial" w:hAnsi="Arial" w:cs="Arial"/>
+          <w:sz w:val="12"/>
+          <w:szCs w:val="16"/>
+        </w:rPr>
+      </w:pPr>
+      <w:r>
+        <w:rPr>
+          <w:rFonts w:ascii="Arial" w:hAnsi="Arial" w:cs="Arial"/>
+          <w:sz w:val="12"/>
+          <w:szCs w:val="16"/>
+        </w:rPr>
+        <w:t>app.UseAuthorization();</w:t>
+      </w:r>
+      <w:bookmarkStart w:id="0" w:name="_GoBack"/>
+      <w:bookmarkEnd w:id="0"/>
+    </w:p>
+    <w:p>
+      <w:pPr>
+        <w:pStyle w:val="NormalWeb"/>
+        <w:spacing w:line="276" w:lineRule="auto"/>
+        <w:rPr>
+          <w:rFonts w:ascii="Arial" w:hAnsi="Arial" w:cs="Arial"/>
+          <w:sz w:val="12"/>
+          <w:szCs w:val="16"/>
+          <w:lang w:val="es-AR"/>
+        </w:rPr>
+      </w:pPr>
+      <w:r>
+        <w:rPr>
+          <w:rFonts w:ascii="Arial" w:hAnsi="Arial" w:cs="Arial"/>
+          <w:sz w:val="12"/>
+          <w:szCs w:val="16"/>
+          <w:lang w:val="es-AR"/>
+        </w:rPr>
+        <w:t>// ...</w:t>
+      </w:r>
+    </w:p>
+    <w:p>
+      <w:pPr>
+        <w:pStyle w:val="NormalWeb"/>
+        <w:spacing w:line="276" w:lineRule="auto"/>
+        <w:rPr>
+          <w:rFonts w:ascii="Arial" w:hAnsi="Arial" w:cs="Arial"/>
+          <w:sz w:val="12"/>
+          <w:szCs w:val="16"/>
+          <w:lang w:val="es-AR"/>
+        </w:rPr>
+      </w:pPr>
+      <w:r>
+        <w:rPr>
+          <w:rFonts w:ascii="Arial" w:hAnsi="Arial" w:cs="Arial"/>
+          <w:sz w:val="12"/>
+          <w:szCs w:val="16"/>
+          <w:lang w:val="es-AR"/>
+        </w:rPr>
+        <w:t>Con estos pasos, tu proyecto estará preparado para generar y validar tokens JWT. El siguiente paso sería la lógica para el registro y el login, lo cual iría en tu lógica de clases.</w:t>
+      </w:r>
+    </w:p>
+    <w:p>
+      <w:pPr>
+        <w:pStyle w:val="NormalWeb"/>
+        <w:spacing w:line="276" w:lineRule="auto"/>
+        <w:rPr>
+          <w:rFonts w:ascii="Arial" w:hAnsi="Arial" w:cs="Arial"/>
+          <w:sz w:val="12"/>
+          <w:szCs w:val="16"/>
+          <w:lang w:val="es-AR"/>
+        </w:rPr>
+      </w:pPr>
+    </w:p>
+    <w:p>
+      <w:pPr>
+        <w:pStyle w:val="NormalWeb"/>
+        <w:spacing w:line="276" w:lineRule="auto"/>
+        <w:rPr>
+          <w:rFonts w:ascii="Arial" w:hAnsi="Arial" w:cs="Arial"/>
+          <w:sz w:val="12"/>
+          <w:szCs w:val="16"/>
+          <w:lang w:val="es-AR"/>
+        </w:rPr>
+      </w:pPr>
+    </w:p>
+    <w:p>
+      <w:pPr>
+        <w:pStyle w:val="NormalWeb"/>
+        <w:spacing w:line="276" w:lineRule="auto"/>
+        <w:rPr>
+          <w:rFonts w:ascii="Arial" w:hAnsi="Arial" w:cs="Arial"/>
+          <w:sz w:val="12"/>
+          <w:szCs w:val="16"/>
+          <w:lang w:val="es-AR"/>
+        </w:rPr>
+      </w:pPr>
     </w:p>
     <w:sectPr>
       <w:headerReference w:type="default" r:id="rId7"/>
@@ -36512,6 +37646,7 @@
         <w:docPartUnique/>
       </w:docPartObj>
     </w:sdtPr>
+    <w:sdtEndPr/>
     <w:sdtContent>
       <w:p>
         <w:pPr>
@@ -36532,7 +37667,7 @@
             <w:noProof/>
             <w:lang w:val="es-ES"/>
           </w:rPr>
-          <w:t>12</w:t>
+          <w:t>14</w:t>
         </w:r>
         <w:r>
           <w:fldChar w:fldCharType="end"/>
@@ -37743,6 +38878,119 @@
     </w:lvl>
   </w:abstractNum>
   <w:abstractNum w:abstractNumId="8" w15:restartNumberingAfterBreak="0">
+    <w:nsid w:val="381E0C74"/>
+    <w:multiLevelType w:val="multilevel"/>
+    <w:tmpl w:val="E098D5C2"/>
+    <w:lvl w:ilvl="0">
+      <w:start w:val="1"/>
+      <w:numFmt w:val="decimal"/>
+      <w:lvlText w:val="%1."/>
+      <w:lvlJc w:val="left"/>
+      <w:pPr>
+        <w:tabs>
+          <w:tab w:val="num" w:pos="720"/>
+        </w:tabs>
+        <w:ind w:left="720" w:hanging="360"/>
+      </w:pPr>
+    </w:lvl>
+    <w:lvl w:ilvl="1" w:tentative="1">
+      <w:start w:val="1"/>
+      <w:numFmt w:val="decimal"/>
+      <w:lvlText w:val="%2."/>
+      <w:lvlJc w:val="left"/>
+      <w:pPr>
+        <w:tabs>
+          <w:tab w:val="num" w:pos="1440"/>
+        </w:tabs>
+        <w:ind w:left="1440" w:hanging="360"/>
+      </w:pPr>
+    </w:lvl>
+    <w:lvl w:ilvl="2" w:tentative="1">
+      <w:start w:val="1"/>
+      <w:numFmt w:val="decimal"/>
+      <w:lvlText w:val="%3."/>
+      <w:lvlJc w:val="left"/>
+      <w:pPr>
+        <w:tabs>
+          <w:tab w:val="num" w:pos="2160"/>
+        </w:tabs>
+        <w:ind w:left="2160" w:hanging="360"/>
+      </w:pPr>
+    </w:lvl>
+    <w:lvl w:ilvl="3" w:tentative="1">
+      <w:start w:val="1"/>
+      <w:numFmt w:val="decimal"/>
+      <w:lvlText w:val="%4."/>
+      <w:lvlJc w:val="left"/>
+      <w:pPr>
+        <w:tabs>
+          <w:tab w:val="num" w:pos="2880"/>
+        </w:tabs>
+        <w:ind w:left="2880" w:hanging="360"/>
+      </w:pPr>
+    </w:lvl>
+    <w:lvl w:ilvl="4" w:tentative="1">
+      <w:start w:val="1"/>
+      <w:numFmt w:val="decimal"/>
+      <w:lvlText w:val="%5."/>
+      <w:lvlJc w:val="left"/>
+      <w:pPr>
+        <w:tabs>
+          <w:tab w:val="num" w:pos="3600"/>
+        </w:tabs>
+        <w:ind w:left="3600" w:hanging="360"/>
+      </w:pPr>
+    </w:lvl>
+    <w:lvl w:ilvl="5" w:tentative="1">
+      <w:start w:val="1"/>
+      <w:numFmt w:val="decimal"/>
+      <w:lvlText w:val="%6."/>
+      <w:lvlJc w:val="left"/>
+      <w:pPr>
+        <w:tabs>
+          <w:tab w:val="num" w:pos="4320"/>
+        </w:tabs>
+        <w:ind w:left="4320" w:hanging="360"/>
+      </w:pPr>
+    </w:lvl>
+    <w:lvl w:ilvl="6" w:tentative="1">
+      <w:start w:val="1"/>
+      <w:numFmt w:val="decimal"/>
+      <w:lvlText w:val="%7."/>
+      <w:lvlJc w:val="left"/>
+      <w:pPr>
+        <w:tabs>
+          <w:tab w:val="num" w:pos="5040"/>
+        </w:tabs>
+        <w:ind w:left="5040" w:hanging="360"/>
+      </w:pPr>
+    </w:lvl>
+    <w:lvl w:ilvl="7" w:tentative="1">
+      <w:start w:val="1"/>
+      <w:numFmt w:val="decimal"/>
+      <w:lvlText w:val="%8."/>
+      <w:lvlJc w:val="left"/>
+      <w:pPr>
+        <w:tabs>
+          <w:tab w:val="num" w:pos="5760"/>
+        </w:tabs>
+        <w:ind w:left="5760" w:hanging="360"/>
+      </w:pPr>
+    </w:lvl>
+    <w:lvl w:ilvl="8" w:tentative="1">
+      <w:start w:val="1"/>
+      <w:numFmt w:val="decimal"/>
+      <w:lvlText w:val="%9."/>
+      <w:lvlJc w:val="left"/>
+      <w:pPr>
+        <w:tabs>
+          <w:tab w:val="num" w:pos="6480"/>
+        </w:tabs>
+        <w:ind w:left="6480" w:hanging="360"/>
+      </w:pPr>
+    </w:lvl>
+  </w:abstractNum>
+  <w:abstractNum w:abstractNumId="9" w15:restartNumberingAfterBreak="0">
     <w:nsid w:val="430E209C"/>
     <w:multiLevelType w:val="multilevel"/>
     <w:tmpl w:val="662AB6E8"/>
@@ -37891,7 +39139,7 @@
       </w:rPr>
     </w:lvl>
   </w:abstractNum>
-  <w:abstractNum w:abstractNumId="9" w15:restartNumberingAfterBreak="0">
+  <w:abstractNum w:abstractNumId="10" w15:restartNumberingAfterBreak="0">
     <w:nsid w:val="4458215C"/>
     <w:multiLevelType w:val="multilevel"/>
     <w:tmpl w:val="FAD44A3A"/>
@@ -38040,7 +39288,7 @@
       </w:rPr>
     </w:lvl>
   </w:abstractNum>
-  <w:abstractNum w:abstractNumId="10" w15:restartNumberingAfterBreak="0">
+  <w:abstractNum w:abstractNumId="11" w15:restartNumberingAfterBreak="0">
     <w:nsid w:val="473B6EE3"/>
     <w:multiLevelType w:val="multilevel"/>
     <w:tmpl w:val="91A264CA"/>
@@ -38189,7 +39437,7 @@
       </w:rPr>
     </w:lvl>
   </w:abstractNum>
-  <w:abstractNum w:abstractNumId="11" w15:restartNumberingAfterBreak="0">
+  <w:abstractNum w:abstractNumId="12" w15:restartNumberingAfterBreak="0">
     <w:nsid w:val="47850D4E"/>
     <w:multiLevelType w:val="multilevel"/>
     <w:tmpl w:val="4732D3B6"/>
@@ -38338,7 +39586,7 @@
       </w:rPr>
     </w:lvl>
   </w:abstractNum>
-  <w:abstractNum w:abstractNumId="12" w15:restartNumberingAfterBreak="0">
+  <w:abstractNum w:abstractNumId="13" w15:restartNumberingAfterBreak="0">
     <w:nsid w:val="4B55482B"/>
     <w:multiLevelType w:val="multilevel"/>
     <w:tmpl w:val="DF0A08D8"/>
@@ -38487,7 +39735,7 @@
       </w:rPr>
     </w:lvl>
   </w:abstractNum>
-  <w:abstractNum w:abstractNumId="13" w15:restartNumberingAfterBreak="0">
+  <w:abstractNum w:abstractNumId="14" w15:restartNumberingAfterBreak="0">
     <w:nsid w:val="4E097900"/>
     <w:multiLevelType w:val="multilevel"/>
     <w:tmpl w:val="9280C676"/>
@@ -38600,7 +39848,7 @@
       </w:pPr>
     </w:lvl>
   </w:abstractNum>
-  <w:abstractNum w:abstractNumId="14" w15:restartNumberingAfterBreak="0">
+  <w:abstractNum w:abstractNumId="15" w15:restartNumberingAfterBreak="0">
     <w:nsid w:val="4EDF0B32"/>
     <w:multiLevelType w:val="multilevel"/>
     <w:tmpl w:val="748EE292"/>
@@ -38749,7 +39997,7 @@
       </w:rPr>
     </w:lvl>
   </w:abstractNum>
-  <w:abstractNum w:abstractNumId="15" w15:restartNumberingAfterBreak="0">
+  <w:abstractNum w:abstractNumId="16" w15:restartNumberingAfterBreak="0">
     <w:nsid w:val="54017682"/>
     <w:multiLevelType w:val="multilevel"/>
     <w:tmpl w:val="51A821CA"/>
@@ -38898,7 +40146,7 @@
       </w:rPr>
     </w:lvl>
   </w:abstractNum>
-  <w:abstractNum w:abstractNumId="16" w15:restartNumberingAfterBreak="0">
+  <w:abstractNum w:abstractNumId="17" w15:restartNumberingAfterBreak="0">
     <w:nsid w:val="55543C50"/>
     <w:multiLevelType w:val="multilevel"/>
     <w:tmpl w:val="272ADD78"/>
@@ -39047,7 +40295,7 @@
       </w:rPr>
     </w:lvl>
   </w:abstractNum>
-  <w:abstractNum w:abstractNumId="17" w15:restartNumberingAfterBreak="0">
+  <w:abstractNum w:abstractNumId="18" w15:restartNumberingAfterBreak="0">
     <w:nsid w:val="69E65C15"/>
     <w:multiLevelType w:val="multilevel"/>
     <w:tmpl w:val="C1FEB324"/>
@@ -39196,7 +40444,7 @@
       </w:rPr>
     </w:lvl>
   </w:abstractNum>
-  <w:abstractNum w:abstractNumId="18" w15:restartNumberingAfterBreak="0">
+  <w:abstractNum w:abstractNumId="19" w15:restartNumberingAfterBreak="0">
     <w:nsid w:val="6D941DDE"/>
     <w:multiLevelType w:val="multilevel"/>
     <w:tmpl w:val="EF564972"/>
@@ -39345,7 +40593,7 @@
       </w:rPr>
     </w:lvl>
   </w:abstractNum>
-  <w:abstractNum w:abstractNumId="19" w15:restartNumberingAfterBreak="0">
+  <w:abstractNum w:abstractNumId="20" w15:restartNumberingAfterBreak="0">
     <w:nsid w:val="6E481E29"/>
     <w:multiLevelType w:val="multilevel"/>
     <w:tmpl w:val="A5F4F360"/>
@@ -39494,7 +40742,7 @@
       </w:rPr>
     </w:lvl>
   </w:abstractNum>
-  <w:abstractNum w:abstractNumId="20" w15:restartNumberingAfterBreak="0">
+  <w:abstractNum w:abstractNumId="21" w15:restartNumberingAfterBreak="0">
     <w:nsid w:val="70472EFF"/>
     <w:multiLevelType w:val="multilevel"/>
     <w:tmpl w:val="2C8671DE"/>
@@ -39643,17 +40891,130 @@
       </w:rPr>
     </w:lvl>
   </w:abstractNum>
+  <w:abstractNum w:abstractNumId="22" w15:restartNumberingAfterBreak="0">
+    <w:nsid w:val="761D7B42"/>
+    <w:multiLevelType w:val="multilevel"/>
+    <w:tmpl w:val="DB1C5DD6"/>
+    <w:lvl w:ilvl="0">
+      <w:start w:val="1"/>
+      <w:numFmt w:val="decimal"/>
+      <w:lvlText w:val="%1."/>
+      <w:lvlJc w:val="left"/>
+      <w:pPr>
+        <w:tabs>
+          <w:tab w:val="num" w:pos="720"/>
+        </w:tabs>
+        <w:ind w:left="720" w:hanging="360"/>
+      </w:pPr>
+    </w:lvl>
+    <w:lvl w:ilvl="1" w:tentative="1">
+      <w:start w:val="1"/>
+      <w:numFmt w:val="decimal"/>
+      <w:lvlText w:val="%2."/>
+      <w:lvlJc w:val="left"/>
+      <w:pPr>
+        <w:tabs>
+          <w:tab w:val="num" w:pos="1440"/>
+        </w:tabs>
+        <w:ind w:left="1440" w:hanging="360"/>
+      </w:pPr>
+    </w:lvl>
+    <w:lvl w:ilvl="2" w:tentative="1">
+      <w:start w:val="1"/>
+      <w:numFmt w:val="decimal"/>
+      <w:lvlText w:val="%3."/>
+      <w:lvlJc w:val="left"/>
+      <w:pPr>
+        <w:tabs>
+          <w:tab w:val="num" w:pos="2160"/>
+        </w:tabs>
+        <w:ind w:left="2160" w:hanging="360"/>
+      </w:pPr>
+    </w:lvl>
+    <w:lvl w:ilvl="3" w:tentative="1">
+      <w:start w:val="1"/>
+      <w:numFmt w:val="decimal"/>
+      <w:lvlText w:val="%4."/>
+      <w:lvlJc w:val="left"/>
+      <w:pPr>
+        <w:tabs>
+          <w:tab w:val="num" w:pos="2880"/>
+        </w:tabs>
+        <w:ind w:left="2880" w:hanging="360"/>
+      </w:pPr>
+    </w:lvl>
+    <w:lvl w:ilvl="4" w:tentative="1">
+      <w:start w:val="1"/>
+      <w:numFmt w:val="decimal"/>
+      <w:lvlText w:val="%5."/>
+      <w:lvlJc w:val="left"/>
+      <w:pPr>
+        <w:tabs>
+          <w:tab w:val="num" w:pos="3600"/>
+        </w:tabs>
+        <w:ind w:left="3600" w:hanging="360"/>
+      </w:pPr>
+    </w:lvl>
+    <w:lvl w:ilvl="5" w:tentative="1">
+      <w:start w:val="1"/>
+      <w:numFmt w:val="decimal"/>
+      <w:lvlText w:val="%6."/>
+      <w:lvlJc w:val="left"/>
+      <w:pPr>
+        <w:tabs>
+          <w:tab w:val="num" w:pos="4320"/>
+        </w:tabs>
+        <w:ind w:left="4320" w:hanging="360"/>
+      </w:pPr>
+    </w:lvl>
+    <w:lvl w:ilvl="6" w:tentative="1">
+      <w:start w:val="1"/>
+      <w:numFmt w:val="decimal"/>
+      <w:lvlText w:val="%7."/>
+      <w:lvlJc w:val="left"/>
+      <w:pPr>
+        <w:tabs>
+          <w:tab w:val="num" w:pos="5040"/>
+        </w:tabs>
+        <w:ind w:left="5040" w:hanging="360"/>
+      </w:pPr>
+    </w:lvl>
+    <w:lvl w:ilvl="7" w:tentative="1">
+      <w:start w:val="1"/>
+      <w:numFmt w:val="decimal"/>
+      <w:lvlText w:val="%8."/>
+      <w:lvlJc w:val="left"/>
+      <w:pPr>
+        <w:tabs>
+          <w:tab w:val="num" w:pos="5760"/>
+        </w:tabs>
+        <w:ind w:left="5760" w:hanging="360"/>
+      </w:pPr>
+    </w:lvl>
+    <w:lvl w:ilvl="8" w:tentative="1">
+      <w:start w:val="1"/>
+      <w:numFmt w:val="decimal"/>
+      <w:lvlText w:val="%9."/>
+      <w:lvlJc w:val="left"/>
+      <w:pPr>
+        <w:tabs>
+          <w:tab w:val="num" w:pos="6480"/>
+        </w:tabs>
+        <w:ind w:left="6480" w:hanging="360"/>
+      </w:pPr>
+    </w:lvl>
+  </w:abstractNum>
   <w:num w:numId="1">
-    <w:abstractNumId w:val="10"/>
+    <w:abstractNumId w:val="11"/>
   </w:num>
   <w:num w:numId="2">
     <w:abstractNumId w:val="1"/>
   </w:num>
   <w:num w:numId="3">
-    <w:abstractNumId w:val="19"/>
+    <w:abstractNumId w:val="20"/>
   </w:num>
   <w:num w:numId="4">
-    <w:abstractNumId w:val="18"/>
+    <w:abstractNumId w:val="19"/>
   </w:num>
   <w:num w:numId="5">
     <w:abstractNumId w:val="0"/>
@@ -39668,16 +41029,16 @@
     <w:abstractNumId w:val="7"/>
   </w:num>
   <w:num w:numId="9">
-    <w:abstractNumId w:val="8"/>
+    <w:abstractNumId w:val="9"/>
   </w:num>
   <w:num w:numId="10">
-    <w:abstractNumId w:val="12"/>
+    <w:abstractNumId w:val="13"/>
   </w:num>
   <w:num w:numId="11">
-    <w:abstractNumId w:val="15"/>
+    <w:abstractNumId w:val="16"/>
   </w:num>
   <w:num w:numId="12">
-    <w:abstractNumId w:val="9"/>
+    <w:abstractNumId w:val="10"/>
   </w:num>
   <w:num w:numId="13">
     <w:abstractNumId w:val="3"/>
@@ -39686,25 +41047,31 @@
     <w:abstractNumId w:val="5"/>
   </w:num>
   <w:num w:numId="15">
-    <w:abstractNumId w:val="14"/>
+    <w:abstractNumId w:val="15"/>
   </w:num>
   <w:num w:numId="16">
-    <w:abstractNumId w:val="11"/>
+    <w:abstractNumId w:val="12"/>
   </w:num>
   <w:num w:numId="17">
+    <w:abstractNumId w:val="18"/>
+  </w:num>
+  <w:num w:numId="18">
+    <w:abstractNumId w:val="21"/>
+  </w:num>
+  <w:num w:numId="19">
     <w:abstractNumId w:val="17"/>
   </w:num>
-  <w:num w:numId="18">
-    <w:abstractNumId w:val="20"/>
-  </w:num>
-  <w:num w:numId="19">
-    <w:abstractNumId w:val="16"/>
-  </w:num>
   <w:num w:numId="20">
-    <w:abstractNumId w:val="13"/>
+    <w:abstractNumId w:val="14"/>
   </w:num>
   <w:num w:numId="21">
     <w:abstractNumId w:val="4"/>
+  </w:num>
+  <w:num w:numId="22">
+    <w:abstractNumId w:val="22"/>
+  </w:num>
+  <w:num w:numId="23">
+    <w:abstractNumId w:val="8"/>
   </w:num>
 </w:numbering>
 </file>
@@ -40192,7 +41559,6 @@
   <w:style w:type="character" w:default="1" w:styleId="Fuentedeprrafopredeter">
     <w:name w:val="Default Paragraph Font"/>
     <w:uiPriority w:val="1"/>
-    <w:semiHidden/>
     <w:unhideWhenUsed/>
   </w:style>
   <w:style w:type="table" w:default="1" w:styleId="Tablanormal">

</xml_diff>

<commit_message>
Se terminaron de crear los controladores
</commit_message>
<xml_diff>
--- a/Docs/EF and DAPPER.docx
+++ b/Docs/EF and DAPPER.docx
@@ -37520,15 +37520,13 @@
           <w:rFonts w:ascii="Arial" w:hAnsi="Arial" w:cs="Arial"/>
           <w:sz w:val="10"/>
           <w:szCs w:val="16"/>
-          <w:lang w:val="es-AR"/>
-        </w:rPr>
-      </w:pPr>
-      <w:r>
-        <w:rPr>
-          <w:rFonts w:ascii="Arial" w:hAnsi="Arial" w:cs="Arial"/>
-          <w:sz w:val="10"/>
-          <w:szCs w:val="16"/>
-          <w:lang w:val="es-AR"/>
+        </w:rPr>
+      </w:pPr>
+      <w:r>
+        <w:rPr>
+          <w:rFonts w:ascii="Arial" w:hAnsi="Arial" w:cs="Arial"/>
+          <w:sz w:val="10"/>
+          <w:szCs w:val="16"/>
         </w:rPr>
         <w:t>////////////////////////////////////////////////</w:t>
       </w:r>
@@ -39569,2309 +39567,2561 @@
         </w:rPr>
         <w:t>//Admin</w:t>
       </w:r>
+    </w:p>
+    <w:p>
+      <w:pPr>
+        <w:autoSpaceDE w:val="0"/>
+        <w:autoSpaceDN w:val="0"/>
+        <w:adjustRightInd w:val="0"/>
+        <w:spacing w:after="0" w:line="240" w:lineRule="auto"/>
+        <w:rPr>
+          <w:rFonts w:ascii="Arial" w:hAnsi="Arial" w:cs="Arial"/>
+          <w:color w:val="000000"/>
+          <w:sz w:val="10"/>
+          <w:szCs w:val="16"/>
+          <w:highlight w:val="white"/>
+        </w:rPr>
+      </w:pPr>
+      <w:r>
+        <w:rPr>
+          <w:rFonts w:ascii="Arial" w:hAnsi="Arial" w:cs="Arial"/>
+          <w:color w:val="000000"/>
+          <w:sz w:val="10"/>
+          <w:szCs w:val="16"/>
+          <w:highlight w:val="white"/>
+        </w:rPr>
+        <w:t>builder.Services.AddScoped&lt;</w:t>
+      </w:r>
+      <w:r>
+        <w:rPr>
+          <w:rFonts w:ascii="Arial" w:hAnsi="Arial" w:cs="Arial"/>
+          <w:color w:val="2B91AF"/>
+          <w:sz w:val="10"/>
+          <w:szCs w:val="16"/>
+          <w:highlight w:val="white"/>
+        </w:rPr>
+        <w:t>IAdministradorRepository</w:t>
+      </w:r>
+      <w:r>
+        <w:rPr>
+          <w:rFonts w:ascii="Arial" w:hAnsi="Arial" w:cs="Arial"/>
+          <w:color w:val="000000"/>
+          <w:sz w:val="10"/>
+          <w:szCs w:val="16"/>
+          <w:highlight w:val="white"/>
+        </w:rPr>
+        <w:t xml:space="preserve">, </w:t>
+      </w:r>
+      <w:r>
+        <w:rPr>
+          <w:rFonts w:ascii="Arial" w:hAnsi="Arial" w:cs="Arial"/>
+          <w:color w:val="2B91AF"/>
+          <w:sz w:val="10"/>
+          <w:szCs w:val="16"/>
+          <w:highlight w:val="white"/>
+        </w:rPr>
+        <w:t>AdministradorRepository</w:t>
+      </w:r>
+      <w:r>
+        <w:rPr>
+          <w:rFonts w:ascii="Arial" w:hAnsi="Arial" w:cs="Arial"/>
+          <w:color w:val="000000"/>
+          <w:sz w:val="10"/>
+          <w:szCs w:val="16"/>
+          <w:highlight w:val="white"/>
+        </w:rPr>
+        <w:t>&gt;();</w:t>
+      </w:r>
+    </w:p>
+    <w:p>
+      <w:pPr>
+        <w:autoSpaceDE w:val="0"/>
+        <w:autoSpaceDN w:val="0"/>
+        <w:adjustRightInd w:val="0"/>
+        <w:spacing w:after="0" w:line="240" w:lineRule="auto"/>
+        <w:rPr>
+          <w:rFonts w:ascii="Arial" w:hAnsi="Arial" w:cs="Arial"/>
+          <w:color w:val="000000"/>
+          <w:sz w:val="10"/>
+          <w:szCs w:val="16"/>
+          <w:highlight w:val="white"/>
+        </w:rPr>
+      </w:pPr>
+      <w:r>
+        <w:rPr>
+          <w:rFonts w:ascii="Arial" w:hAnsi="Arial" w:cs="Arial"/>
+          <w:color w:val="000000"/>
+          <w:sz w:val="10"/>
+          <w:szCs w:val="16"/>
+          <w:highlight w:val="white"/>
+        </w:rPr>
+        <w:t>builder.Services.AddScoped&lt;</w:t>
+      </w:r>
+      <w:r>
+        <w:rPr>
+          <w:rFonts w:ascii="Arial" w:hAnsi="Arial" w:cs="Arial"/>
+          <w:color w:val="2B91AF"/>
+          <w:sz w:val="10"/>
+          <w:szCs w:val="16"/>
+          <w:highlight w:val="white"/>
+        </w:rPr>
+        <w:t>IAdministradorService</w:t>
+      </w:r>
+      <w:r>
+        <w:rPr>
+          <w:rFonts w:ascii="Arial" w:hAnsi="Arial" w:cs="Arial"/>
+          <w:color w:val="000000"/>
+          <w:sz w:val="10"/>
+          <w:szCs w:val="16"/>
+          <w:highlight w:val="white"/>
+        </w:rPr>
+        <w:t xml:space="preserve">, </w:t>
+      </w:r>
+      <w:r>
+        <w:rPr>
+          <w:rFonts w:ascii="Arial" w:hAnsi="Arial" w:cs="Arial"/>
+          <w:color w:val="2B91AF"/>
+          <w:sz w:val="10"/>
+          <w:szCs w:val="16"/>
+          <w:highlight w:val="white"/>
+        </w:rPr>
+        <w:t>AdministradorService</w:t>
+      </w:r>
+      <w:r>
+        <w:rPr>
+          <w:rFonts w:ascii="Arial" w:hAnsi="Arial" w:cs="Arial"/>
+          <w:color w:val="000000"/>
+          <w:sz w:val="10"/>
+          <w:szCs w:val="16"/>
+          <w:highlight w:val="white"/>
+        </w:rPr>
+        <w:t>&gt;();</w:t>
+      </w:r>
+    </w:p>
+    <w:p>
+      <w:pPr>
+        <w:autoSpaceDE w:val="0"/>
+        <w:autoSpaceDN w:val="0"/>
+        <w:adjustRightInd w:val="0"/>
+        <w:spacing w:after="0" w:line="240" w:lineRule="auto"/>
+        <w:rPr>
+          <w:rFonts w:ascii="Arial" w:hAnsi="Arial" w:cs="Arial"/>
+          <w:color w:val="000000"/>
+          <w:sz w:val="10"/>
+          <w:szCs w:val="16"/>
+          <w:highlight w:val="white"/>
+        </w:rPr>
+      </w:pPr>
+      <w:r>
+        <w:rPr>
+          <w:rFonts w:ascii="Arial" w:hAnsi="Arial" w:cs="Arial"/>
+          <w:color w:val="008000"/>
+          <w:sz w:val="10"/>
+          <w:szCs w:val="16"/>
+          <w:highlight w:val="white"/>
+        </w:rPr>
+        <w:t>//Empleado</w:t>
+      </w:r>
+    </w:p>
+    <w:p>
+      <w:pPr>
+        <w:autoSpaceDE w:val="0"/>
+        <w:autoSpaceDN w:val="0"/>
+        <w:adjustRightInd w:val="0"/>
+        <w:spacing w:after="0" w:line="240" w:lineRule="auto"/>
+        <w:rPr>
+          <w:rFonts w:ascii="Arial" w:hAnsi="Arial" w:cs="Arial"/>
+          <w:color w:val="000000"/>
+          <w:sz w:val="10"/>
+          <w:szCs w:val="16"/>
+          <w:highlight w:val="white"/>
+        </w:rPr>
+      </w:pPr>
+      <w:r>
+        <w:rPr>
+          <w:rFonts w:ascii="Arial" w:hAnsi="Arial" w:cs="Arial"/>
+          <w:color w:val="000000"/>
+          <w:sz w:val="10"/>
+          <w:szCs w:val="16"/>
+          <w:highlight w:val="white"/>
+        </w:rPr>
+        <w:t>builder.Services.AddScoped&lt;</w:t>
+      </w:r>
+      <w:r>
+        <w:rPr>
+          <w:rFonts w:ascii="Arial" w:hAnsi="Arial" w:cs="Arial"/>
+          <w:color w:val="2B91AF"/>
+          <w:sz w:val="10"/>
+          <w:szCs w:val="16"/>
+          <w:highlight w:val="white"/>
+        </w:rPr>
+        <w:t>IEmpleadoRepository</w:t>
+      </w:r>
+      <w:r>
+        <w:rPr>
+          <w:rFonts w:ascii="Arial" w:hAnsi="Arial" w:cs="Arial"/>
+          <w:color w:val="000000"/>
+          <w:sz w:val="10"/>
+          <w:szCs w:val="16"/>
+          <w:highlight w:val="white"/>
+        </w:rPr>
+        <w:t xml:space="preserve">, </w:t>
+      </w:r>
+      <w:r>
+        <w:rPr>
+          <w:rFonts w:ascii="Arial" w:hAnsi="Arial" w:cs="Arial"/>
+          <w:color w:val="2B91AF"/>
+          <w:sz w:val="10"/>
+          <w:szCs w:val="16"/>
+          <w:highlight w:val="white"/>
+        </w:rPr>
+        <w:t>EmpleadoRepository</w:t>
+      </w:r>
+      <w:r>
+        <w:rPr>
+          <w:rFonts w:ascii="Arial" w:hAnsi="Arial" w:cs="Arial"/>
+          <w:color w:val="000000"/>
+          <w:sz w:val="10"/>
+          <w:szCs w:val="16"/>
+          <w:highlight w:val="white"/>
+        </w:rPr>
+        <w:t>&gt;();</w:t>
+      </w:r>
+    </w:p>
+    <w:p>
+      <w:pPr>
+        <w:autoSpaceDE w:val="0"/>
+        <w:autoSpaceDN w:val="0"/>
+        <w:adjustRightInd w:val="0"/>
+        <w:spacing w:after="0" w:line="240" w:lineRule="auto"/>
+        <w:rPr>
+          <w:rFonts w:ascii="Arial" w:hAnsi="Arial" w:cs="Arial"/>
+          <w:color w:val="000000"/>
+          <w:sz w:val="10"/>
+          <w:szCs w:val="16"/>
+          <w:highlight w:val="white"/>
+        </w:rPr>
+      </w:pPr>
+      <w:r>
+        <w:rPr>
+          <w:rFonts w:ascii="Arial" w:hAnsi="Arial" w:cs="Arial"/>
+          <w:color w:val="000000"/>
+          <w:sz w:val="10"/>
+          <w:szCs w:val="16"/>
+          <w:highlight w:val="white"/>
+        </w:rPr>
+        <w:t>builder.Services.AddScoped&lt;</w:t>
+      </w:r>
+      <w:r>
+        <w:rPr>
+          <w:rFonts w:ascii="Arial" w:hAnsi="Arial" w:cs="Arial"/>
+          <w:color w:val="2B91AF"/>
+          <w:sz w:val="10"/>
+          <w:szCs w:val="16"/>
+          <w:highlight w:val="white"/>
+        </w:rPr>
+        <w:t>IEmpleadoService</w:t>
+      </w:r>
+      <w:r>
+        <w:rPr>
+          <w:rFonts w:ascii="Arial" w:hAnsi="Arial" w:cs="Arial"/>
+          <w:color w:val="000000"/>
+          <w:sz w:val="10"/>
+          <w:szCs w:val="16"/>
+          <w:highlight w:val="white"/>
+        </w:rPr>
+        <w:t xml:space="preserve">, </w:t>
+      </w:r>
+      <w:r>
+        <w:rPr>
+          <w:rFonts w:ascii="Arial" w:hAnsi="Arial" w:cs="Arial"/>
+          <w:color w:val="2B91AF"/>
+          <w:sz w:val="10"/>
+          <w:szCs w:val="16"/>
+          <w:highlight w:val="white"/>
+        </w:rPr>
+        <w:t>EmpleadoService</w:t>
+      </w:r>
+      <w:r>
+        <w:rPr>
+          <w:rFonts w:ascii="Arial" w:hAnsi="Arial" w:cs="Arial"/>
+          <w:color w:val="000000"/>
+          <w:sz w:val="10"/>
+          <w:szCs w:val="16"/>
+          <w:highlight w:val="white"/>
+        </w:rPr>
+        <w:t>&gt;();</w:t>
+      </w:r>
+    </w:p>
+    <w:p>
+      <w:pPr>
+        <w:autoSpaceDE w:val="0"/>
+        <w:autoSpaceDN w:val="0"/>
+        <w:adjustRightInd w:val="0"/>
+        <w:spacing w:after="0" w:line="240" w:lineRule="auto"/>
+        <w:rPr>
+          <w:rFonts w:ascii="Arial" w:hAnsi="Arial" w:cs="Arial"/>
+          <w:color w:val="000000"/>
+          <w:sz w:val="10"/>
+          <w:szCs w:val="16"/>
+          <w:highlight w:val="white"/>
+        </w:rPr>
+      </w:pPr>
+      <w:r>
+        <w:rPr>
+          <w:rFonts w:ascii="Arial" w:hAnsi="Arial" w:cs="Arial"/>
+          <w:color w:val="008000"/>
+          <w:sz w:val="10"/>
+          <w:szCs w:val="16"/>
+          <w:highlight w:val="white"/>
+        </w:rPr>
+        <w:t>//Cliente</w:t>
+      </w:r>
+    </w:p>
+    <w:p>
+      <w:pPr>
+        <w:autoSpaceDE w:val="0"/>
+        <w:autoSpaceDN w:val="0"/>
+        <w:adjustRightInd w:val="0"/>
+        <w:spacing w:after="0" w:line="240" w:lineRule="auto"/>
+        <w:rPr>
+          <w:rFonts w:ascii="Arial" w:hAnsi="Arial" w:cs="Arial"/>
+          <w:color w:val="000000"/>
+          <w:sz w:val="10"/>
+          <w:szCs w:val="16"/>
+          <w:highlight w:val="white"/>
+        </w:rPr>
+      </w:pPr>
+      <w:r>
+        <w:rPr>
+          <w:rFonts w:ascii="Arial" w:hAnsi="Arial" w:cs="Arial"/>
+          <w:color w:val="000000"/>
+          <w:sz w:val="10"/>
+          <w:szCs w:val="16"/>
+          <w:highlight w:val="white"/>
+        </w:rPr>
+        <w:t>builder.Services.AddScoped&lt;</w:t>
+      </w:r>
+      <w:r>
+        <w:rPr>
+          <w:rFonts w:ascii="Arial" w:hAnsi="Arial" w:cs="Arial"/>
+          <w:color w:val="2B91AF"/>
+          <w:sz w:val="10"/>
+          <w:szCs w:val="16"/>
+          <w:highlight w:val="white"/>
+        </w:rPr>
+        <w:t>IClienteRepository</w:t>
+      </w:r>
+      <w:r>
+        <w:rPr>
+          <w:rFonts w:ascii="Arial" w:hAnsi="Arial" w:cs="Arial"/>
+          <w:color w:val="000000"/>
+          <w:sz w:val="10"/>
+          <w:szCs w:val="16"/>
+          <w:highlight w:val="white"/>
+        </w:rPr>
+        <w:t xml:space="preserve">, </w:t>
+      </w:r>
+      <w:r>
+        <w:rPr>
+          <w:rFonts w:ascii="Arial" w:hAnsi="Arial" w:cs="Arial"/>
+          <w:color w:val="2B91AF"/>
+          <w:sz w:val="10"/>
+          <w:szCs w:val="16"/>
+          <w:highlight w:val="white"/>
+        </w:rPr>
+        <w:t>ClienteRepository</w:t>
+      </w:r>
+      <w:r>
+        <w:rPr>
+          <w:rFonts w:ascii="Arial" w:hAnsi="Arial" w:cs="Arial"/>
+          <w:color w:val="000000"/>
+          <w:sz w:val="10"/>
+          <w:szCs w:val="16"/>
+          <w:highlight w:val="white"/>
+        </w:rPr>
+        <w:t>&gt;();</w:t>
+      </w:r>
+    </w:p>
+    <w:p>
+      <w:pPr>
+        <w:autoSpaceDE w:val="0"/>
+        <w:autoSpaceDN w:val="0"/>
+        <w:adjustRightInd w:val="0"/>
+        <w:spacing w:after="0" w:line="240" w:lineRule="auto"/>
+        <w:rPr>
+          <w:rFonts w:ascii="Arial" w:hAnsi="Arial" w:cs="Arial"/>
+          <w:color w:val="000000"/>
+          <w:sz w:val="10"/>
+          <w:szCs w:val="16"/>
+          <w:highlight w:val="white"/>
+        </w:rPr>
+      </w:pPr>
+      <w:r>
+        <w:rPr>
+          <w:rFonts w:ascii="Arial" w:hAnsi="Arial" w:cs="Arial"/>
+          <w:color w:val="000000"/>
+          <w:sz w:val="10"/>
+          <w:szCs w:val="16"/>
+          <w:highlight w:val="white"/>
+        </w:rPr>
+        <w:t>builder.Services.AddScoped&lt;</w:t>
+      </w:r>
+      <w:r>
+        <w:rPr>
+          <w:rFonts w:ascii="Arial" w:hAnsi="Arial" w:cs="Arial"/>
+          <w:color w:val="2B91AF"/>
+          <w:sz w:val="10"/>
+          <w:szCs w:val="16"/>
+          <w:highlight w:val="white"/>
+        </w:rPr>
+        <w:t>IClienteService</w:t>
+      </w:r>
+      <w:r>
+        <w:rPr>
+          <w:rFonts w:ascii="Arial" w:hAnsi="Arial" w:cs="Arial"/>
+          <w:color w:val="000000"/>
+          <w:sz w:val="10"/>
+          <w:szCs w:val="16"/>
+          <w:highlight w:val="white"/>
+        </w:rPr>
+        <w:t xml:space="preserve">, </w:t>
+      </w:r>
+      <w:r>
+        <w:rPr>
+          <w:rFonts w:ascii="Arial" w:hAnsi="Arial" w:cs="Arial"/>
+          <w:color w:val="2B91AF"/>
+          <w:sz w:val="10"/>
+          <w:szCs w:val="16"/>
+          <w:highlight w:val="white"/>
+        </w:rPr>
+        <w:t>ClienteService</w:t>
+      </w:r>
+      <w:r>
+        <w:rPr>
+          <w:rFonts w:ascii="Arial" w:hAnsi="Arial" w:cs="Arial"/>
+          <w:color w:val="000000"/>
+          <w:sz w:val="10"/>
+          <w:szCs w:val="16"/>
+          <w:highlight w:val="white"/>
+        </w:rPr>
+        <w:t>&gt;();</w:t>
+      </w:r>
+    </w:p>
+    <w:p>
+      <w:pPr>
+        <w:autoSpaceDE w:val="0"/>
+        <w:autoSpaceDN w:val="0"/>
+        <w:adjustRightInd w:val="0"/>
+        <w:spacing w:after="0" w:line="240" w:lineRule="auto"/>
+        <w:rPr>
+          <w:rFonts w:ascii="Arial" w:hAnsi="Arial" w:cs="Arial"/>
+          <w:color w:val="000000"/>
+          <w:sz w:val="10"/>
+          <w:szCs w:val="16"/>
+          <w:highlight w:val="white"/>
+        </w:rPr>
+      </w:pPr>
+      <w:r>
+        <w:rPr>
+          <w:rFonts w:ascii="Arial" w:hAnsi="Arial" w:cs="Arial"/>
+          <w:color w:val="008000"/>
+          <w:sz w:val="10"/>
+          <w:szCs w:val="16"/>
+          <w:highlight w:val="white"/>
+        </w:rPr>
+        <w:t>//Lugar</w:t>
+      </w:r>
+    </w:p>
+    <w:p>
+      <w:pPr>
+        <w:autoSpaceDE w:val="0"/>
+        <w:autoSpaceDN w:val="0"/>
+        <w:adjustRightInd w:val="0"/>
+        <w:spacing w:after="0" w:line="240" w:lineRule="auto"/>
+        <w:rPr>
+          <w:rFonts w:ascii="Arial" w:hAnsi="Arial" w:cs="Arial"/>
+          <w:color w:val="000000"/>
+          <w:sz w:val="10"/>
+          <w:szCs w:val="16"/>
+          <w:highlight w:val="white"/>
+        </w:rPr>
+      </w:pPr>
+      <w:r>
+        <w:rPr>
+          <w:rFonts w:ascii="Arial" w:hAnsi="Arial" w:cs="Arial"/>
+          <w:color w:val="000000"/>
+          <w:sz w:val="10"/>
+          <w:szCs w:val="16"/>
+          <w:highlight w:val="white"/>
+        </w:rPr>
+        <w:t>builder.Services.AddScoped&lt;</w:t>
+      </w:r>
+      <w:r>
+        <w:rPr>
+          <w:rFonts w:ascii="Arial" w:hAnsi="Arial" w:cs="Arial"/>
+          <w:color w:val="2B91AF"/>
+          <w:sz w:val="10"/>
+          <w:szCs w:val="16"/>
+          <w:highlight w:val="white"/>
+        </w:rPr>
+        <w:t>ILugarRepository</w:t>
+      </w:r>
+      <w:r>
+        <w:rPr>
+          <w:rFonts w:ascii="Arial" w:hAnsi="Arial" w:cs="Arial"/>
+          <w:color w:val="000000"/>
+          <w:sz w:val="10"/>
+          <w:szCs w:val="16"/>
+          <w:highlight w:val="white"/>
+        </w:rPr>
+        <w:t xml:space="preserve">, </w:t>
+      </w:r>
+      <w:r>
+        <w:rPr>
+          <w:rFonts w:ascii="Arial" w:hAnsi="Arial" w:cs="Arial"/>
+          <w:color w:val="2B91AF"/>
+          <w:sz w:val="10"/>
+          <w:szCs w:val="16"/>
+          <w:highlight w:val="white"/>
+        </w:rPr>
+        <w:t>LugarRepository</w:t>
+      </w:r>
+      <w:r>
+        <w:rPr>
+          <w:rFonts w:ascii="Arial" w:hAnsi="Arial" w:cs="Arial"/>
+          <w:color w:val="000000"/>
+          <w:sz w:val="10"/>
+          <w:szCs w:val="16"/>
+          <w:highlight w:val="white"/>
+        </w:rPr>
+        <w:t>&gt;();</w:t>
+      </w:r>
+    </w:p>
+    <w:p>
+      <w:pPr>
+        <w:autoSpaceDE w:val="0"/>
+        <w:autoSpaceDN w:val="0"/>
+        <w:adjustRightInd w:val="0"/>
+        <w:spacing w:after="0" w:line="240" w:lineRule="auto"/>
+        <w:rPr>
+          <w:rFonts w:ascii="Arial" w:hAnsi="Arial" w:cs="Arial"/>
+          <w:color w:val="000000"/>
+          <w:sz w:val="10"/>
+          <w:szCs w:val="16"/>
+          <w:highlight w:val="white"/>
+        </w:rPr>
+      </w:pPr>
+      <w:r>
+        <w:rPr>
+          <w:rFonts w:ascii="Arial" w:hAnsi="Arial" w:cs="Arial"/>
+          <w:color w:val="000000"/>
+          <w:sz w:val="10"/>
+          <w:szCs w:val="16"/>
+          <w:highlight w:val="white"/>
+        </w:rPr>
+        <w:t>builder.Services.AddScoped&lt;</w:t>
+      </w:r>
+      <w:r>
+        <w:rPr>
+          <w:rFonts w:ascii="Arial" w:hAnsi="Arial" w:cs="Arial"/>
+          <w:color w:val="2B91AF"/>
+          <w:sz w:val="10"/>
+          <w:szCs w:val="16"/>
+          <w:highlight w:val="white"/>
+        </w:rPr>
+        <w:t>ILugarService</w:t>
+      </w:r>
+      <w:r>
+        <w:rPr>
+          <w:rFonts w:ascii="Arial" w:hAnsi="Arial" w:cs="Arial"/>
+          <w:color w:val="000000"/>
+          <w:sz w:val="10"/>
+          <w:szCs w:val="16"/>
+          <w:highlight w:val="white"/>
+        </w:rPr>
+        <w:t xml:space="preserve">, </w:t>
+      </w:r>
+      <w:r>
+        <w:rPr>
+          <w:rFonts w:ascii="Arial" w:hAnsi="Arial" w:cs="Arial"/>
+          <w:color w:val="2B91AF"/>
+          <w:sz w:val="10"/>
+          <w:szCs w:val="16"/>
+          <w:highlight w:val="white"/>
+        </w:rPr>
+        <w:t>ILugarService</w:t>
+      </w:r>
+      <w:r>
+        <w:rPr>
+          <w:rFonts w:ascii="Arial" w:hAnsi="Arial" w:cs="Arial"/>
+          <w:color w:val="000000"/>
+          <w:sz w:val="10"/>
+          <w:szCs w:val="16"/>
+          <w:highlight w:val="white"/>
+        </w:rPr>
+        <w:t>&gt;();</w:t>
+      </w:r>
+    </w:p>
+    <w:p>
+      <w:pPr>
+        <w:autoSpaceDE w:val="0"/>
+        <w:autoSpaceDN w:val="0"/>
+        <w:adjustRightInd w:val="0"/>
+        <w:spacing w:after="0" w:line="240" w:lineRule="auto"/>
+        <w:rPr>
+          <w:rFonts w:ascii="Arial" w:hAnsi="Arial" w:cs="Arial"/>
+          <w:color w:val="000000"/>
+          <w:sz w:val="10"/>
+          <w:szCs w:val="16"/>
+          <w:highlight w:val="white"/>
+        </w:rPr>
+      </w:pPr>
+      <w:r>
+        <w:rPr>
+          <w:rFonts w:ascii="Arial" w:hAnsi="Arial" w:cs="Arial"/>
+          <w:color w:val="008000"/>
+          <w:sz w:val="10"/>
+          <w:szCs w:val="16"/>
+          <w:highlight w:val="white"/>
+        </w:rPr>
+        <w:t>//Cantante</w:t>
+      </w:r>
+    </w:p>
+    <w:p>
+      <w:pPr>
+        <w:autoSpaceDE w:val="0"/>
+        <w:autoSpaceDN w:val="0"/>
+        <w:adjustRightInd w:val="0"/>
+        <w:spacing w:after="0" w:line="240" w:lineRule="auto"/>
+        <w:rPr>
+          <w:rFonts w:ascii="Arial" w:hAnsi="Arial" w:cs="Arial"/>
+          <w:color w:val="000000"/>
+          <w:sz w:val="10"/>
+          <w:szCs w:val="16"/>
+          <w:highlight w:val="white"/>
+        </w:rPr>
+      </w:pPr>
+      <w:r>
+        <w:rPr>
+          <w:rFonts w:ascii="Arial" w:hAnsi="Arial" w:cs="Arial"/>
+          <w:color w:val="000000"/>
+          <w:sz w:val="10"/>
+          <w:szCs w:val="16"/>
+          <w:highlight w:val="white"/>
+        </w:rPr>
+        <w:t>builder.Services.AddScoped&lt;</w:t>
+      </w:r>
+      <w:r>
+        <w:rPr>
+          <w:rFonts w:ascii="Arial" w:hAnsi="Arial" w:cs="Arial"/>
+          <w:color w:val="2B91AF"/>
+          <w:sz w:val="10"/>
+          <w:szCs w:val="16"/>
+          <w:highlight w:val="white"/>
+        </w:rPr>
+        <w:t>ICantanteRepository</w:t>
+      </w:r>
+      <w:r>
+        <w:rPr>
+          <w:rFonts w:ascii="Arial" w:hAnsi="Arial" w:cs="Arial"/>
+          <w:color w:val="000000"/>
+          <w:sz w:val="10"/>
+          <w:szCs w:val="16"/>
+          <w:highlight w:val="white"/>
+        </w:rPr>
+        <w:t xml:space="preserve">, </w:t>
+      </w:r>
+      <w:r>
+        <w:rPr>
+          <w:rFonts w:ascii="Arial" w:hAnsi="Arial" w:cs="Arial"/>
+          <w:color w:val="2B91AF"/>
+          <w:sz w:val="10"/>
+          <w:szCs w:val="16"/>
+          <w:highlight w:val="white"/>
+        </w:rPr>
+        <w:t>CantanteRepository</w:t>
+      </w:r>
+      <w:r>
+        <w:rPr>
+          <w:rFonts w:ascii="Arial" w:hAnsi="Arial" w:cs="Arial"/>
+          <w:color w:val="000000"/>
+          <w:sz w:val="10"/>
+          <w:szCs w:val="16"/>
+          <w:highlight w:val="white"/>
+        </w:rPr>
+        <w:t>&gt;();</w:t>
+      </w:r>
+    </w:p>
+    <w:p>
+      <w:pPr>
+        <w:autoSpaceDE w:val="0"/>
+        <w:autoSpaceDN w:val="0"/>
+        <w:adjustRightInd w:val="0"/>
+        <w:spacing w:after="0" w:line="240" w:lineRule="auto"/>
+        <w:rPr>
+          <w:rFonts w:ascii="Arial" w:hAnsi="Arial" w:cs="Arial"/>
+          <w:color w:val="000000"/>
+          <w:sz w:val="10"/>
+          <w:szCs w:val="16"/>
+          <w:highlight w:val="white"/>
+        </w:rPr>
+      </w:pPr>
+      <w:r>
+        <w:rPr>
+          <w:rFonts w:ascii="Arial" w:hAnsi="Arial" w:cs="Arial"/>
+          <w:color w:val="000000"/>
+          <w:sz w:val="10"/>
+          <w:szCs w:val="16"/>
+          <w:highlight w:val="white"/>
+        </w:rPr>
+        <w:t>builder.Services.AddScoped&lt;</w:t>
+      </w:r>
+      <w:r>
+        <w:rPr>
+          <w:rFonts w:ascii="Arial" w:hAnsi="Arial" w:cs="Arial"/>
+          <w:color w:val="2B91AF"/>
+          <w:sz w:val="10"/>
+          <w:szCs w:val="16"/>
+          <w:highlight w:val="white"/>
+        </w:rPr>
+        <w:t>ICantanteService</w:t>
+      </w:r>
+      <w:r>
+        <w:rPr>
+          <w:rFonts w:ascii="Arial" w:hAnsi="Arial" w:cs="Arial"/>
+          <w:color w:val="000000"/>
+          <w:sz w:val="10"/>
+          <w:szCs w:val="16"/>
+          <w:highlight w:val="white"/>
+        </w:rPr>
+        <w:t xml:space="preserve">, </w:t>
+      </w:r>
+      <w:r>
+        <w:rPr>
+          <w:rFonts w:ascii="Arial" w:hAnsi="Arial" w:cs="Arial"/>
+          <w:color w:val="2B91AF"/>
+          <w:sz w:val="10"/>
+          <w:szCs w:val="16"/>
+          <w:highlight w:val="white"/>
+        </w:rPr>
+        <w:t>CantanteService</w:t>
+      </w:r>
+      <w:r>
+        <w:rPr>
+          <w:rFonts w:ascii="Arial" w:hAnsi="Arial" w:cs="Arial"/>
+          <w:color w:val="000000"/>
+          <w:sz w:val="10"/>
+          <w:szCs w:val="16"/>
+          <w:highlight w:val="white"/>
+        </w:rPr>
+        <w:t>&gt;();</w:t>
+      </w:r>
+    </w:p>
+    <w:p>
+      <w:pPr>
+        <w:autoSpaceDE w:val="0"/>
+        <w:autoSpaceDN w:val="0"/>
+        <w:adjustRightInd w:val="0"/>
+        <w:spacing w:after="0" w:line="240" w:lineRule="auto"/>
+        <w:rPr>
+          <w:rFonts w:ascii="Arial" w:hAnsi="Arial" w:cs="Arial"/>
+          <w:color w:val="000000"/>
+          <w:sz w:val="10"/>
+          <w:szCs w:val="16"/>
+          <w:highlight w:val="white"/>
+        </w:rPr>
+      </w:pPr>
+      <w:r>
+        <w:rPr>
+          <w:rFonts w:ascii="Arial" w:hAnsi="Arial" w:cs="Arial"/>
+          <w:color w:val="008000"/>
+          <w:sz w:val="10"/>
+          <w:szCs w:val="16"/>
+          <w:highlight w:val="white"/>
+        </w:rPr>
+        <w:t>//Evento</w:t>
+      </w:r>
+    </w:p>
+    <w:p>
+      <w:pPr>
+        <w:autoSpaceDE w:val="0"/>
+        <w:autoSpaceDN w:val="0"/>
+        <w:adjustRightInd w:val="0"/>
+        <w:spacing w:after="0" w:line="240" w:lineRule="auto"/>
+        <w:rPr>
+          <w:rFonts w:ascii="Arial" w:hAnsi="Arial" w:cs="Arial"/>
+          <w:color w:val="000000"/>
+          <w:sz w:val="10"/>
+          <w:szCs w:val="16"/>
+          <w:highlight w:val="white"/>
+        </w:rPr>
+      </w:pPr>
+      <w:r>
+        <w:rPr>
+          <w:rFonts w:ascii="Arial" w:hAnsi="Arial" w:cs="Arial"/>
+          <w:color w:val="000000"/>
+          <w:sz w:val="10"/>
+          <w:szCs w:val="16"/>
+          <w:highlight w:val="white"/>
+        </w:rPr>
+        <w:t>builder.Services.AddScoped&lt;</w:t>
+      </w:r>
+      <w:r>
+        <w:rPr>
+          <w:rFonts w:ascii="Arial" w:hAnsi="Arial" w:cs="Arial"/>
+          <w:color w:val="2B91AF"/>
+          <w:sz w:val="10"/>
+          <w:szCs w:val="16"/>
+          <w:highlight w:val="white"/>
+        </w:rPr>
+        <w:t>IEventoRepository</w:t>
+      </w:r>
+      <w:r>
+        <w:rPr>
+          <w:rFonts w:ascii="Arial" w:hAnsi="Arial" w:cs="Arial"/>
+          <w:color w:val="000000"/>
+          <w:sz w:val="10"/>
+          <w:szCs w:val="16"/>
+          <w:highlight w:val="white"/>
+        </w:rPr>
+        <w:t xml:space="preserve">, </w:t>
+      </w:r>
+      <w:r>
+        <w:rPr>
+          <w:rFonts w:ascii="Arial" w:hAnsi="Arial" w:cs="Arial"/>
+          <w:color w:val="2B91AF"/>
+          <w:sz w:val="10"/>
+          <w:szCs w:val="16"/>
+          <w:highlight w:val="white"/>
+        </w:rPr>
+        <w:t>EventoRepository</w:t>
+      </w:r>
+      <w:r>
+        <w:rPr>
+          <w:rFonts w:ascii="Arial" w:hAnsi="Arial" w:cs="Arial"/>
+          <w:color w:val="000000"/>
+          <w:sz w:val="10"/>
+          <w:szCs w:val="16"/>
+          <w:highlight w:val="white"/>
+        </w:rPr>
+        <w:t>&gt;();</w:t>
+      </w:r>
+    </w:p>
+    <w:p>
+      <w:pPr>
+        <w:autoSpaceDE w:val="0"/>
+        <w:autoSpaceDN w:val="0"/>
+        <w:adjustRightInd w:val="0"/>
+        <w:spacing w:after="0" w:line="240" w:lineRule="auto"/>
+        <w:rPr>
+          <w:rFonts w:ascii="Arial" w:hAnsi="Arial" w:cs="Arial"/>
+          <w:color w:val="000000"/>
+          <w:sz w:val="10"/>
+          <w:szCs w:val="16"/>
+          <w:highlight w:val="white"/>
+        </w:rPr>
+      </w:pPr>
+      <w:r>
+        <w:rPr>
+          <w:rFonts w:ascii="Arial" w:hAnsi="Arial" w:cs="Arial"/>
+          <w:color w:val="000000"/>
+          <w:sz w:val="10"/>
+          <w:szCs w:val="16"/>
+          <w:highlight w:val="white"/>
+        </w:rPr>
+        <w:t>builder.Services.AddScoped&lt;</w:t>
+      </w:r>
+      <w:r>
+        <w:rPr>
+          <w:rFonts w:ascii="Arial" w:hAnsi="Arial" w:cs="Arial"/>
+          <w:color w:val="2B91AF"/>
+          <w:sz w:val="10"/>
+          <w:szCs w:val="16"/>
+          <w:highlight w:val="white"/>
+        </w:rPr>
+        <w:t>IEventoService</w:t>
+      </w:r>
+      <w:r>
+        <w:rPr>
+          <w:rFonts w:ascii="Arial" w:hAnsi="Arial" w:cs="Arial"/>
+          <w:color w:val="000000"/>
+          <w:sz w:val="10"/>
+          <w:szCs w:val="16"/>
+          <w:highlight w:val="white"/>
+        </w:rPr>
+        <w:t xml:space="preserve">, </w:t>
+      </w:r>
+      <w:r>
+        <w:rPr>
+          <w:rFonts w:ascii="Arial" w:hAnsi="Arial" w:cs="Arial"/>
+          <w:color w:val="2B91AF"/>
+          <w:sz w:val="10"/>
+          <w:szCs w:val="16"/>
+          <w:highlight w:val="white"/>
+        </w:rPr>
+        <w:t>EventoService</w:t>
+      </w:r>
+      <w:r>
+        <w:rPr>
+          <w:rFonts w:ascii="Arial" w:hAnsi="Arial" w:cs="Arial"/>
+          <w:color w:val="000000"/>
+          <w:sz w:val="10"/>
+          <w:szCs w:val="16"/>
+          <w:highlight w:val="white"/>
+        </w:rPr>
+        <w:t>&gt;();</w:t>
+      </w:r>
+    </w:p>
+    <w:p>
+      <w:pPr>
+        <w:autoSpaceDE w:val="0"/>
+        <w:autoSpaceDN w:val="0"/>
+        <w:adjustRightInd w:val="0"/>
+        <w:spacing w:after="0" w:line="240" w:lineRule="auto"/>
+        <w:rPr>
+          <w:rFonts w:ascii="Arial" w:hAnsi="Arial" w:cs="Arial"/>
+          <w:color w:val="000000"/>
+          <w:sz w:val="10"/>
+          <w:szCs w:val="16"/>
+          <w:highlight w:val="white"/>
+        </w:rPr>
+      </w:pPr>
+      <w:r>
+        <w:rPr>
+          <w:rFonts w:ascii="Arial" w:hAnsi="Arial" w:cs="Arial"/>
+          <w:color w:val="008000"/>
+          <w:sz w:val="10"/>
+          <w:szCs w:val="16"/>
+          <w:highlight w:val="white"/>
+        </w:rPr>
+        <w:t>//Asiento</w:t>
+      </w:r>
+    </w:p>
+    <w:p>
+      <w:pPr>
+        <w:autoSpaceDE w:val="0"/>
+        <w:autoSpaceDN w:val="0"/>
+        <w:adjustRightInd w:val="0"/>
+        <w:spacing w:after="0" w:line="240" w:lineRule="auto"/>
+        <w:rPr>
+          <w:rFonts w:ascii="Arial" w:hAnsi="Arial" w:cs="Arial"/>
+          <w:color w:val="000000"/>
+          <w:sz w:val="10"/>
+          <w:szCs w:val="16"/>
+          <w:highlight w:val="white"/>
+        </w:rPr>
+      </w:pPr>
+      <w:r>
+        <w:rPr>
+          <w:rFonts w:ascii="Arial" w:hAnsi="Arial" w:cs="Arial"/>
+          <w:color w:val="000000"/>
+          <w:sz w:val="10"/>
+          <w:szCs w:val="16"/>
+          <w:highlight w:val="white"/>
+        </w:rPr>
+        <w:t>builder.Services.AddScoped&lt;</w:t>
+      </w:r>
+      <w:r>
+        <w:rPr>
+          <w:rFonts w:ascii="Arial" w:hAnsi="Arial" w:cs="Arial"/>
+          <w:color w:val="2B91AF"/>
+          <w:sz w:val="10"/>
+          <w:szCs w:val="16"/>
+          <w:highlight w:val="white"/>
+        </w:rPr>
+        <w:t>IAsientoRepository</w:t>
+      </w:r>
+      <w:r>
+        <w:rPr>
+          <w:rFonts w:ascii="Arial" w:hAnsi="Arial" w:cs="Arial"/>
+          <w:color w:val="000000"/>
+          <w:sz w:val="10"/>
+          <w:szCs w:val="16"/>
+          <w:highlight w:val="white"/>
+        </w:rPr>
+        <w:t xml:space="preserve">, </w:t>
+      </w:r>
+      <w:r>
+        <w:rPr>
+          <w:rFonts w:ascii="Arial" w:hAnsi="Arial" w:cs="Arial"/>
+          <w:color w:val="2B91AF"/>
+          <w:sz w:val="10"/>
+          <w:szCs w:val="16"/>
+          <w:highlight w:val="white"/>
+        </w:rPr>
+        <w:t>AsientoRepository</w:t>
+      </w:r>
+      <w:r>
+        <w:rPr>
+          <w:rFonts w:ascii="Arial" w:hAnsi="Arial" w:cs="Arial"/>
+          <w:color w:val="000000"/>
+          <w:sz w:val="10"/>
+          <w:szCs w:val="16"/>
+          <w:highlight w:val="white"/>
+        </w:rPr>
+        <w:t>&gt;();</w:t>
+      </w:r>
+    </w:p>
+    <w:p>
+      <w:pPr>
+        <w:autoSpaceDE w:val="0"/>
+        <w:autoSpaceDN w:val="0"/>
+        <w:adjustRightInd w:val="0"/>
+        <w:spacing w:after="0" w:line="240" w:lineRule="auto"/>
+        <w:rPr>
+          <w:rFonts w:ascii="Arial" w:hAnsi="Arial" w:cs="Arial"/>
+          <w:color w:val="000000"/>
+          <w:sz w:val="10"/>
+          <w:szCs w:val="16"/>
+          <w:highlight w:val="white"/>
+        </w:rPr>
+      </w:pPr>
+      <w:r>
+        <w:rPr>
+          <w:rFonts w:ascii="Arial" w:hAnsi="Arial" w:cs="Arial"/>
+          <w:color w:val="000000"/>
+          <w:sz w:val="10"/>
+          <w:szCs w:val="16"/>
+          <w:highlight w:val="white"/>
+        </w:rPr>
+        <w:t>builder.Services.AddScoped&lt;</w:t>
+      </w:r>
+      <w:r>
+        <w:rPr>
+          <w:rFonts w:ascii="Arial" w:hAnsi="Arial" w:cs="Arial"/>
+          <w:color w:val="2B91AF"/>
+          <w:sz w:val="10"/>
+          <w:szCs w:val="16"/>
+          <w:highlight w:val="white"/>
+        </w:rPr>
+        <w:t>IAsientoService</w:t>
+      </w:r>
+      <w:r>
+        <w:rPr>
+          <w:rFonts w:ascii="Arial" w:hAnsi="Arial" w:cs="Arial"/>
+          <w:color w:val="000000"/>
+          <w:sz w:val="10"/>
+          <w:szCs w:val="16"/>
+          <w:highlight w:val="white"/>
+        </w:rPr>
+        <w:t xml:space="preserve">, </w:t>
+      </w:r>
+      <w:r>
+        <w:rPr>
+          <w:rFonts w:ascii="Arial" w:hAnsi="Arial" w:cs="Arial"/>
+          <w:color w:val="2B91AF"/>
+          <w:sz w:val="10"/>
+          <w:szCs w:val="16"/>
+          <w:highlight w:val="white"/>
+        </w:rPr>
+        <w:t>AsientoService</w:t>
+      </w:r>
+      <w:r>
+        <w:rPr>
+          <w:rFonts w:ascii="Arial" w:hAnsi="Arial" w:cs="Arial"/>
+          <w:color w:val="000000"/>
+          <w:sz w:val="10"/>
+          <w:szCs w:val="16"/>
+          <w:highlight w:val="white"/>
+        </w:rPr>
+        <w:t>&gt;();</w:t>
+      </w:r>
+    </w:p>
+    <w:p>
+      <w:pPr>
+        <w:autoSpaceDE w:val="0"/>
+        <w:autoSpaceDN w:val="0"/>
+        <w:adjustRightInd w:val="0"/>
+        <w:spacing w:after="0" w:line="240" w:lineRule="auto"/>
+        <w:rPr>
+          <w:rFonts w:ascii="Arial" w:hAnsi="Arial" w:cs="Arial"/>
+          <w:color w:val="000000"/>
+          <w:sz w:val="10"/>
+          <w:szCs w:val="16"/>
+          <w:highlight w:val="white"/>
+        </w:rPr>
+      </w:pPr>
+      <w:r>
+        <w:rPr>
+          <w:rFonts w:ascii="Arial" w:hAnsi="Arial" w:cs="Arial"/>
+          <w:color w:val="008000"/>
+          <w:sz w:val="10"/>
+          <w:szCs w:val="16"/>
+          <w:highlight w:val="white"/>
+        </w:rPr>
+        <w:t>//Boleto</w:t>
+      </w:r>
+    </w:p>
+    <w:p>
+      <w:pPr>
+        <w:autoSpaceDE w:val="0"/>
+        <w:autoSpaceDN w:val="0"/>
+        <w:adjustRightInd w:val="0"/>
+        <w:spacing w:after="0" w:line="240" w:lineRule="auto"/>
+        <w:rPr>
+          <w:rFonts w:ascii="Arial" w:hAnsi="Arial" w:cs="Arial"/>
+          <w:color w:val="000000"/>
+          <w:sz w:val="10"/>
+          <w:szCs w:val="16"/>
+          <w:highlight w:val="white"/>
+        </w:rPr>
+      </w:pPr>
+      <w:r>
+        <w:rPr>
+          <w:rFonts w:ascii="Arial" w:hAnsi="Arial" w:cs="Arial"/>
+          <w:color w:val="000000"/>
+          <w:sz w:val="10"/>
+          <w:szCs w:val="16"/>
+          <w:highlight w:val="white"/>
+        </w:rPr>
+        <w:t>builder.Services.AddScoped&lt;</w:t>
+      </w:r>
+      <w:r>
+        <w:rPr>
+          <w:rFonts w:ascii="Arial" w:hAnsi="Arial" w:cs="Arial"/>
+          <w:color w:val="2B91AF"/>
+          <w:sz w:val="10"/>
+          <w:szCs w:val="16"/>
+          <w:highlight w:val="white"/>
+        </w:rPr>
+        <w:t>IBoletoRepository</w:t>
+      </w:r>
+      <w:r>
+        <w:rPr>
+          <w:rFonts w:ascii="Arial" w:hAnsi="Arial" w:cs="Arial"/>
+          <w:color w:val="000000"/>
+          <w:sz w:val="10"/>
+          <w:szCs w:val="16"/>
+          <w:highlight w:val="white"/>
+        </w:rPr>
+        <w:t xml:space="preserve">, </w:t>
+      </w:r>
+      <w:r>
+        <w:rPr>
+          <w:rFonts w:ascii="Arial" w:hAnsi="Arial" w:cs="Arial"/>
+          <w:color w:val="2B91AF"/>
+          <w:sz w:val="10"/>
+          <w:szCs w:val="16"/>
+          <w:highlight w:val="white"/>
+        </w:rPr>
+        <w:t>BoletoRepository</w:t>
+      </w:r>
+      <w:r>
+        <w:rPr>
+          <w:rFonts w:ascii="Arial" w:hAnsi="Arial" w:cs="Arial"/>
+          <w:color w:val="000000"/>
+          <w:sz w:val="10"/>
+          <w:szCs w:val="16"/>
+          <w:highlight w:val="white"/>
+        </w:rPr>
+        <w:t>&gt;();</w:t>
+      </w:r>
+    </w:p>
+    <w:p>
+      <w:pPr>
+        <w:autoSpaceDE w:val="0"/>
+        <w:autoSpaceDN w:val="0"/>
+        <w:adjustRightInd w:val="0"/>
+        <w:spacing w:after="0" w:line="240" w:lineRule="auto"/>
+        <w:rPr>
+          <w:rFonts w:ascii="Arial" w:hAnsi="Arial" w:cs="Arial"/>
+          <w:color w:val="000000"/>
+          <w:sz w:val="10"/>
+          <w:szCs w:val="16"/>
+          <w:highlight w:val="white"/>
+        </w:rPr>
+      </w:pPr>
+      <w:r>
+        <w:rPr>
+          <w:rFonts w:ascii="Arial" w:hAnsi="Arial" w:cs="Arial"/>
+          <w:color w:val="000000"/>
+          <w:sz w:val="10"/>
+          <w:szCs w:val="16"/>
+          <w:highlight w:val="white"/>
+        </w:rPr>
+        <w:t>builder.Services.AddScoped&lt;</w:t>
+      </w:r>
+      <w:r>
+        <w:rPr>
+          <w:rFonts w:ascii="Arial" w:hAnsi="Arial" w:cs="Arial"/>
+          <w:color w:val="2B91AF"/>
+          <w:sz w:val="10"/>
+          <w:szCs w:val="16"/>
+          <w:highlight w:val="white"/>
+        </w:rPr>
+        <w:t>IBoletoService</w:t>
+      </w:r>
+      <w:r>
+        <w:rPr>
+          <w:rFonts w:ascii="Arial" w:hAnsi="Arial" w:cs="Arial"/>
+          <w:color w:val="000000"/>
+          <w:sz w:val="10"/>
+          <w:szCs w:val="16"/>
+          <w:highlight w:val="white"/>
+        </w:rPr>
+        <w:t xml:space="preserve">, </w:t>
+      </w:r>
+      <w:r>
+        <w:rPr>
+          <w:rFonts w:ascii="Arial" w:hAnsi="Arial" w:cs="Arial"/>
+          <w:color w:val="2B91AF"/>
+          <w:sz w:val="10"/>
+          <w:szCs w:val="16"/>
+          <w:highlight w:val="white"/>
+        </w:rPr>
+        <w:t>BoletoService</w:t>
+      </w:r>
+      <w:r>
+        <w:rPr>
+          <w:rFonts w:ascii="Arial" w:hAnsi="Arial" w:cs="Arial"/>
+          <w:color w:val="000000"/>
+          <w:sz w:val="10"/>
+          <w:szCs w:val="16"/>
+          <w:highlight w:val="white"/>
+        </w:rPr>
+        <w:t>&gt;();</w:t>
+      </w:r>
+    </w:p>
+    <w:p>
+      <w:pPr>
+        <w:autoSpaceDE w:val="0"/>
+        <w:autoSpaceDN w:val="0"/>
+        <w:adjustRightInd w:val="0"/>
+        <w:spacing w:after="0" w:line="240" w:lineRule="auto"/>
+        <w:rPr>
+          <w:rFonts w:ascii="Arial" w:hAnsi="Arial" w:cs="Arial"/>
+          <w:color w:val="000000"/>
+          <w:sz w:val="10"/>
+          <w:szCs w:val="16"/>
+          <w:highlight w:val="white"/>
+        </w:rPr>
+      </w:pPr>
+    </w:p>
+    <w:p>
+      <w:pPr>
+        <w:autoSpaceDE w:val="0"/>
+        <w:autoSpaceDN w:val="0"/>
+        <w:adjustRightInd w:val="0"/>
+        <w:spacing w:after="0" w:line="240" w:lineRule="auto"/>
+        <w:rPr>
+          <w:rFonts w:ascii="Arial" w:hAnsi="Arial" w:cs="Arial"/>
+          <w:color w:val="000000"/>
+          <w:sz w:val="10"/>
+          <w:szCs w:val="16"/>
+          <w:highlight w:val="white"/>
+        </w:rPr>
+      </w:pPr>
+      <w:r>
+        <w:rPr>
+          <w:rFonts w:ascii="Arial" w:hAnsi="Arial" w:cs="Arial"/>
+          <w:color w:val="008000"/>
+          <w:sz w:val="10"/>
+          <w:szCs w:val="16"/>
+          <w:highlight w:val="white"/>
+        </w:rPr>
+        <w:t>// Add services to the container.</w:t>
+      </w:r>
+    </w:p>
+    <w:p>
+      <w:pPr>
+        <w:autoSpaceDE w:val="0"/>
+        <w:autoSpaceDN w:val="0"/>
+        <w:adjustRightInd w:val="0"/>
+        <w:spacing w:after="0" w:line="240" w:lineRule="auto"/>
+        <w:rPr>
+          <w:rFonts w:ascii="Arial" w:hAnsi="Arial" w:cs="Arial"/>
+          <w:color w:val="000000"/>
+          <w:sz w:val="10"/>
+          <w:szCs w:val="16"/>
+          <w:highlight w:val="white"/>
+        </w:rPr>
+      </w:pPr>
+    </w:p>
+    <w:p>
+      <w:pPr>
+        <w:autoSpaceDE w:val="0"/>
+        <w:autoSpaceDN w:val="0"/>
+        <w:adjustRightInd w:val="0"/>
+        <w:spacing w:after="0" w:line="240" w:lineRule="auto"/>
+        <w:rPr>
+          <w:rFonts w:ascii="Arial" w:hAnsi="Arial" w:cs="Arial"/>
+          <w:color w:val="000000"/>
+          <w:sz w:val="10"/>
+          <w:szCs w:val="16"/>
+          <w:highlight w:val="white"/>
+        </w:rPr>
+      </w:pPr>
+      <w:r>
+        <w:rPr>
+          <w:rFonts w:ascii="Arial" w:hAnsi="Arial" w:cs="Arial"/>
+          <w:color w:val="000000"/>
+          <w:sz w:val="10"/>
+          <w:szCs w:val="16"/>
+          <w:highlight w:val="white"/>
+        </w:rPr>
+        <w:t>builder.Services.AddControllers();</w:t>
+      </w:r>
+    </w:p>
+    <w:p>
+      <w:pPr>
+        <w:autoSpaceDE w:val="0"/>
+        <w:autoSpaceDN w:val="0"/>
+        <w:adjustRightInd w:val="0"/>
+        <w:spacing w:after="0" w:line="240" w:lineRule="auto"/>
+        <w:rPr>
+          <w:rFonts w:ascii="Arial" w:hAnsi="Arial" w:cs="Arial"/>
+          <w:color w:val="000000"/>
+          <w:sz w:val="10"/>
+          <w:szCs w:val="16"/>
+          <w:highlight w:val="white"/>
+        </w:rPr>
+      </w:pPr>
+      <w:r>
+        <w:rPr>
+          <w:rFonts w:ascii="Arial" w:hAnsi="Arial" w:cs="Arial"/>
+          <w:color w:val="008000"/>
+          <w:sz w:val="10"/>
+          <w:szCs w:val="16"/>
+          <w:highlight w:val="white"/>
+        </w:rPr>
+        <w:t>// Learn more about configuring OpenAPI at https://aka.ms/aspnet/openapi</w:t>
+      </w:r>
+    </w:p>
+    <w:p>
+      <w:pPr>
+        <w:autoSpaceDE w:val="0"/>
+        <w:autoSpaceDN w:val="0"/>
+        <w:adjustRightInd w:val="0"/>
+        <w:spacing w:after="0" w:line="240" w:lineRule="auto"/>
+        <w:rPr>
+          <w:rFonts w:ascii="Arial" w:hAnsi="Arial" w:cs="Arial"/>
+          <w:color w:val="000000"/>
+          <w:sz w:val="10"/>
+          <w:szCs w:val="16"/>
+          <w:highlight w:val="white"/>
+        </w:rPr>
+      </w:pPr>
+      <w:r>
+        <w:rPr>
+          <w:rFonts w:ascii="Arial" w:hAnsi="Arial" w:cs="Arial"/>
+          <w:color w:val="000000"/>
+          <w:sz w:val="10"/>
+          <w:szCs w:val="16"/>
+          <w:highlight w:val="white"/>
+        </w:rPr>
+        <w:t>builder.Services.AddOpenApi();</w:t>
+      </w:r>
+    </w:p>
+    <w:p>
+      <w:pPr>
+        <w:autoSpaceDE w:val="0"/>
+        <w:autoSpaceDN w:val="0"/>
+        <w:adjustRightInd w:val="0"/>
+        <w:spacing w:after="0" w:line="240" w:lineRule="auto"/>
+        <w:rPr>
+          <w:rFonts w:ascii="Arial" w:hAnsi="Arial" w:cs="Arial"/>
+          <w:color w:val="000000"/>
+          <w:sz w:val="10"/>
+          <w:szCs w:val="16"/>
+          <w:highlight w:val="white"/>
+        </w:rPr>
+      </w:pPr>
+    </w:p>
+    <w:p>
+      <w:pPr>
+        <w:autoSpaceDE w:val="0"/>
+        <w:autoSpaceDN w:val="0"/>
+        <w:adjustRightInd w:val="0"/>
+        <w:spacing w:after="0" w:line="240" w:lineRule="auto"/>
+        <w:rPr>
+          <w:rFonts w:ascii="Arial" w:hAnsi="Arial" w:cs="Arial"/>
+          <w:color w:val="000000"/>
+          <w:sz w:val="10"/>
+          <w:szCs w:val="16"/>
+          <w:highlight w:val="white"/>
+        </w:rPr>
+      </w:pPr>
+      <w:r>
+        <w:rPr>
+          <w:rFonts w:ascii="Arial" w:hAnsi="Arial" w:cs="Arial"/>
+          <w:color w:val="008000"/>
+          <w:sz w:val="10"/>
+          <w:szCs w:val="16"/>
+          <w:highlight w:val="white"/>
+        </w:rPr>
+        <w:t>//Leer origins permitidos</w:t>
+      </w:r>
+    </w:p>
+    <w:p>
+      <w:pPr>
+        <w:autoSpaceDE w:val="0"/>
+        <w:autoSpaceDN w:val="0"/>
+        <w:adjustRightInd w:val="0"/>
+        <w:spacing w:after="0" w:line="240" w:lineRule="auto"/>
+        <w:rPr>
+          <w:rFonts w:ascii="Arial" w:hAnsi="Arial" w:cs="Arial"/>
+          <w:color w:val="000000"/>
+          <w:sz w:val="10"/>
+          <w:szCs w:val="16"/>
+          <w:highlight w:val="white"/>
+        </w:rPr>
+      </w:pPr>
+      <w:r>
+        <w:rPr>
+          <w:rFonts w:ascii="Arial" w:hAnsi="Arial" w:cs="Arial"/>
+          <w:color w:val="0000FF"/>
+          <w:sz w:val="10"/>
+          <w:szCs w:val="16"/>
+          <w:highlight w:val="white"/>
+        </w:rPr>
+        <w:t>var</w:t>
+      </w:r>
+      <w:r>
+        <w:rPr>
+          <w:rFonts w:ascii="Arial" w:hAnsi="Arial" w:cs="Arial"/>
+          <w:color w:val="000000"/>
+          <w:sz w:val="10"/>
+          <w:szCs w:val="16"/>
+          <w:highlight w:val="white"/>
+        </w:rPr>
+        <w:t xml:space="preserve"> origenesPermitidos = builder.Configuration.GetValue&lt;</w:t>
+      </w:r>
+      <w:r>
+        <w:rPr>
+          <w:rFonts w:ascii="Arial" w:hAnsi="Arial" w:cs="Arial"/>
+          <w:color w:val="2B91AF"/>
+          <w:sz w:val="10"/>
+          <w:szCs w:val="16"/>
+          <w:highlight w:val="white"/>
+        </w:rPr>
+        <w:t>String</w:t>
+      </w:r>
+      <w:r>
+        <w:rPr>
+          <w:rFonts w:ascii="Arial" w:hAnsi="Arial" w:cs="Arial"/>
+          <w:color w:val="000000"/>
+          <w:sz w:val="10"/>
+          <w:szCs w:val="16"/>
+          <w:highlight w:val="white"/>
+        </w:rPr>
+        <w:t>&gt;(</w:t>
+      </w:r>
+      <w:r>
+        <w:rPr>
+          <w:rFonts w:ascii="Arial" w:hAnsi="Arial" w:cs="Arial"/>
+          <w:color w:val="A31515"/>
+          <w:sz w:val="10"/>
+          <w:szCs w:val="16"/>
+          <w:highlight w:val="white"/>
+        </w:rPr>
+        <w:t>"OrigenesPermitidos"</w:t>
+      </w:r>
+      <w:r>
+        <w:rPr>
+          <w:rFonts w:ascii="Arial" w:hAnsi="Arial" w:cs="Arial"/>
+          <w:color w:val="000000"/>
+          <w:sz w:val="10"/>
+          <w:szCs w:val="16"/>
+          <w:highlight w:val="white"/>
+        </w:rPr>
+        <w:t>)!.Split(</w:t>
+      </w:r>
+      <w:r>
+        <w:rPr>
+          <w:rFonts w:ascii="Arial" w:hAnsi="Arial" w:cs="Arial"/>
+          <w:color w:val="A31515"/>
+          <w:sz w:val="10"/>
+          <w:szCs w:val="16"/>
+          <w:highlight w:val="white"/>
+        </w:rPr>
+        <w:t>','</w:t>
+      </w:r>
+      <w:r>
+        <w:rPr>
+          <w:rFonts w:ascii="Arial" w:hAnsi="Arial" w:cs="Arial"/>
+          <w:color w:val="000000"/>
+          <w:sz w:val="10"/>
+          <w:szCs w:val="16"/>
+          <w:highlight w:val="white"/>
+        </w:rPr>
+        <w:t>);</w:t>
+      </w:r>
+    </w:p>
+    <w:p>
+      <w:pPr>
+        <w:autoSpaceDE w:val="0"/>
+        <w:autoSpaceDN w:val="0"/>
+        <w:adjustRightInd w:val="0"/>
+        <w:spacing w:after="0" w:line="240" w:lineRule="auto"/>
+        <w:rPr>
+          <w:rFonts w:ascii="Arial" w:hAnsi="Arial" w:cs="Arial"/>
+          <w:color w:val="000000"/>
+          <w:sz w:val="10"/>
+          <w:szCs w:val="16"/>
+          <w:highlight w:val="white"/>
+        </w:rPr>
+      </w:pPr>
+    </w:p>
+    <w:p>
+      <w:pPr>
+        <w:autoSpaceDE w:val="0"/>
+        <w:autoSpaceDN w:val="0"/>
+        <w:adjustRightInd w:val="0"/>
+        <w:spacing w:after="0" w:line="240" w:lineRule="auto"/>
+        <w:rPr>
+          <w:rFonts w:ascii="Arial" w:hAnsi="Arial" w:cs="Arial"/>
+          <w:color w:val="000000"/>
+          <w:sz w:val="10"/>
+          <w:szCs w:val="16"/>
+          <w:highlight w:val="white"/>
+        </w:rPr>
+      </w:pPr>
+      <w:r>
+        <w:rPr>
+          <w:rFonts w:ascii="Arial" w:hAnsi="Arial" w:cs="Arial"/>
+          <w:color w:val="008000"/>
+          <w:sz w:val="10"/>
+          <w:szCs w:val="16"/>
+          <w:highlight w:val="white"/>
+        </w:rPr>
+        <w:t>//Add servicios Cors</w:t>
+      </w:r>
+    </w:p>
+    <w:p>
+      <w:pPr>
+        <w:autoSpaceDE w:val="0"/>
+        <w:autoSpaceDN w:val="0"/>
+        <w:adjustRightInd w:val="0"/>
+        <w:spacing w:after="0" w:line="240" w:lineRule="auto"/>
+        <w:rPr>
+          <w:rFonts w:ascii="Arial" w:hAnsi="Arial" w:cs="Arial"/>
+          <w:color w:val="000000"/>
+          <w:sz w:val="10"/>
+          <w:szCs w:val="16"/>
+          <w:highlight w:val="white"/>
+        </w:rPr>
+      </w:pPr>
+      <w:r>
+        <w:rPr>
+          <w:rFonts w:ascii="Arial" w:hAnsi="Arial" w:cs="Arial"/>
+          <w:color w:val="000000"/>
+          <w:sz w:val="10"/>
+          <w:szCs w:val="16"/>
+          <w:highlight w:val="white"/>
+        </w:rPr>
+        <w:t>builder.Services.AddCors(options =&gt;</w:t>
+      </w:r>
+    </w:p>
+    <w:p>
+      <w:pPr>
+        <w:autoSpaceDE w:val="0"/>
+        <w:autoSpaceDN w:val="0"/>
+        <w:adjustRightInd w:val="0"/>
+        <w:spacing w:after="0" w:line="240" w:lineRule="auto"/>
+        <w:rPr>
+          <w:rFonts w:ascii="Arial" w:hAnsi="Arial" w:cs="Arial"/>
+          <w:color w:val="000000"/>
+          <w:sz w:val="10"/>
+          <w:szCs w:val="16"/>
+          <w:highlight w:val="white"/>
+        </w:rPr>
+      </w:pPr>
+      <w:r>
+        <w:rPr>
+          <w:rFonts w:ascii="Arial" w:hAnsi="Arial" w:cs="Arial"/>
+          <w:color w:val="000000"/>
+          <w:sz w:val="10"/>
+          <w:szCs w:val="16"/>
+          <w:highlight w:val="white"/>
+        </w:rPr>
+        <w:t>{</w:t>
+      </w:r>
+    </w:p>
+    <w:p>
+      <w:pPr>
+        <w:autoSpaceDE w:val="0"/>
+        <w:autoSpaceDN w:val="0"/>
+        <w:adjustRightInd w:val="0"/>
+        <w:spacing w:after="0" w:line="240" w:lineRule="auto"/>
+        <w:rPr>
+          <w:rFonts w:ascii="Arial" w:hAnsi="Arial" w:cs="Arial"/>
+          <w:color w:val="000000"/>
+          <w:sz w:val="10"/>
+          <w:szCs w:val="16"/>
+          <w:highlight w:val="white"/>
+        </w:rPr>
+      </w:pPr>
+      <w:r>
+        <w:rPr>
+          <w:rFonts w:ascii="Arial" w:hAnsi="Arial" w:cs="Arial"/>
+          <w:color w:val="000000"/>
+          <w:sz w:val="10"/>
+          <w:szCs w:val="16"/>
+          <w:highlight w:val="white"/>
+        </w:rPr>
+        <w:t xml:space="preserve">    options.AddPolicy(name: MyAllowSpecificOrigins, policy =&gt;</w:t>
+      </w:r>
+    </w:p>
+    <w:p>
+      <w:pPr>
+        <w:autoSpaceDE w:val="0"/>
+        <w:autoSpaceDN w:val="0"/>
+        <w:adjustRightInd w:val="0"/>
+        <w:spacing w:after="0" w:line="240" w:lineRule="auto"/>
+        <w:rPr>
+          <w:rFonts w:ascii="Arial" w:hAnsi="Arial" w:cs="Arial"/>
+          <w:color w:val="000000"/>
+          <w:sz w:val="10"/>
+          <w:szCs w:val="16"/>
+          <w:highlight w:val="white"/>
+        </w:rPr>
+      </w:pPr>
+      <w:r>
+        <w:rPr>
+          <w:rFonts w:ascii="Arial" w:hAnsi="Arial" w:cs="Arial"/>
+          <w:color w:val="000000"/>
+          <w:sz w:val="10"/>
+          <w:szCs w:val="16"/>
+          <w:highlight w:val="white"/>
+        </w:rPr>
+        <w:t xml:space="preserve">    {</w:t>
+      </w:r>
+    </w:p>
+    <w:p>
+      <w:pPr>
+        <w:autoSpaceDE w:val="0"/>
+        <w:autoSpaceDN w:val="0"/>
+        <w:adjustRightInd w:val="0"/>
+        <w:spacing w:after="0" w:line="240" w:lineRule="auto"/>
+        <w:rPr>
+          <w:rFonts w:ascii="Arial" w:hAnsi="Arial" w:cs="Arial"/>
+          <w:color w:val="000000"/>
+          <w:sz w:val="10"/>
+          <w:szCs w:val="16"/>
+          <w:highlight w:val="white"/>
+        </w:rPr>
+      </w:pPr>
+      <w:r>
+        <w:rPr>
+          <w:rFonts w:ascii="Arial" w:hAnsi="Arial" w:cs="Arial"/>
+          <w:color w:val="000000"/>
+          <w:sz w:val="10"/>
+          <w:szCs w:val="16"/>
+          <w:highlight w:val="white"/>
+        </w:rPr>
+        <w:t xml:space="preserve">        policy.WithOrigins(origenesPermitidos).AllowAnyHeader().AllowAnyMethod();</w:t>
+      </w:r>
+    </w:p>
+    <w:p>
+      <w:pPr>
+        <w:autoSpaceDE w:val="0"/>
+        <w:autoSpaceDN w:val="0"/>
+        <w:adjustRightInd w:val="0"/>
+        <w:spacing w:after="0" w:line="240" w:lineRule="auto"/>
+        <w:rPr>
+          <w:rFonts w:ascii="Arial" w:hAnsi="Arial" w:cs="Arial"/>
+          <w:color w:val="000000"/>
+          <w:sz w:val="10"/>
+          <w:szCs w:val="16"/>
+          <w:highlight w:val="white"/>
+        </w:rPr>
+      </w:pPr>
+      <w:r>
+        <w:rPr>
+          <w:rFonts w:ascii="Arial" w:hAnsi="Arial" w:cs="Arial"/>
+          <w:color w:val="000000"/>
+          <w:sz w:val="10"/>
+          <w:szCs w:val="16"/>
+          <w:highlight w:val="white"/>
+        </w:rPr>
+        <w:t xml:space="preserve">    });</w:t>
+      </w:r>
+    </w:p>
+    <w:p>
+      <w:pPr>
+        <w:autoSpaceDE w:val="0"/>
+        <w:autoSpaceDN w:val="0"/>
+        <w:adjustRightInd w:val="0"/>
+        <w:spacing w:after="0" w:line="240" w:lineRule="auto"/>
+        <w:rPr>
+          <w:rFonts w:ascii="Arial" w:hAnsi="Arial" w:cs="Arial"/>
+          <w:color w:val="000000"/>
+          <w:sz w:val="10"/>
+          <w:szCs w:val="16"/>
+          <w:highlight w:val="white"/>
+        </w:rPr>
+      </w:pPr>
+      <w:r>
+        <w:rPr>
+          <w:rFonts w:ascii="Arial" w:hAnsi="Arial" w:cs="Arial"/>
+          <w:color w:val="000000"/>
+          <w:sz w:val="10"/>
+          <w:szCs w:val="16"/>
+          <w:highlight w:val="white"/>
+        </w:rPr>
+        <w:t>});</w:t>
+      </w:r>
+    </w:p>
+    <w:p>
+      <w:pPr>
+        <w:autoSpaceDE w:val="0"/>
+        <w:autoSpaceDN w:val="0"/>
+        <w:adjustRightInd w:val="0"/>
+        <w:spacing w:after="0" w:line="240" w:lineRule="auto"/>
+        <w:rPr>
+          <w:rFonts w:ascii="Arial" w:hAnsi="Arial" w:cs="Arial"/>
+          <w:color w:val="000000"/>
+          <w:sz w:val="10"/>
+          <w:szCs w:val="16"/>
+          <w:highlight w:val="white"/>
+        </w:rPr>
+      </w:pPr>
+    </w:p>
+    <w:p>
+      <w:pPr>
+        <w:autoSpaceDE w:val="0"/>
+        <w:autoSpaceDN w:val="0"/>
+        <w:adjustRightInd w:val="0"/>
+        <w:spacing w:after="0" w:line="240" w:lineRule="auto"/>
+        <w:rPr>
+          <w:rFonts w:ascii="Arial" w:hAnsi="Arial" w:cs="Arial"/>
+          <w:color w:val="000000"/>
+          <w:sz w:val="10"/>
+          <w:szCs w:val="16"/>
+          <w:highlight w:val="white"/>
+        </w:rPr>
+      </w:pPr>
+      <w:r>
+        <w:rPr>
+          <w:rFonts w:ascii="Arial" w:hAnsi="Arial" w:cs="Arial"/>
+          <w:color w:val="0000FF"/>
+          <w:sz w:val="10"/>
+          <w:szCs w:val="16"/>
+          <w:highlight w:val="white"/>
+        </w:rPr>
+        <w:t>var</w:t>
+      </w:r>
+      <w:r>
+        <w:rPr>
+          <w:rFonts w:ascii="Arial" w:hAnsi="Arial" w:cs="Arial"/>
+          <w:color w:val="000000"/>
+          <w:sz w:val="10"/>
+          <w:szCs w:val="16"/>
+          <w:highlight w:val="white"/>
+        </w:rPr>
+        <w:t xml:space="preserve"> app = builder.Build();</w:t>
+      </w:r>
+    </w:p>
+    <w:p>
+      <w:pPr>
+        <w:autoSpaceDE w:val="0"/>
+        <w:autoSpaceDN w:val="0"/>
+        <w:adjustRightInd w:val="0"/>
+        <w:spacing w:after="0" w:line="240" w:lineRule="auto"/>
+        <w:rPr>
+          <w:rFonts w:ascii="Arial" w:hAnsi="Arial" w:cs="Arial"/>
+          <w:color w:val="000000"/>
+          <w:sz w:val="10"/>
+          <w:szCs w:val="16"/>
+          <w:highlight w:val="white"/>
+        </w:rPr>
+      </w:pPr>
+    </w:p>
+    <w:p>
+      <w:pPr>
+        <w:autoSpaceDE w:val="0"/>
+        <w:autoSpaceDN w:val="0"/>
+        <w:adjustRightInd w:val="0"/>
+        <w:spacing w:after="0" w:line="240" w:lineRule="auto"/>
+        <w:rPr>
+          <w:rFonts w:ascii="Arial" w:hAnsi="Arial" w:cs="Arial"/>
+          <w:color w:val="000000"/>
+          <w:sz w:val="10"/>
+          <w:szCs w:val="16"/>
+          <w:highlight w:val="white"/>
+        </w:rPr>
+      </w:pPr>
+      <w:r>
+        <w:rPr>
+          <w:rFonts w:ascii="Arial" w:hAnsi="Arial" w:cs="Arial"/>
+          <w:color w:val="008000"/>
+          <w:sz w:val="10"/>
+          <w:szCs w:val="16"/>
+          <w:highlight w:val="white"/>
+        </w:rPr>
+        <w:t>// Configure the HTTP request pipeline.</w:t>
+      </w:r>
+    </w:p>
+    <w:p>
+      <w:pPr>
+        <w:autoSpaceDE w:val="0"/>
+        <w:autoSpaceDN w:val="0"/>
+        <w:adjustRightInd w:val="0"/>
+        <w:spacing w:after="0" w:line="240" w:lineRule="auto"/>
+        <w:rPr>
+          <w:rFonts w:ascii="Arial" w:hAnsi="Arial" w:cs="Arial"/>
+          <w:color w:val="000000"/>
+          <w:sz w:val="10"/>
+          <w:szCs w:val="16"/>
+          <w:highlight w:val="white"/>
+        </w:rPr>
+      </w:pPr>
+      <w:r>
+        <w:rPr>
+          <w:rFonts w:ascii="Arial" w:hAnsi="Arial" w:cs="Arial"/>
+          <w:color w:val="0000FF"/>
+          <w:sz w:val="10"/>
+          <w:szCs w:val="16"/>
+          <w:highlight w:val="white"/>
+        </w:rPr>
+        <w:t>if</w:t>
+      </w:r>
+      <w:r>
+        <w:rPr>
+          <w:rFonts w:ascii="Arial" w:hAnsi="Arial" w:cs="Arial"/>
+          <w:color w:val="000000"/>
+          <w:sz w:val="10"/>
+          <w:szCs w:val="16"/>
+          <w:highlight w:val="white"/>
+        </w:rPr>
+        <w:t xml:space="preserve"> (app.Environment.IsDevelopment())</w:t>
+      </w:r>
+    </w:p>
+    <w:p>
+      <w:pPr>
+        <w:autoSpaceDE w:val="0"/>
+        <w:autoSpaceDN w:val="0"/>
+        <w:adjustRightInd w:val="0"/>
+        <w:spacing w:after="0" w:line="240" w:lineRule="auto"/>
+        <w:rPr>
+          <w:rFonts w:ascii="Arial" w:hAnsi="Arial" w:cs="Arial"/>
+          <w:color w:val="000000"/>
+          <w:sz w:val="10"/>
+          <w:szCs w:val="16"/>
+          <w:highlight w:val="white"/>
+        </w:rPr>
+      </w:pPr>
+      <w:r>
+        <w:rPr>
+          <w:rFonts w:ascii="Arial" w:hAnsi="Arial" w:cs="Arial"/>
+          <w:color w:val="000000"/>
+          <w:sz w:val="10"/>
+          <w:szCs w:val="16"/>
+          <w:highlight w:val="white"/>
+        </w:rPr>
+        <w:t>{</w:t>
+      </w:r>
+    </w:p>
+    <w:p>
+      <w:pPr>
+        <w:autoSpaceDE w:val="0"/>
+        <w:autoSpaceDN w:val="0"/>
+        <w:adjustRightInd w:val="0"/>
+        <w:spacing w:after="0" w:line="240" w:lineRule="auto"/>
+        <w:rPr>
+          <w:rFonts w:ascii="Arial" w:hAnsi="Arial" w:cs="Arial"/>
+          <w:color w:val="000000"/>
+          <w:sz w:val="10"/>
+          <w:szCs w:val="16"/>
+          <w:highlight w:val="white"/>
+        </w:rPr>
+      </w:pPr>
+      <w:r>
+        <w:rPr>
+          <w:rFonts w:ascii="Arial" w:hAnsi="Arial" w:cs="Arial"/>
+          <w:color w:val="000000"/>
+          <w:sz w:val="10"/>
+          <w:szCs w:val="16"/>
+          <w:highlight w:val="white"/>
+        </w:rPr>
+        <w:t xml:space="preserve">    app.MapOpenApi();</w:t>
+      </w:r>
+    </w:p>
+    <w:p>
+      <w:pPr>
+        <w:autoSpaceDE w:val="0"/>
+        <w:autoSpaceDN w:val="0"/>
+        <w:adjustRightInd w:val="0"/>
+        <w:spacing w:after="0" w:line="240" w:lineRule="auto"/>
+        <w:rPr>
+          <w:rFonts w:ascii="Arial" w:hAnsi="Arial" w:cs="Arial"/>
+          <w:color w:val="000000"/>
+          <w:sz w:val="10"/>
+          <w:szCs w:val="16"/>
+          <w:highlight w:val="white"/>
+          <w:lang w:val="es-AR"/>
+        </w:rPr>
+      </w:pPr>
+      <w:r>
+        <w:rPr>
+          <w:rFonts w:ascii="Arial" w:hAnsi="Arial" w:cs="Arial"/>
+          <w:color w:val="000000"/>
+          <w:sz w:val="10"/>
+          <w:szCs w:val="16"/>
+          <w:highlight w:val="white"/>
+          <w:lang w:val="es-AR"/>
+        </w:rPr>
+        <w:t>}</w:t>
+      </w:r>
+    </w:p>
+    <w:p>
+      <w:pPr>
+        <w:autoSpaceDE w:val="0"/>
+        <w:autoSpaceDN w:val="0"/>
+        <w:adjustRightInd w:val="0"/>
+        <w:spacing w:after="0" w:line="240" w:lineRule="auto"/>
+        <w:rPr>
+          <w:rFonts w:ascii="Arial" w:hAnsi="Arial" w:cs="Arial"/>
+          <w:color w:val="000000"/>
+          <w:sz w:val="10"/>
+          <w:szCs w:val="16"/>
+          <w:highlight w:val="white"/>
+          <w:lang w:val="es-AR"/>
+        </w:rPr>
+      </w:pPr>
+    </w:p>
+    <w:p>
+      <w:pPr>
+        <w:autoSpaceDE w:val="0"/>
+        <w:autoSpaceDN w:val="0"/>
+        <w:adjustRightInd w:val="0"/>
+        <w:spacing w:after="0" w:line="240" w:lineRule="auto"/>
+        <w:rPr>
+          <w:rFonts w:ascii="Arial" w:hAnsi="Arial" w:cs="Arial"/>
+          <w:color w:val="000000"/>
+          <w:sz w:val="10"/>
+          <w:szCs w:val="16"/>
+          <w:highlight w:val="white"/>
+          <w:lang w:val="es-AR"/>
+        </w:rPr>
+      </w:pPr>
+      <w:r>
+        <w:rPr>
+          <w:rFonts w:ascii="Arial" w:hAnsi="Arial" w:cs="Arial"/>
+          <w:color w:val="000000"/>
+          <w:sz w:val="10"/>
+          <w:szCs w:val="16"/>
+          <w:highlight w:val="white"/>
+          <w:lang w:val="es-AR"/>
+        </w:rPr>
+        <w:t>app.UseHttpsRedirection();</w:t>
+      </w:r>
+    </w:p>
+    <w:p>
+      <w:pPr>
+        <w:autoSpaceDE w:val="0"/>
+        <w:autoSpaceDN w:val="0"/>
+        <w:adjustRightInd w:val="0"/>
+        <w:spacing w:after="0" w:line="240" w:lineRule="auto"/>
+        <w:rPr>
+          <w:rFonts w:ascii="Arial" w:hAnsi="Arial" w:cs="Arial"/>
+          <w:color w:val="000000"/>
+          <w:sz w:val="10"/>
+          <w:szCs w:val="16"/>
+          <w:highlight w:val="white"/>
+          <w:lang w:val="es-AR"/>
+        </w:rPr>
+      </w:pPr>
+    </w:p>
+    <w:p>
+      <w:pPr>
+        <w:autoSpaceDE w:val="0"/>
+        <w:autoSpaceDN w:val="0"/>
+        <w:adjustRightInd w:val="0"/>
+        <w:spacing w:after="0" w:line="240" w:lineRule="auto"/>
+        <w:rPr>
+          <w:rFonts w:ascii="Arial" w:hAnsi="Arial" w:cs="Arial"/>
+          <w:color w:val="000000"/>
+          <w:sz w:val="10"/>
+          <w:szCs w:val="16"/>
+          <w:highlight w:val="white"/>
+          <w:lang w:val="es-AR"/>
+        </w:rPr>
+      </w:pPr>
+      <w:r>
+        <w:rPr>
+          <w:rFonts w:ascii="Arial" w:hAnsi="Arial" w:cs="Arial"/>
+          <w:color w:val="008000"/>
+          <w:sz w:val="10"/>
+          <w:szCs w:val="16"/>
+          <w:highlight w:val="white"/>
+          <w:lang w:val="es-AR"/>
+        </w:rPr>
+        <w:t>// Enrruta las solicitudes a los controladores correctos</w:t>
+      </w:r>
+    </w:p>
+    <w:p>
+      <w:pPr>
+        <w:autoSpaceDE w:val="0"/>
+        <w:autoSpaceDN w:val="0"/>
+        <w:adjustRightInd w:val="0"/>
+        <w:spacing w:after="0" w:line="240" w:lineRule="auto"/>
+        <w:rPr>
+          <w:rFonts w:ascii="Arial" w:hAnsi="Arial" w:cs="Arial"/>
+          <w:color w:val="000000"/>
+          <w:sz w:val="10"/>
+          <w:szCs w:val="16"/>
+          <w:highlight w:val="white"/>
+          <w:lang w:val="es-AR"/>
+        </w:rPr>
+      </w:pPr>
+      <w:r>
+        <w:rPr>
+          <w:rFonts w:ascii="Arial" w:hAnsi="Arial" w:cs="Arial"/>
+          <w:color w:val="000000"/>
+          <w:sz w:val="10"/>
+          <w:szCs w:val="16"/>
+          <w:highlight w:val="white"/>
+          <w:lang w:val="es-AR"/>
+        </w:rPr>
+        <w:t>app.UseRouting();</w:t>
+      </w:r>
+    </w:p>
+    <w:p>
+      <w:pPr>
+        <w:autoSpaceDE w:val="0"/>
+        <w:autoSpaceDN w:val="0"/>
+        <w:adjustRightInd w:val="0"/>
+        <w:spacing w:after="0" w:line="240" w:lineRule="auto"/>
+        <w:rPr>
+          <w:rFonts w:ascii="Arial" w:hAnsi="Arial" w:cs="Arial"/>
+          <w:color w:val="000000"/>
+          <w:sz w:val="10"/>
+          <w:szCs w:val="16"/>
+          <w:highlight w:val="white"/>
+          <w:lang w:val="es-AR"/>
+        </w:rPr>
+      </w:pPr>
+    </w:p>
+    <w:p>
+      <w:pPr>
+        <w:autoSpaceDE w:val="0"/>
+        <w:autoSpaceDN w:val="0"/>
+        <w:adjustRightInd w:val="0"/>
+        <w:spacing w:after="0" w:line="240" w:lineRule="auto"/>
+        <w:rPr>
+          <w:rFonts w:ascii="Arial" w:hAnsi="Arial" w:cs="Arial"/>
+          <w:color w:val="000000"/>
+          <w:sz w:val="10"/>
+          <w:szCs w:val="16"/>
+          <w:highlight w:val="white"/>
+          <w:lang w:val="es-AR"/>
+        </w:rPr>
+      </w:pPr>
+      <w:r>
+        <w:rPr>
+          <w:rFonts w:ascii="Arial" w:hAnsi="Arial" w:cs="Arial"/>
+          <w:color w:val="008000"/>
+          <w:sz w:val="10"/>
+          <w:szCs w:val="16"/>
+          <w:highlight w:val="white"/>
+          <w:lang w:val="es-AR"/>
+        </w:rPr>
+        <w:t>// ----- NUEVOS COMPONENTES DEL MIDDLEWARE -----</w:t>
+      </w:r>
+    </w:p>
+    <w:p>
+      <w:pPr>
+        <w:autoSpaceDE w:val="0"/>
+        <w:autoSpaceDN w:val="0"/>
+        <w:adjustRightInd w:val="0"/>
+        <w:spacing w:after="0" w:line="240" w:lineRule="auto"/>
+        <w:rPr>
+          <w:rFonts w:ascii="Arial" w:hAnsi="Arial" w:cs="Arial"/>
+          <w:color w:val="000000"/>
+          <w:sz w:val="10"/>
+          <w:szCs w:val="16"/>
+          <w:highlight w:val="white"/>
+          <w:lang w:val="es-AR"/>
+        </w:rPr>
+      </w:pPr>
+      <w:r>
+        <w:rPr>
+          <w:rFonts w:ascii="Arial" w:hAnsi="Arial" w:cs="Arial"/>
+          <w:color w:val="008000"/>
+          <w:sz w:val="10"/>
+          <w:szCs w:val="16"/>
+          <w:highlight w:val="white"/>
+          <w:lang w:val="es-AR"/>
+        </w:rPr>
+        <w:t>// 1. Habilitar el middleware de autenticación</w:t>
+      </w:r>
+    </w:p>
+    <w:p>
+      <w:pPr>
+        <w:autoSpaceDE w:val="0"/>
+        <w:autoSpaceDN w:val="0"/>
+        <w:adjustRightInd w:val="0"/>
+        <w:spacing w:after="0" w:line="240" w:lineRule="auto"/>
+        <w:rPr>
+          <w:rFonts w:ascii="Arial" w:hAnsi="Arial" w:cs="Arial"/>
+          <w:color w:val="000000"/>
+          <w:sz w:val="10"/>
+          <w:szCs w:val="16"/>
+          <w:highlight w:val="white"/>
+          <w:lang w:val="es-AR"/>
+        </w:rPr>
+      </w:pPr>
+      <w:r>
+        <w:rPr>
+          <w:rFonts w:ascii="Arial" w:hAnsi="Arial" w:cs="Arial"/>
+          <w:color w:val="000000"/>
+          <w:sz w:val="10"/>
+          <w:szCs w:val="16"/>
+          <w:highlight w:val="white"/>
+          <w:lang w:val="es-AR"/>
+        </w:rPr>
+        <w:t>app.UseAuthentication();</w:t>
+      </w:r>
+    </w:p>
+    <w:p>
+      <w:pPr>
+        <w:autoSpaceDE w:val="0"/>
+        <w:autoSpaceDN w:val="0"/>
+        <w:adjustRightInd w:val="0"/>
+        <w:spacing w:after="0" w:line="240" w:lineRule="auto"/>
+        <w:rPr>
+          <w:rFonts w:ascii="Arial" w:hAnsi="Arial" w:cs="Arial"/>
+          <w:color w:val="000000"/>
+          <w:sz w:val="10"/>
+          <w:szCs w:val="16"/>
+          <w:highlight w:val="white"/>
+          <w:lang w:val="es-AR"/>
+        </w:rPr>
+      </w:pPr>
+      <w:r>
+        <w:rPr>
+          <w:rFonts w:ascii="Arial" w:hAnsi="Arial" w:cs="Arial"/>
+          <w:color w:val="008000"/>
+          <w:sz w:val="10"/>
+          <w:szCs w:val="16"/>
+          <w:highlight w:val="white"/>
+          <w:lang w:val="es-AR"/>
+        </w:rPr>
+        <w:t>// 2. Habilitar el middleware de autorización</w:t>
+      </w:r>
+    </w:p>
+    <w:p>
+      <w:pPr>
+        <w:autoSpaceDE w:val="0"/>
+        <w:autoSpaceDN w:val="0"/>
+        <w:adjustRightInd w:val="0"/>
+        <w:spacing w:after="0" w:line="240" w:lineRule="auto"/>
+        <w:rPr>
+          <w:rFonts w:ascii="Arial" w:hAnsi="Arial" w:cs="Arial"/>
+          <w:color w:val="000000"/>
+          <w:sz w:val="10"/>
+          <w:szCs w:val="16"/>
+          <w:highlight w:val="white"/>
+        </w:rPr>
+      </w:pPr>
+      <w:r>
+        <w:rPr>
+          <w:rFonts w:ascii="Arial" w:hAnsi="Arial" w:cs="Arial"/>
+          <w:color w:val="000000"/>
+          <w:sz w:val="10"/>
+          <w:szCs w:val="16"/>
+          <w:highlight w:val="white"/>
+        </w:rPr>
+        <w:t>app.UseAuthorization();</w:t>
+      </w:r>
+    </w:p>
+    <w:p>
+      <w:pPr>
+        <w:autoSpaceDE w:val="0"/>
+        <w:autoSpaceDN w:val="0"/>
+        <w:adjustRightInd w:val="0"/>
+        <w:spacing w:after="0" w:line="240" w:lineRule="auto"/>
+        <w:rPr>
+          <w:rFonts w:ascii="Arial" w:hAnsi="Arial" w:cs="Arial"/>
+          <w:color w:val="000000"/>
+          <w:sz w:val="10"/>
+          <w:szCs w:val="16"/>
+          <w:highlight w:val="white"/>
+        </w:rPr>
+      </w:pPr>
+      <w:r>
+        <w:rPr>
+          <w:rFonts w:ascii="Arial" w:hAnsi="Arial" w:cs="Arial"/>
+          <w:color w:val="008000"/>
+          <w:sz w:val="10"/>
+          <w:szCs w:val="16"/>
+          <w:highlight w:val="white"/>
+        </w:rPr>
+        <w:t>// 3. Habilitar politica cors</w:t>
+      </w:r>
+    </w:p>
+    <w:p>
+      <w:pPr>
+        <w:autoSpaceDE w:val="0"/>
+        <w:autoSpaceDN w:val="0"/>
+        <w:adjustRightInd w:val="0"/>
+        <w:spacing w:after="0" w:line="240" w:lineRule="auto"/>
+        <w:rPr>
+          <w:rFonts w:ascii="Arial" w:hAnsi="Arial" w:cs="Arial"/>
+          <w:color w:val="000000"/>
+          <w:sz w:val="10"/>
+          <w:szCs w:val="16"/>
+          <w:highlight w:val="white"/>
+        </w:rPr>
+      </w:pPr>
+      <w:r>
+        <w:rPr>
+          <w:rFonts w:ascii="Arial" w:hAnsi="Arial" w:cs="Arial"/>
+          <w:color w:val="000000"/>
+          <w:sz w:val="10"/>
+          <w:szCs w:val="16"/>
+          <w:highlight w:val="white"/>
+        </w:rPr>
+        <w:t>app.UseCors(MyAllowSpecificOrigins);</w:t>
+      </w:r>
+    </w:p>
+    <w:p>
+      <w:pPr>
+        <w:autoSpaceDE w:val="0"/>
+        <w:autoSpaceDN w:val="0"/>
+        <w:adjustRightInd w:val="0"/>
+        <w:spacing w:after="0" w:line="240" w:lineRule="auto"/>
+        <w:rPr>
+          <w:rFonts w:ascii="Arial" w:hAnsi="Arial" w:cs="Arial"/>
+          <w:color w:val="000000"/>
+          <w:sz w:val="10"/>
+          <w:szCs w:val="16"/>
+          <w:highlight w:val="white"/>
+        </w:rPr>
+      </w:pPr>
+    </w:p>
+    <w:p>
+      <w:pPr>
+        <w:autoSpaceDE w:val="0"/>
+        <w:autoSpaceDN w:val="0"/>
+        <w:adjustRightInd w:val="0"/>
+        <w:spacing w:after="0" w:line="240" w:lineRule="auto"/>
+        <w:rPr>
+          <w:rFonts w:ascii="Arial" w:hAnsi="Arial" w:cs="Arial"/>
+          <w:color w:val="000000"/>
+          <w:sz w:val="10"/>
+          <w:szCs w:val="16"/>
+          <w:highlight w:val="white"/>
+        </w:rPr>
+      </w:pPr>
+      <w:r>
+        <w:rPr>
+          <w:rFonts w:ascii="Arial" w:hAnsi="Arial" w:cs="Arial"/>
+          <w:color w:val="000000"/>
+          <w:sz w:val="10"/>
+          <w:szCs w:val="16"/>
+          <w:highlight w:val="white"/>
+        </w:rPr>
+        <w:t>app.MapControllers();</w:t>
+      </w:r>
+    </w:p>
+    <w:p>
+      <w:pPr>
+        <w:autoSpaceDE w:val="0"/>
+        <w:autoSpaceDN w:val="0"/>
+        <w:adjustRightInd w:val="0"/>
+        <w:spacing w:after="0" w:line="240" w:lineRule="auto"/>
+        <w:rPr>
+          <w:rFonts w:ascii="Arial" w:hAnsi="Arial" w:cs="Arial"/>
+          <w:color w:val="000000"/>
+          <w:sz w:val="10"/>
+          <w:szCs w:val="16"/>
+          <w:highlight w:val="white"/>
+        </w:rPr>
+      </w:pPr>
+    </w:p>
+    <w:p>
+      <w:pPr>
+        <w:autoSpaceDE w:val="0"/>
+        <w:autoSpaceDN w:val="0"/>
+        <w:adjustRightInd w:val="0"/>
+        <w:spacing w:after="0" w:line="240" w:lineRule="auto"/>
+        <w:rPr>
+          <w:rFonts w:ascii="Arial" w:hAnsi="Arial" w:cs="Arial"/>
+          <w:color w:val="000000"/>
+          <w:sz w:val="10"/>
+          <w:szCs w:val="16"/>
+          <w:highlight w:val="white"/>
+        </w:rPr>
+      </w:pPr>
+      <w:r>
+        <w:rPr>
+          <w:rFonts w:ascii="Arial" w:hAnsi="Arial" w:cs="Arial"/>
+          <w:color w:val="000000"/>
+          <w:sz w:val="10"/>
+          <w:szCs w:val="16"/>
+          <w:highlight w:val="white"/>
+        </w:rPr>
+        <w:t>app.Run();</w:t>
+      </w:r>
+    </w:p>
+    <w:p>
+      <w:pPr>
+        <w:autoSpaceDE w:val="0"/>
+        <w:autoSpaceDN w:val="0"/>
+        <w:adjustRightInd w:val="0"/>
+        <w:spacing w:after="0" w:line="240" w:lineRule="auto"/>
+        <w:rPr>
+          <w:rFonts w:ascii="Arial" w:hAnsi="Arial" w:cs="Arial"/>
+          <w:color w:val="000000"/>
+          <w:sz w:val="12"/>
+          <w:szCs w:val="16"/>
+          <w:highlight w:val="white"/>
+        </w:rPr>
+      </w:pPr>
+      <w:r>
+        <w:rPr>
+          <w:rFonts w:ascii="Arial" w:hAnsi="Arial" w:cs="Arial"/>
+          <w:sz w:val="10"/>
+          <w:szCs w:val="16"/>
+        </w:rPr>
+        <w:br/>
+      </w:r>
+      <w:r>
+        <w:rPr>
+          <w:rFonts w:ascii="Arial" w:hAnsi="Arial" w:cs="Arial"/>
+          <w:sz w:val="10"/>
+          <w:szCs w:val="16"/>
+        </w:rPr>
+        <w:br/>
+      </w:r>
+      <w:r>
+        <w:rPr>
+          <w:rFonts w:ascii="Arial" w:hAnsi="Arial" w:cs="Arial"/>
+          <w:color w:val="2E75B6"/>
+          <w:sz w:val="12"/>
+          <w:szCs w:val="16"/>
+          <w:highlight w:val="white"/>
+        </w:rPr>
+        <w:t>"JwtSettings"</w:t>
+      </w:r>
+      <w:r>
+        <w:rPr>
+          <w:rFonts w:ascii="Arial" w:hAnsi="Arial" w:cs="Arial"/>
+          <w:color w:val="000000"/>
+          <w:sz w:val="12"/>
+          <w:szCs w:val="16"/>
+          <w:highlight w:val="white"/>
+        </w:rPr>
+        <w:t>: {</w:t>
+      </w:r>
+    </w:p>
+    <w:p>
+      <w:pPr>
+        <w:autoSpaceDE w:val="0"/>
+        <w:autoSpaceDN w:val="0"/>
+        <w:adjustRightInd w:val="0"/>
+        <w:spacing w:after="0" w:line="240" w:lineRule="auto"/>
+        <w:rPr>
+          <w:rFonts w:ascii="Arial" w:hAnsi="Arial" w:cs="Arial"/>
+          <w:color w:val="000000"/>
+          <w:sz w:val="12"/>
+          <w:szCs w:val="16"/>
+          <w:highlight w:val="white"/>
+          <w:lang w:val="es-AR"/>
+        </w:rPr>
+      </w:pPr>
+      <w:r>
+        <w:rPr>
+          <w:rFonts w:ascii="Arial" w:hAnsi="Arial" w:cs="Arial"/>
+          <w:color w:val="000000"/>
+          <w:sz w:val="12"/>
+          <w:szCs w:val="16"/>
+          <w:highlight w:val="white"/>
+        </w:rPr>
+        <w:t xml:space="preserve">  </w:t>
+      </w:r>
+      <w:r>
+        <w:rPr>
+          <w:rFonts w:ascii="Arial" w:hAnsi="Arial" w:cs="Arial"/>
+          <w:color w:val="2E75B6"/>
+          <w:sz w:val="12"/>
+          <w:szCs w:val="16"/>
+          <w:highlight w:val="white"/>
+          <w:lang w:val="es-AR"/>
+        </w:rPr>
+        <w:t>"Key"</w:t>
+      </w:r>
+      <w:r>
+        <w:rPr>
+          <w:rFonts w:ascii="Arial" w:hAnsi="Arial" w:cs="Arial"/>
+          <w:color w:val="000000"/>
+          <w:sz w:val="12"/>
+          <w:szCs w:val="16"/>
+          <w:highlight w:val="white"/>
+          <w:lang w:val="es-AR"/>
+        </w:rPr>
+        <w:t xml:space="preserve">: </w:t>
+      </w:r>
+      <w:r>
+        <w:rPr>
+          <w:rFonts w:ascii="Arial" w:hAnsi="Arial" w:cs="Arial"/>
+          <w:color w:val="A31515"/>
+          <w:sz w:val="12"/>
+          <w:szCs w:val="16"/>
+          <w:highlight w:val="white"/>
+          <w:lang w:val="es-AR"/>
+        </w:rPr>
+        <w:t>"e6s7t8a9-e5s4-u1n9a-l0l9a8v7e-m3u2y-s6e5g4u3r2a1"</w:t>
+      </w:r>
+      <w:r>
+        <w:rPr>
+          <w:rFonts w:ascii="Arial" w:hAnsi="Arial" w:cs="Arial"/>
+          <w:color w:val="000000"/>
+          <w:sz w:val="12"/>
+          <w:szCs w:val="16"/>
+          <w:highlight w:val="white"/>
+          <w:lang w:val="es-AR"/>
+        </w:rPr>
+        <w:t>,</w:t>
+      </w:r>
+    </w:p>
+    <w:p>
+      <w:pPr>
+        <w:autoSpaceDE w:val="0"/>
+        <w:autoSpaceDN w:val="0"/>
+        <w:adjustRightInd w:val="0"/>
+        <w:spacing w:after="0" w:line="240" w:lineRule="auto"/>
+        <w:rPr>
+          <w:rFonts w:ascii="Arial" w:hAnsi="Arial" w:cs="Arial"/>
+          <w:color w:val="000000"/>
+          <w:sz w:val="12"/>
+          <w:szCs w:val="16"/>
+          <w:highlight w:val="white"/>
+        </w:rPr>
+      </w:pPr>
+      <w:r>
+        <w:rPr>
+          <w:rFonts w:ascii="Arial" w:hAnsi="Arial" w:cs="Arial"/>
+          <w:color w:val="000000"/>
+          <w:sz w:val="12"/>
+          <w:szCs w:val="16"/>
+          <w:highlight w:val="white"/>
+          <w:lang w:val="es-AR"/>
+        </w:rPr>
+        <w:t xml:space="preserve">  </w:t>
+      </w:r>
+      <w:r>
+        <w:rPr>
+          <w:rFonts w:ascii="Arial" w:hAnsi="Arial" w:cs="Arial"/>
+          <w:color w:val="2E75B6"/>
+          <w:sz w:val="12"/>
+          <w:szCs w:val="16"/>
+          <w:highlight w:val="white"/>
+        </w:rPr>
+        <w:t>"Issuer"</w:t>
+      </w:r>
+      <w:r>
+        <w:rPr>
+          <w:rFonts w:ascii="Arial" w:hAnsi="Arial" w:cs="Arial"/>
+          <w:color w:val="000000"/>
+          <w:sz w:val="12"/>
+          <w:szCs w:val="16"/>
+          <w:highlight w:val="white"/>
+        </w:rPr>
+        <w:t xml:space="preserve">: </w:t>
+      </w:r>
+      <w:r>
+        <w:rPr>
+          <w:rFonts w:ascii="Arial" w:hAnsi="Arial" w:cs="Arial"/>
+          <w:color w:val="A31515"/>
+          <w:sz w:val="12"/>
+          <w:szCs w:val="16"/>
+          <w:highlight w:val="white"/>
+        </w:rPr>
+        <w:t>"http://localhost:5000"</w:t>
+      </w:r>
+      <w:r>
+        <w:rPr>
+          <w:rFonts w:ascii="Arial" w:hAnsi="Arial" w:cs="Arial"/>
+          <w:color w:val="000000"/>
+          <w:sz w:val="12"/>
+          <w:szCs w:val="16"/>
+          <w:highlight w:val="white"/>
+        </w:rPr>
+        <w:t>,</w:t>
+      </w:r>
+    </w:p>
+    <w:p>
+      <w:pPr>
+        <w:autoSpaceDE w:val="0"/>
+        <w:autoSpaceDN w:val="0"/>
+        <w:adjustRightInd w:val="0"/>
+        <w:spacing w:after="0" w:line="240" w:lineRule="auto"/>
+        <w:rPr>
+          <w:rFonts w:ascii="Arial" w:hAnsi="Arial" w:cs="Arial"/>
+          <w:color w:val="A31515"/>
+          <w:sz w:val="12"/>
+          <w:szCs w:val="16"/>
+          <w:highlight w:val="white"/>
+        </w:rPr>
+      </w:pPr>
+      <w:r>
+        <w:rPr>
+          <w:rFonts w:ascii="Arial" w:hAnsi="Arial" w:cs="Arial"/>
+          <w:color w:val="000000"/>
+          <w:sz w:val="12"/>
+          <w:szCs w:val="16"/>
+          <w:highlight w:val="white"/>
+        </w:rPr>
+        <w:t xml:space="preserve">  </w:t>
+      </w:r>
+      <w:r>
+        <w:rPr>
+          <w:rFonts w:ascii="Arial" w:hAnsi="Arial" w:cs="Arial"/>
+          <w:color w:val="2E75B6"/>
+          <w:sz w:val="12"/>
+          <w:szCs w:val="16"/>
+          <w:highlight w:val="white"/>
+        </w:rPr>
+        <w:t>"Audience"</w:t>
+      </w:r>
+      <w:r>
+        <w:rPr>
+          <w:rFonts w:ascii="Arial" w:hAnsi="Arial" w:cs="Arial"/>
+          <w:color w:val="000000"/>
+          <w:sz w:val="12"/>
+          <w:szCs w:val="16"/>
+          <w:highlight w:val="white"/>
+        </w:rPr>
+        <w:t xml:space="preserve">: </w:t>
+      </w:r>
+      <w:r>
+        <w:rPr>
+          <w:rFonts w:ascii="Arial" w:hAnsi="Arial" w:cs="Arial"/>
+          <w:color w:val="A31515"/>
+          <w:sz w:val="12"/>
+          <w:szCs w:val="16"/>
+          <w:highlight w:val="white"/>
+        </w:rPr>
+        <w:t>"http://localhost:5000"</w:t>
+      </w:r>
+    </w:p>
+    <w:p>
+      <w:pPr>
+        <w:pStyle w:val="NormalWeb"/>
+        <w:spacing w:line="276" w:lineRule="auto"/>
+        <w:rPr>
+          <w:rFonts w:ascii="Arial" w:hAnsi="Arial" w:cs="Arial"/>
+          <w:sz w:val="12"/>
+          <w:szCs w:val="16"/>
+          <w:lang w:val="es-AR"/>
+        </w:rPr>
+      </w:pPr>
+      <w:r>
+        <w:rPr>
+          <w:rFonts w:ascii="Arial" w:hAnsi="Arial" w:cs="Arial"/>
+          <w:color w:val="000000"/>
+          <w:sz w:val="12"/>
+          <w:szCs w:val="16"/>
+          <w:highlight w:val="white"/>
+        </w:rPr>
+        <w:t>}</w:t>
+      </w:r>
       <w:bookmarkStart w:id="0" w:name="_GoBack"/>
       <w:bookmarkEnd w:id="0"/>
-    </w:p>
-    <w:p>
-      <w:pPr>
-        <w:autoSpaceDE w:val="0"/>
-        <w:autoSpaceDN w:val="0"/>
-        <w:adjustRightInd w:val="0"/>
-        <w:spacing w:after="0" w:line="240" w:lineRule="auto"/>
-        <w:rPr>
-          <w:rFonts w:ascii="Arial" w:hAnsi="Arial" w:cs="Arial"/>
-          <w:color w:val="000000"/>
-          <w:sz w:val="10"/>
-          <w:szCs w:val="16"/>
-          <w:highlight w:val="white"/>
-        </w:rPr>
-      </w:pPr>
-      <w:r>
-        <w:rPr>
-          <w:rFonts w:ascii="Arial" w:hAnsi="Arial" w:cs="Arial"/>
-          <w:color w:val="000000"/>
-          <w:sz w:val="10"/>
-          <w:szCs w:val="16"/>
-          <w:highlight w:val="white"/>
-        </w:rPr>
-        <w:t>builder.Services.AddScoped&lt;</w:t>
-      </w:r>
-      <w:r>
-        <w:rPr>
-          <w:rFonts w:ascii="Arial" w:hAnsi="Arial" w:cs="Arial"/>
-          <w:color w:val="2B91AF"/>
-          <w:sz w:val="10"/>
-          <w:szCs w:val="16"/>
-          <w:highlight w:val="white"/>
-        </w:rPr>
-        <w:t>IAdministradorRepository</w:t>
-      </w:r>
-      <w:r>
-        <w:rPr>
-          <w:rFonts w:ascii="Arial" w:hAnsi="Arial" w:cs="Arial"/>
-          <w:color w:val="000000"/>
-          <w:sz w:val="10"/>
-          <w:szCs w:val="16"/>
-          <w:highlight w:val="white"/>
-        </w:rPr>
-        <w:t xml:space="preserve">, </w:t>
-      </w:r>
-      <w:r>
-        <w:rPr>
-          <w:rFonts w:ascii="Arial" w:hAnsi="Arial" w:cs="Arial"/>
-          <w:color w:val="2B91AF"/>
-          <w:sz w:val="10"/>
-          <w:szCs w:val="16"/>
-          <w:highlight w:val="white"/>
-        </w:rPr>
-        <w:t>AdministradorRepository</w:t>
-      </w:r>
-      <w:r>
-        <w:rPr>
-          <w:rFonts w:ascii="Arial" w:hAnsi="Arial" w:cs="Arial"/>
-          <w:color w:val="000000"/>
-          <w:sz w:val="10"/>
-          <w:szCs w:val="16"/>
-          <w:highlight w:val="white"/>
-        </w:rPr>
-        <w:t>&gt;();</w:t>
-      </w:r>
-    </w:p>
-    <w:p>
-      <w:pPr>
-        <w:autoSpaceDE w:val="0"/>
-        <w:autoSpaceDN w:val="0"/>
-        <w:adjustRightInd w:val="0"/>
-        <w:spacing w:after="0" w:line="240" w:lineRule="auto"/>
-        <w:rPr>
-          <w:rFonts w:ascii="Arial" w:hAnsi="Arial" w:cs="Arial"/>
-          <w:color w:val="000000"/>
-          <w:sz w:val="10"/>
-          <w:szCs w:val="16"/>
-          <w:highlight w:val="white"/>
-        </w:rPr>
-      </w:pPr>
-      <w:r>
-        <w:rPr>
-          <w:rFonts w:ascii="Arial" w:hAnsi="Arial" w:cs="Arial"/>
-          <w:color w:val="000000"/>
-          <w:sz w:val="10"/>
-          <w:szCs w:val="16"/>
-          <w:highlight w:val="white"/>
-        </w:rPr>
-        <w:t>builder.Services.AddScoped&lt;</w:t>
-      </w:r>
-      <w:r>
-        <w:rPr>
-          <w:rFonts w:ascii="Arial" w:hAnsi="Arial" w:cs="Arial"/>
-          <w:color w:val="2B91AF"/>
-          <w:sz w:val="10"/>
-          <w:szCs w:val="16"/>
-          <w:highlight w:val="white"/>
-        </w:rPr>
-        <w:t>IAdministradorService</w:t>
-      </w:r>
-      <w:r>
-        <w:rPr>
-          <w:rFonts w:ascii="Arial" w:hAnsi="Arial" w:cs="Arial"/>
-          <w:color w:val="000000"/>
-          <w:sz w:val="10"/>
-          <w:szCs w:val="16"/>
-          <w:highlight w:val="white"/>
-        </w:rPr>
-        <w:t xml:space="preserve">, </w:t>
-      </w:r>
-      <w:r>
-        <w:rPr>
-          <w:rFonts w:ascii="Arial" w:hAnsi="Arial" w:cs="Arial"/>
-          <w:color w:val="2B91AF"/>
-          <w:sz w:val="10"/>
-          <w:szCs w:val="16"/>
-          <w:highlight w:val="white"/>
-        </w:rPr>
-        <w:t>AdministradorService</w:t>
-      </w:r>
-      <w:r>
-        <w:rPr>
-          <w:rFonts w:ascii="Arial" w:hAnsi="Arial" w:cs="Arial"/>
-          <w:color w:val="000000"/>
-          <w:sz w:val="10"/>
-          <w:szCs w:val="16"/>
-          <w:highlight w:val="white"/>
-        </w:rPr>
-        <w:t>&gt;();</w:t>
-      </w:r>
-    </w:p>
-    <w:p>
-      <w:pPr>
-        <w:autoSpaceDE w:val="0"/>
-        <w:autoSpaceDN w:val="0"/>
-        <w:adjustRightInd w:val="0"/>
-        <w:spacing w:after="0" w:line="240" w:lineRule="auto"/>
-        <w:rPr>
-          <w:rFonts w:ascii="Arial" w:hAnsi="Arial" w:cs="Arial"/>
-          <w:color w:val="000000"/>
-          <w:sz w:val="10"/>
-          <w:szCs w:val="16"/>
-          <w:highlight w:val="white"/>
-        </w:rPr>
-      </w:pPr>
-      <w:r>
-        <w:rPr>
-          <w:rFonts w:ascii="Arial" w:hAnsi="Arial" w:cs="Arial"/>
-          <w:color w:val="008000"/>
-          <w:sz w:val="10"/>
-          <w:szCs w:val="16"/>
-          <w:highlight w:val="white"/>
-        </w:rPr>
-        <w:t>//Empleado</w:t>
-      </w:r>
-    </w:p>
-    <w:p>
-      <w:pPr>
-        <w:autoSpaceDE w:val="0"/>
-        <w:autoSpaceDN w:val="0"/>
-        <w:adjustRightInd w:val="0"/>
-        <w:spacing w:after="0" w:line="240" w:lineRule="auto"/>
-        <w:rPr>
-          <w:rFonts w:ascii="Arial" w:hAnsi="Arial" w:cs="Arial"/>
-          <w:color w:val="000000"/>
-          <w:sz w:val="10"/>
-          <w:szCs w:val="16"/>
-          <w:highlight w:val="white"/>
-        </w:rPr>
-      </w:pPr>
-      <w:r>
-        <w:rPr>
-          <w:rFonts w:ascii="Arial" w:hAnsi="Arial" w:cs="Arial"/>
-          <w:color w:val="000000"/>
-          <w:sz w:val="10"/>
-          <w:szCs w:val="16"/>
-          <w:highlight w:val="white"/>
-        </w:rPr>
-        <w:t>builder.Services.AddScoped&lt;</w:t>
-      </w:r>
-      <w:r>
-        <w:rPr>
-          <w:rFonts w:ascii="Arial" w:hAnsi="Arial" w:cs="Arial"/>
-          <w:color w:val="2B91AF"/>
-          <w:sz w:val="10"/>
-          <w:szCs w:val="16"/>
-          <w:highlight w:val="white"/>
-        </w:rPr>
-        <w:t>IEmpleadoRepository</w:t>
-      </w:r>
-      <w:r>
-        <w:rPr>
-          <w:rFonts w:ascii="Arial" w:hAnsi="Arial" w:cs="Arial"/>
-          <w:color w:val="000000"/>
-          <w:sz w:val="10"/>
-          <w:szCs w:val="16"/>
-          <w:highlight w:val="white"/>
-        </w:rPr>
-        <w:t xml:space="preserve">, </w:t>
-      </w:r>
-      <w:r>
-        <w:rPr>
-          <w:rFonts w:ascii="Arial" w:hAnsi="Arial" w:cs="Arial"/>
-          <w:color w:val="2B91AF"/>
-          <w:sz w:val="10"/>
-          <w:szCs w:val="16"/>
-          <w:highlight w:val="white"/>
-        </w:rPr>
-        <w:t>EmpleadoRepository</w:t>
-      </w:r>
-      <w:r>
-        <w:rPr>
-          <w:rFonts w:ascii="Arial" w:hAnsi="Arial" w:cs="Arial"/>
-          <w:color w:val="000000"/>
-          <w:sz w:val="10"/>
-          <w:szCs w:val="16"/>
-          <w:highlight w:val="white"/>
-        </w:rPr>
-        <w:t>&gt;();</w:t>
-      </w:r>
-    </w:p>
-    <w:p>
-      <w:pPr>
-        <w:autoSpaceDE w:val="0"/>
-        <w:autoSpaceDN w:val="0"/>
-        <w:adjustRightInd w:val="0"/>
-        <w:spacing w:after="0" w:line="240" w:lineRule="auto"/>
-        <w:rPr>
-          <w:rFonts w:ascii="Arial" w:hAnsi="Arial" w:cs="Arial"/>
-          <w:color w:val="000000"/>
-          <w:sz w:val="10"/>
-          <w:szCs w:val="16"/>
-          <w:highlight w:val="white"/>
-        </w:rPr>
-      </w:pPr>
-      <w:r>
-        <w:rPr>
-          <w:rFonts w:ascii="Arial" w:hAnsi="Arial" w:cs="Arial"/>
-          <w:color w:val="000000"/>
-          <w:sz w:val="10"/>
-          <w:szCs w:val="16"/>
-          <w:highlight w:val="white"/>
-        </w:rPr>
-        <w:t>builder.Services.AddScoped&lt;</w:t>
-      </w:r>
-      <w:r>
-        <w:rPr>
-          <w:rFonts w:ascii="Arial" w:hAnsi="Arial" w:cs="Arial"/>
-          <w:color w:val="2B91AF"/>
-          <w:sz w:val="10"/>
-          <w:szCs w:val="16"/>
-          <w:highlight w:val="white"/>
-        </w:rPr>
-        <w:t>IEmpleadoService</w:t>
-      </w:r>
-      <w:r>
-        <w:rPr>
-          <w:rFonts w:ascii="Arial" w:hAnsi="Arial" w:cs="Arial"/>
-          <w:color w:val="000000"/>
-          <w:sz w:val="10"/>
-          <w:szCs w:val="16"/>
-          <w:highlight w:val="white"/>
-        </w:rPr>
-        <w:t xml:space="preserve">, </w:t>
-      </w:r>
-      <w:r>
-        <w:rPr>
-          <w:rFonts w:ascii="Arial" w:hAnsi="Arial" w:cs="Arial"/>
-          <w:color w:val="2B91AF"/>
-          <w:sz w:val="10"/>
-          <w:szCs w:val="16"/>
-          <w:highlight w:val="white"/>
-        </w:rPr>
-        <w:t>EmpleadoService</w:t>
-      </w:r>
-      <w:r>
-        <w:rPr>
-          <w:rFonts w:ascii="Arial" w:hAnsi="Arial" w:cs="Arial"/>
-          <w:color w:val="000000"/>
-          <w:sz w:val="10"/>
-          <w:szCs w:val="16"/>
-          <w:highlight w:val="white"/>
-        </w:rPr>
-        <w:t>&gt;();</w:t>
-      </w:r>
-    </w:p>
-    <w:p>
-      <w:pPr>
-        <w:autoSpaceDE w:val="0"/>
-        <w:autoSpaceDN w:val="0"/>
-        <w:adjustRightInd w:val="0"/>
-        <w:spacing w:after="0" w:line="240" w:lineRule="auto"/>
-        <w:rPr>
-          <w:rFonts w:ascii="Arial" w:hAnsi="Arial" w:cs="Arial"/>
-          <w:color w:val="000000"/>
-          <w:sz w:val="10"/>
-          <w:szCs w:val="16"/>
-          <w:highlight w:val="white"/>
-        </w:rPr>
-      </w:pPr>
-      <w:r>
-        <w:rPr>
-          <w:rFonts w:ascii="Arial" w:hAnsi="Arial" w:cs="Arial"/>
-          <w:color w:val="008000"/>
-          <w:sz w:val="10"/>
-          <w:szCs w:val="16"/>
-          <w:highlight w:val="white"/>
-        </w:rPr>
-        <w:t>//Cliente</w:t>
-      </w:r>
-    </w:p>
-    <w:p>
-      <w:pPr>
-        <w:autoSpaceDE w:val="0"/>
-        <w:autoSpaceDN w:val="0"/>
-        <w:adjustRightInd w:val="0"/>
-        <w:spacing w:after="0" w:line="240" w:lineRule="auto"/>
-        <w:rPr>
-          <w:rFonts w:ascii="Arial" w:hAnsi="Arial" w:cs="Arial"/>
-          <w:color w:val="000000"/>
-          <w:sz w:val="10"/>
-          <w:szCs w:val="16"/>
-          <w:highlight w:val="white"/>
-        </w:rPr>
-      </w:pPr>
-      <w:r>
-        <w:rPr>
-          <w:rFonts w:ascii="Arial" w:hAnsi="Arial" w:cs="Arial"/>
-          <w:color w:val="000000"/>
-          <w:sz w:val="10"/>
-          <w:szCs w:val="16"/>
-          <w:highlight w:val="white"/>
-        </w:rPr>
-        <w:t>builder.Services.AddScoped&lt;</w:t>
-      </w:r>
-      <w:r>
-        <w:rPr>
-          <w:rFonts w:ascii="Arial" w:hAnsi="Arial" w:cs="Arial"/>
-          <w:color w:val="2B91AF"/>
-          <w:sz w:val="10"/>
-          <w:szCs w:val="16"/>
-          <w:highlight w:val="white"/>
-        </w:rPr>
-        <w:t>IClienteRepository</w:t>
-      </w:r>
-      <w:r>
-        <w:rPr>
-          <w:rFonts w:ascii="Arial" w:hAnsi="Arial" w:cs="Arial"/>
-          <w:color w:val="000000"/>
-          <w:sz w:val="10"/>
-          <w:szCs w:val="16"/>
-          <w:highlight w:val="white"/>
-        </w:rPr>
-        <w:t xml:space="preserve">, </w:t>
-      </w:r>
-      <w:r>
-        <w:rPr>
-          <w:rFonts w:ascii="Arial" w:hAnsi="Arial" w:cs="Arial"/>
-          <w:color w:val="2B91AF"/>
-          <w:sz w:val="10"/>
-          <w:szCs w:val="16"/>
-          <w:highlight w:val="white"/>
-        </w:rPr>
-        <w:t>ClienteRepository</w:t>
-      </w:r>
-      <w:r>
-        <w:rPr>
-          <w:rFonts w:ascii="Arial" w:hAnsi="Arial" w:cs="Arial"/>
-          <w:color w:val="000000"/>
-          <w:sz w:val="10"/>
-          <w:szCs w:val="16"/>
-          <w:highlight w:val="white"/>
-        </w:rPr>
-        <w:t>&gt;();</w:t>
-      </w:r>
-    </w:p>
-    <w:p>
-      <w:pPr>
-        <w:autoSpaceDE w:val="0"/>
-        <w:autoSpaceDN w:val="0"/>
-        <w:adjustRightInd w:val="0"/>
-        <w:spacing w:after="0" w:line="240" w:lineRule="auto"/>
-        <w:rPr>
-          <w:rFonts w:ascii="Arial" w:hAnsi="Arial" w:cs="Arial"/>
-          <w:color w:val="000000"/>
-          <w:sz w:val="10"/>
-          <w:szCs w:val="16"/>
-          <w:highlight w:val="white"/>
-        </w:rPr>
-      </w:pPr>
-      <w:r>
-        <w:rPr>
-          <w:rFonts w:ascii="Arial" w:hAnsi="Arial" w:cs="Arial"/>
-          <w:color w:val="000000"/>
-          <w:sz w:val="10"/>
-          <w:szCs w:val="16"/>
-          <w:highlight w:val="white"/>
-        </w:rPr>
-        <w:t>builder.Services.AddScoped&lt;</w:t>
-      </w:r>
-      <w:r>
-        <w:rPr>
-          <w:rFonts w:ascii="Arial" w:hAnsi="Arial" w:cs="Arial"/>
-          <w:color w:val="2B91AF"/>
-          <w:sz w:val="10"/>
-          <w:szCs w:val="16"/>
-          <w:highlight w:val="white"/>
-        </w:rPr>
-        <w:t>IClienteService</w:t>
-      </w:r>
-      <w:r>
-        <w:rPr>
-          <w:rFonts w:ascii="Arial" w:hAnsi="Arial" w:cs="Arial"/>
-          <w:color w:val="000000"/>
-          <w:sz w:val="10"/>
-          <w:szCs w:val="16"/>
-          <w:highlight w:val="white"/>
-        </w:rPr>
-        <w:t xml:space="preserve">, </w:t>
-      </w:r>
-      <w:r>
-        <w:rPr>
-          <w:rFonts w:ascii="Arial" w:hAnsi="Arial" w:cs="Arial"/>
-          <w:color w:val="2B91AF"/>
-          <w:sz w:val="10"/>
-          <w:szCs w:val="16"/>
-          <w:highlight w:val="white"/>
-        </w:rPr>
-        <w:t>ClienteService</w:t>
-      </w:r>
-      <w:r>
-        <w:rPr>
-          <w:rFonts w:ascii="Arial" w:hAnsi="Arial" w:cs="Arial"/>
-          <w:color w:val="000000"/>
-          <w:sz w:val="10"/>
-          <w:szCs w:val="16"/>
-          <w:highlight w:val="white"/>
-        </w:rPr>
-        <w:t>&gt;();</w:t>
-      </w:r>
-    </w:p>
-    <w:p>
-      <w:pPr>
-        <w:autoSpaceDE w:val="0"/>
-        <w:autoSpaceDN w:val="0"/>
-        <w:adjustRightInd w:val="0"/>
-        <w:spacing w:after="0" w:line="240" w:lineRule="auto"/>
-        <w:rPr>
-          <w:rFonts w:ascii="Arial" w:hAnsi="Arial" w:cs="Arial"/>
-          <w:color w:val="000000"/>
-          <w:sz w:val="10"/>
-          <w:szCs w:val="16"/>
-          <w:highlight w:val="white"/>
-        </w:rPr>
-      </w:pPr>
-      <w:r>
-        <w:rPr>
-          <w:rFonts w:ascii="Arial" w:hAnsi="Arial" w:cs="Arial"/>
-          <w:color w:val="008000"/>
-          <w:sz w:val="10"/>
-          <w:szCs w:val="16"/>
-          <w:highlight w:val="white"/>
-        </w:rPr>
-        <w:t>//Lugar</w:t>
-      </w:r>
-    </w:p>
-    <w:p>
-      <w:pPr>
-        <w:autoSpaceDE w:val="0"/>
-        <w:autoSpaceDN w:val="0"/>
-        <w:adjustRightInd w:val="0"/>
-        <w:spacing w:after="0" w:line="240" w:lineRule="auto"/>
-        <w:rPr>
-          <w:rFonts w:ascii="Arial" w:hAnsi="Arial" w:cs="Arial"/>
-          <w:color w:val="000000"/>
-          <w:sz w:val="10"/>
-          <w:szCs w:val="16"/>
-          <w:highlight w:val="white"/>
-        </w:rPr>
-      </w:pPr>
-      <w:r>
-        <w:rPr>
-          <w:rFonts w:ascii="Arial" w:hAnsi="Arial" w:cs="Arial"/>
-          <w:color w:val="000000"/>
-          <w:sz w:val="10"/>
-          <w:szCs w:val="16"/>
-          <w:highlight w:val="white"/>
-        </w:rPr>
-        <w:t>builder.Services.AddScoped&lt;</w:t>
-      </w:r>
-      <w:r>
-        <w:rPr>
-          <w:rFonts w:ascii="Arial" w:hAnsi="Arial" w:cs="Arial"/>
-          <w:color w:val="2B91AF"/>
-          <w:sz w:val="10"/>
-          <w:szCs w:val="16"/>
-          <w:highlight w:val="white"/>
-        </w:rPr>
-        <w:t>ILugarRepository</w:t>
-      </w:r>
-      <w:r>
-        <w:rPr>
-          <w:rFonts w:ascii="Arial" w:hAnsi="Arial" w:cs="Arial"/>
-          <w:color w:val="000000"/>
-          <w:sz w:val="10"/>
-          <w:szCs w:val="16"/>
-          <w:highlight w:val="white"/>
-        </w:rPr>
-        <w:t xml:space="preserve">, </w:t>
-      </w:r>
-      <w:r>
-        <w:rPr>
-          <w:rFonts w:ascii="Arial" w:hAnsi="Arial" w:cs="Arial"/>
-          <w:color w:val="2B91AF"/>
-          <w:sz w:val="10"/>
-          <w:szCs w:val="16"/>
-          <w:highlight w:val="white"/>
-        </w:rPr>
-        <w:t>LugarRepository</w:t>
-      </w:r>
-      <w:r>
-        <w:rPr>
-          <w:rFonts w:ascii="Arial" w:hAnsi="Arial" w:cs="Arial"/>
-          <w:color w:val="000000"/>
-          <w:sz w:val="10"/>
-          <w:szCs w:val="16"/>
-          <w:highlight w:val="white"/>
-        </w:rPr>
-        <w:t>&gt;();</w:t>
-      </w:r>
-    </w:p>
-    <w:p>
-      <w:pPr>
-        <w:autoSpaceDE w:val="0"/>
-        <w:autoSpaceDN w:val="0"/>
-        <w:adjustRightInd w:val="0"/>
-        <w:spacing w:after="0" w:line="240" w:lineRule="auto"/>
-        <w:rPr>
-          <w:rFonts w:ascii="Arial" w:hAnsi="Arial" w:cs="Arial"/>
-          <w:color w:val="000000"/>
-          <w:sz w:val="10"/>
-          <w:szCs w:val="16"/>
-          <w:highlight w:val="white"/>
-        </w:rPr>
-      </w:pPr>
-      <w:r>
-        <w:rPr>
-          <w:rFonts w:ascii="Arial" w:hAnsi="Arial" w:cs="Arial"/>
-          <w:color w:val="000000"/>
-          <w:sz w:val="10"/>
-          <w:szCs w:val="16"/>
-          <w:highlight w:val="white"/>
-        </w:rPr>
-        <w:t>builder.Services.AddScoped&lt;</w:t>
-      </w:r>
-      <w:r>
-        <w:rPr>
-          <w:rFonts w:ascii="Arial" w:hAnsi="Arial" w:cs="Arial"/>
-          <w:color w:val="2B91AF"/>
-          <w:sz w:val="10"/>
-          <w:szCs w:val="16"/>
-          <w:highlight w:val="white"/>
-        </w:rPr>
-        <w:t>ILugarService</w:t>
-      </w:r>
-      <w:r>
-        <w:rPr>
-          <w:rFonts w:ascii="Arial" w:hAnsi="Arial" w:cs="Arial"/>
-          <w:color w:val="000000"/>
-          <w:sz w:val="10"/>
-          <w:szCs w:val="16"/>
-          <w:highlight w:val="white"/>
-        </w:rPr>
-        <w:t xml:space="preserve">, </w:t>
-      </w:r>
-      <w:r>
-        <w:rPr>
-          <w:rFonts w:ascii="Arial" w:hAnsi="Arial" w:cs="Arial"/>
-          <w:color w:val="2B91AF"/>
-          <w:sz w:val="10"/>
-          <w:szCs w:val="16"/>
-          <w:highlight w:val="white"/>
-        </w:rPr>
-        <w:t>ILugarService</w:t>
-      </w:r>
-      <w:r>
-        <w:rPr>
-          <w:rFonts w:ascii="Arial" w:hAnsi="Arial" w:cs="Arial"/>
-          <w:color w:val="000000"/>
-          <w:sz w:val="10"/>
-          <w:szCs w:val="16"/>
-          <w:highlight w:val="white"/>
-        </w:rPr>
-        <w:t>&gt;();</w:t>
-      </w:r>
-    </w:p>
-    <w:p>
-      <w:pPr>
-        <w:autoSpaceDE w:val="0"/>
-        <w:autoSpaceDN w:val="0"/>
-        <w:adjustRightInd w:val="0"/>
-        <w:spacing w:after="0" w:line="240" w:lineRule="auto"/>
-        <w:rPr>
-          <w:rFonts w:ascii="Arial" w:hAnsi="Arial" w:cs="Arial"/>
-          <w:color w:val="000000"/>
-          <w:sz w:val="10"/>
-          <w:szCs w:val="16"/>
-          <w:highlight w:val="white"/>
-        </w:rPr>
-      </w:pPr>
-      <w:r>
-        <w:rPr>
-          <w:rFonts w:ascii="Arial" w:hAnsi="Arial" w:cs="Arial"/>
-          <w:color w:val="008000"/>
-          <w:sz w:val="10"/>
-          <w:szCs w:val="16"/>
-          <w:highlight w:val="white"/>
-        </w:rPr>
-        <w:t>//Cantante</w:t>
-      </w:r>
-    </w:p>
-    <w:p>
-      <w:pPr>
-        <w:autoSpaceDE w:val="0"/>
-        <w:autoSpaceDN w:val="0"/>
-        <w:adjustRightInd w:val="0"/>
-        <w:spacing w:after="0" w:line="240" w:lineRule="auto"/>
-        <w:rPr>
-          <w:rFonts w:ascii="Arial" w:hAnsi="Arial" w:cs="Arial"/>
-          <w:color w:val="000000"/>
-          <w:sz w:val="10"/>
-          <w:szCs w:val="16"/>
-          <w:highlight w:val="white"/>
-        </w:rPr>
-      </w:pPr>
-      <w:r>
-        <w:rPr>
-          <w:rFonts w:ascii="Arial" w:hAnsi="Arial" w:cs="Arial"/>
-          <w:color w:val="000000"/>
-          <w:sz w:val="10"/>
-          <w:szCs w:val="16"/>
-          <w:highlight w:val="white"/>
-        </w:rPr>
-        <w:t>builder.Services.AddScoped&lt;</w:t>
-      </w:r>
-      <w:r>
-        <w:rPr>
-          <w:rFonts w:ascii="Arial" w:hAnsi="Arial" w:cs="Arial"/>
-          <w:color w:val="2B91AF"/>
-          <w:sz w:val="10"/>
-          <w:szCs w:val="16"/>
-          <w:highlight w:val="white"/>
-        </w:rPr>
-        <w:t>ICantanteRepository</w:t>
-      </w:r>
-      <w:r>
-        <w:rPr>
-          <w:rFonts w:ascii="Arial" w:hAnsi="Arial" w:cs="Arial"/>
-          <w:color w:val="000000"/>
-          <w:sz w:val="10"/>
-          <w:szCs w:val="16"/>
-          <w:highlight w:val="white"/>
-        </w:rPr>
-        <w:t xml:space="preserve">, </w:t>
-      </w:r>
-      <w:r>
-        <w:rPr>
-          <w:rFonts w:ascii="Arial" w:hAnsi="Arial" w:cs="Arial"/>
-          <w:color w:val="2B91AF"/>
-          <w:sz w:val="10"/>
-          <w:szCs w:val="16"/>
-          <w:highlight w:val="white"/>
-        </w:rPr>
-        <w:t>CantanteRepository</w:t>
-      </w:r>
-      <w:r>
-        <w:rPr>
-          <w:rFonts w:ascii="Arial" w:hAnsi="Arial" w:cs="Arial"/>
-          <w:color w:val="000000"/>
-          <w:sz w:val="10"/>
-          <w:szCs w:val="16"/>
-          <w:highlight w:val="white"/>
-        </w:rPr>
-        <w:t>&gt;();</w:t>
-      </w:r>
-    </w:p>
-    <w:p>
-      <w:pPr>
-        <w:autoSpaceDE w:val="0"/>
-        <w:autoSpaceDN w:val="0"/>
-        <w:adjustRightInd w:val="0"/>
-        <w:spacing w:after="0" w:line="240" w:lineRule="auto"/>
-        <w:rPr>
-          <w:rFonts w:ascii="Arial" w:hAnsi="Arial" w:cs="Arial"/>
-          <w:color w:val="000000"/>
-          <w:sz w:val="10"/>
-          <w:szCs w:val="16"/>
-          <w:highlight w:val="white"/>
-        </w:rPr>
-      </w:pPr>
-      <w:r>
-        <w:rPr>
-          <w:rFonts w:ascii="Arial" w:hAnsi="Arial" w:cs="Arial"/>
-          <w:color w:val="000000"/>
-          <w:sz w:val="10"/>
-          <w:szCs w:val="16"/>
-          <w:highlight w:val="white"/>
-        </w:rPr>
-        <w:t>builder.Services.AddScoped&lt;</w:t>
-      </w:r>
-      <w:r>
-        <w:rPr>
-          <w:rFonts w:ascii="Arial" w:hAnsi="Arial" w:cs="Arial"/>
-          <w:color w:val="2B91AF"/>
-          <w:sz w:val="10"/>
-          <w:szCs w:val="16"/>
-          <w:highlight w:val="white"/>
-        </w:rPr>
-        <w:t>ICantanteService</w:t>
-      </w:r>
-      <w:r>
-        <w:rPr>
-          <w:rFonts w:ascii="Arial" w:hAnsi="Arial" w:cs="Arial"/>
-          <w:color w:val="000000"/>
-          <w:sz w:val="10"/>
-          <w:szCs w:val="16"/>
-          <w:highlight w:val="white"/>
-        </w:rPr>
-        <w:t xml:space="preserve">, </w:t>
-      </w:r>
-      <w:r>
-        <w:rPr>
-          <w:rFonts w:ascii="Arial" w:hAnsi="Arial" w:cs="Arial"/>
-          <w:color w:val="2B91AF"/>
-          <w:sz w:val="10"/>
-          <w:szCs w:val="16"/>
-          <w:highlight w:val="white"/>
-        </w:rPr>
-        <w:t>CantanteService</w:t>
-      </w:r>
-      <w:r>
-        <w:rPr>
-          <w:rFonts w:ascii="Arial" w:hAnsi="Arial" w:cs="Arial"/>
-          <w:color w:val="000000"/>
-          <w:sz w:val="10"/>
-          <w:szCs w:val="16"/>
-          <w:highlight w:val="white"/>
-        </w:rPr>
-        <w:t>&gt;();</w:t>
-      </w:r>
-    </w:p>
-    <w:p>
-      <w:pPr>
-        <w:autoSpaceDE w:val="0"/>
-        <w:autoSpaceDN w:val="0"/>
-        <w:adjustRightInd w:val="0"/>
-        <w:spacing w:after="0" w:line="240" w:lineRule="auto"/>
-        <w:rPr>
-          <w:rFonts w:ascii="Arial" w:hAnsi="Arial" w:cs="Arial"/>
-          <w:color w:val="000000"/>
-          <w:sz w:val="10"/>
-          <w:szCs w:val="16"/>
-          <w:highlight w:val="white"/>
-        </w:rPr>
-      </w:pPr>
-      <w:r>
-        <w:rPr>
-          <w:rFonts w:ascii="Arial" w:hAnsi="Arial" w:cs="Arial"/>
-          <w:color w:val="008000"/>
-          <w:sz w:val="10"/>
-          <w:szCs w:val="16"/>
-          <w:highlight w:val="white"/>
-        </w:rPr>
-        <w:t>//Evento</w:t>
-      </w:r>
-    </w:p>
-    <w:p>
-      <w:pPr>
-        <w:autoSpaceDE w:val="0"/>
-        <w:autoSpaceDN w:val="0"/>
-        <w:adjustRightInd w:val="0"/>
-        <w:spacing w:after="0" w:line="240" w:lineRule="auto"/>
-        <w:rPr>
-          <w:rFonts w:ascii="Arial" w:hAnsi="Arial" w:cs="Arial"/>
-          <w:color w:val="000000"/>
-          <w:sz w:val="10"/>
-          <w:szCs w:val="16"/>
-          <w:highlight w:val="white"/>
-        </w:rPr>
-      </w:pPr>
-      <w:r>
-        <w:rPr>
-          <w:rFonts w:ascii="Arial" w:hAnsi="Arial" w:cs="Arial"/>
-          <w:color w:val="000000"/>
-          <w:sz w:val="10"/>
-          <w:szCs w:val="16"/>
-          <w:highlight w:val="white"/>
-        </w:rPr>
-        <w:t>builder.Services.AddScoped&lt;</w:t>
-      </w:r>
-      <w:r>
-        <w:rPr>
-          <w:rFonts w:ascii="Arial" w:hAnsi="Arial" w:cs="Arial"/>
-          <w:color w:val="2B91AF"/>
-          <w:sz w:val="10"/>
-          <w:szCs w:val="16"/>
-          <w:highlight w:val="white"/>
-        </w:rPr>
-        <w:t>IEventoRepository</w:t>
-      </w:r>
-      <w:r>
-        <w:rPr>
-          <w:rFonts w:ascii="Arial" w:hAnsi="Arial" w:cs="Arial"/>
-          <w:color w:val="000000"/>
-          <w:sz w:val="10"/>
-          <w:szCs w:val="16"/>
-          <w:highlight w:val="white"/>
-        </w:rPr>
-        <w:t xml:space="preserve">, </w:t>
-      </w:r>
-      <w:r>
-        <w:rPr>
-          <w:rFonts w:ascii="Arial" w:hAnsi="Arial" w:cs="Arial"/>
-          <w:color w:val="2B91AF"/>
-          <w:sz w:val="10"/>
-          <w:szCs w:val="16"/>
-          <w:highlight w:val="white"/>
-        </w:rPr>
-        <w:t>EventoRepository</w:t>
-      </w:r>
-      <w:r>
-        <w:rPr>
-          <w:rFonts w:ascii="Arial" w:hAnsi="Arial" w:cs="Arial"/>
-          <w:color w:val="000000"/>
-          <w:sz w:val="10"/>
-          <w:szCs w:val="16"/>
-          <w:highlight w:val="white"/>
-        </w:rPr>
-        <w:t>&gt;();</w:t>
-      </w:r>
-    </w:p>
-    <w:p>
-      <w:pPr>
-        <w:autoSpaceDE w:val="0"/>
-        <w:autoSpaceDN w:val="0"/>
-        <w:adjustRightInd w:val="0"/>
-        <w:spacing w:after="0" w:line="240" w:lineRule="auto"/>
-        <w:rPr>
-          <w:rFonts w:ascii="Arial" w:hAnsi="Arial" w:cs="Arial"/>
-          <w:color w:val="000000"/>
-          <w:sz w:val="10"/>
-          <w:szCs w:val="16"/>
-          <w:highlight w:val="white"/>
-        </w:rPr>
-      </w:pPr>
-      <w:r>
-        <w:rPr>
-          <w:rFonts w:ascii="Arial" w:hAnsi="Arial" w:cs="Arial"/>
-          <w:color w:val="000000"/>
-          <w:sz w:val="10"/>
-          <w:szCs w:val="16"/>
-          <w:highlight w:val="white"/>
-        </w:rPr>
-        <w:t>builder.Services.AddScoped&lt;</w:t>
-      </w:r>
-      <w:r>
-        <w:rPr>
-          <w:rFonts w:ascii="Arial" w:hAnsi="Arial" w:cs="Arial"/>
-          <w:color w:val="2B91AF"/>
-          <w:sz w:val="10"/>
-          <w:szCs w:val="16"/>
-          <w:highlight w:val="white"/>
-        </w:rPr>
-        <w:t>IEventoService</w:t>
-      </w:r>
-      <w:r>
-        <w:rPr>
-          <w:rFonts w:ascii="Arial" w:hAnsi="Arial" w:cs="Arial"/>
-          <w:color w:val="000000"/>
-          <w:sz w:val="10"/>
-          <w:szCs w:val="16"/>
-          <w:highlight w:val="white"/>
-        </w:rPr>
-        <w:t xml:space="preserve">, </w:t>
-      </w:r>
-      <w:r>
-        <w:rPr>
-          <w:rFonts w:ascii="Arial" w:hAnsi="Arial" w:cs="Arial"/>
-          <w:color w:val="2B91AF"/>
-          <w:sz w:val="10"/>
-          <w:szCs w:val="16"/>
-          <w:highlight w:val="white"/>
-        </w:rPr>
-        <w:t>EventoService</w:t>
-      </w:r>
-      <w:r>
-        <w:rPr>
-          <w:rFonts w:ascii="Arial" w:hAnsi="Arial" w:cs="Arial"/>
-          <w:color w:val="000000"/>
-          <w:sz w:val="10"/>
-          <w:szCs w:val="16"/>
-          <w:highlight w:val="white"/>
-        </w:rPr>
-        <w:t>&gt;();</w:t>
-      </w:r>
-    </w:p>
-    <w:p>
-      <w:pPr>
-        <w:autoSpaceDE w:val="0"/>
-        <w:autoSpaceDN w:val="0"/>
-        <w:adjustRightInd w:val="0"/>
-        <w:spacing w:after="0" w:line="240" w:lineRule="auto"/>
-        <w:rPr>
-          <w:rFonts w:ascii="Arial" w:hAnsi="Arial" w:cs="Arial"/>
-          <w:color w:val="000000"/>
-          <w:sz w:val="10"/>
-          <w:szCs w:val="16"/>
-          <w:highlight w:val="white"/>
-        </w:rPr>
-      </w:pPr>
-      <w:r>
-        <w:rPr>
-          <w:rFonts w:ascii="Arial" w:hAnsi="Arial" w:cs="Arial"/>
-          <w:color w:val="008000"/>
-          <w:sz w:val="10"/>
-          <w:szCs w:val="16"/>
-          <w:highlight w:val="white"/>
-        </w:rPr>
-        <w:t>//Asiento</w:t>
-      </w:r>
-    </w:p>
-    <w:p>
-      <w:pPr>
-        <w:autoSpaceDE w:val="0"/>
-        <w:autoSpaceDN w:val="0"/>
-        <w:adjustRightInd w:val="0"/>
-        <w:spacing w:after="0" w:line="240" w:lineRule="auto"/>
-        <w:rPr>
-          <w:rFonts w:ascii="Arial" w:hAnsi="Arial" w:cs="Arial"/>
-          <w:color w:val="000000"/>
-          <w:sz w:val="10"/>
-          <w:szCs w:val="16"/>
-          <w:highlight w:val="white"/>
-        </w:rPr>
-      </w:pPr>
-      <w:r>
-        <w:rPr>
-          <w:rFonts w:ascii="Arial" w:hAnsi="Arial" w:cs="Arial"/>
-          <w:color w:val="000000"/>
-          <w:sz w:val="10"/>
-          <w:szCs w:val="16"/>
-          <w:highlight w:val="white"/>
-        </w:rPr>
-        <w:t>builder.Services.AddScoped&lt;</w:t>
-      </w:r>
-      <w:r>
-        <w:rPr>
-          <w:rFonts w:ascii="Arial" w:hAnsi="Arial" w:cs="Arial"/>
-          <w:color w:val="2B91AF"/>
-          <w:sz w:val="10"/>
-          <w:szCs w:val="16"/>
-          <w:highlight w:val="white"/>
-        </w:rPr>
-        <w:t>IAsientoRepository</w:t>
-      </w:r>
-      <w:r>
-        <w:rPr>
-          <w:rFonts w:ascii="Arial" w:hAnsi="Arial" w:cs="Arial"/>
-          <w:color w:val="000000"/>
-          <w:sz w:val="10"/>
-          <w:szCs w:val="16"/>
-          <w:highlight w:val="white"/>
-        </w:rPr>
-        <w:t xml:space="preserve">, </w:t>
-      </w:r>
-      <w:r>
-        <w:rPr>
-          <w:rFonts w:ascii="Arial" w:hAnsi="Arial" w:cs="Arial"/>
-          <w:color w:val="2B91AF"/>
-          <w:sz w:val="10"/>
-          <w:szCs w:val="16"/>
-          <w:highlight w:val="white"/>
-        </w:rPr>
-        <w:t>AsientoRepository</w:t>
-      </w:r>
-      <w:r>
-        <w:rPr>
-          <w:rFonts w:ascii="Arial" w:hAnsi="Arial" w:cs="Arial"/>
-          <w:color w:val="000000"/>
-          <w:sz w:val="10"/>
-          <w:szCs w:val="16"/>
-          <w:highlight w:val="white"/>
-        </w:rPr>
-        <w:t>&gt;();</w:t>
-      </w:r>
-    </w:p>
-    <w:p>
-      <w:pPr>
-        <w:autoSpaceDE w:val="0"/>
-        <w:autoSpaceDN w:val="0"/>
-        <w:adjustRightInd w:val="0"/>
-        <w:spacing w:after="0" w:line="240" w:lineRule="auto"/>
-        <w:rPr>
-          <w:rFonts w:ascii="Arial" w:hAnsi="Arial" w:cs="Arial"/>
-          <w:color w:val="000000"/>
-          <w:sz w:val="10"/>
-          <w:szCs w:val="16"/>
-          <w:highlight w:val="white"/>
-        </w:rPr>
-      </w:pPr>
-      <w:r>
-        <w:rPr>
-          <w:rFonts w:ascii="Arial" w:hAnsi="Arial" w:cs="Arial"/>
-          <w:color w:val="000000"/>
-          <w:sz w:val="10"/>
-          <w:szCs w:val="16"/>
-          <w:highlight w:val="white"/>
-        </w:rPr>
-        <w:t>builder.Services.AddScoped&lt;</w:t>
-      </w:r>
-      <w:r>
-        <w:rPr>
-          <w:rFonts w:ascii="Arial" w:hAnsi="Arial" w:cs="Arial"/>
-          <w:color w:val="2B91AF"/>
-          <w:sz w:val="10"/>
-          <w:szCs w:val="16"/>
-          <w:highlight w:val="white"/>
-        </w:rPr>
-        <w:t>IAsientoService</w:t>
-      </w:r>
-      <w:r>
-        <w:rPr>
-          <w:rFonts w:ascii="Arial" w:hAnsi="Arial" w:cs="Arial"/>
-          <w:color w:val="000000"/>
-          <w:sz w:val="10"/>
-          <w:szCs w:val="16"/>
-          <w:highlight w:val="white"/>
-        </w:rPr>
-        <w:t xml:space="preserve">, </w:t>
-      </w:r>
-      <w:r>
-        <w:rPr>
-          <w:rFonts w:ascii="Arial" w:hAnsi="Arial" w:cs="Arial"/>
-          <w:color w:val="2B91AF"/>
-          <w:sz w:val="10"/>
-          <w:szCs w:val="16"/>
-          <w:highlight w:val="white"/>
-        </w:rPr>
-        <w:t>AsientoService</w:t>
-      </w:r>
-      <w:r>
-        <w:rPr>
-          <w:rFonts w:ascii="Arial" w:hAnsi="Arial" w:cs="Arial"/>
-          <w:color w:val="000000"/>
-          <w:sz w:val="10"/>
-          <w:szCs w:val="16"/>
-          <w:highlight w:val="white"/>
-        </w:rPr>
-        <w:t>&gt;();</w:t>
-      </w:r>
-    </w:p>
-    <w:p>
-      <w:pPr>
-        <w:autoSpaceDE w:val="0"/>
-        <w:autoSpaceDN w:val="0"/>
-        <w:adjustRightInd w:val="0"/>
-        <w:spacing w:after="0" w:line="240" w:lineRule="auto"/>
-        <w:rPr>
-          <w:rFonts w:ascii="Arial" w:hAnsi="Arial" w:cs="Arial"/>
-          <w:color w:val="000000"/>
-          <w:sz w:val="10"/>
-          <w:szCs w:val="16"/>
-          <w:highlight w:val="white"/>
-        </w:rPr>
-      </w:pPr>
-      <w:r>
-        <w:rPr>
-          <w:rFonts w:ascii="Arial" w:hAnsi="Arial" w:cs="Arial"/>
-          <w:color w:val="008000"/>
-          <w:sz w:val="10"/>
-          <w:szCs w:val="16"/>
-          <w:highlight w:val="white"/>
-        </w:rPr>
-        <w:t>//Boleto</w:t>
-      </w:r>
-    </w:p>
-    <w:p>
-      <w:pPr>
-        <w:autoSpaceDE w:val="0"/>
-        <w:autoSpaceDN w:val="0"/>
-        <w:adjustRightInd w:val="0"/>
-        <w:spacing w:after="0" w:line="240" w:lineRule="auto"/>
-        <w:rPr>
-          <w:rFonts w:ascii="Arial" w:hAnsi="Arial" w:cs="Arial"/>
-          <w:color w:val="000000"/>
-          <w:sz w:val="10"/>
-          <w:szCs w:val="16"/>
-          <w:highlight w:val="white"/>
-        </w:rPr>
-      </w:pPr>
-      <w:r>
-        <w:rPr>
-          <w:rFonts w:ascii="Arial" w:hAnsi="Arial" w:cs="Arial"/>
-          <w:color w:val="000000"/>
-          <w:sz w:val="10"/>
-          <w:szCs w:val="16"/>
-          <w:highlight w:val="white"/>
-        </w:rPr>
-        <w:t>builder.Services.AddScoped&lt;</w:t>
-      </w:r>
-      <w:r>
-        <w:rPr>
-          <w:rFonts w:ascii="Arial" w:hAnsi="Arial" w:cs="Arial"/>
-          <w:color w:val="2B91AF"/>
-          <w:sz w:val="10"/>
-          <w:szCs w:val="16"/>
-          <w:highlight w:val="white"/>
-        </w:rPr>
-        <w:t>IBoletoRepository</w:t>
-      </w:r>
-      <w:r>
-        <w:rPr>
-          <w:rFonts w:ascii="Arial" w:hAnsi="Arial" w:cs="Arial"/>
-          <w:color w:val="000000"/>
-          <w:sz w:val="10"/>
-          <w:szCs w:val="16"/>
-          <w:highlight w:val="white"/>
-        </w:rPr>
-        <w:t xml:space="preserve">, </w:t>
-      </w:r>
-      <w:r>
-        <w:rPr>
-          <w:rFonts w:ascii="Arial" w:hAnsi="Arial" w:cs="Arial"/>
-          <w:color w:val="2B91AF"/>
-          <w:sz w:val="10"/>
-          <w:szCs w:val="16"/>
-          <w:highlight w:val="white"/>
-        </w:rPr>
-        <w:t>BoletoRepository</w:t>
-      </w:r>
-      <w:r>
-        <w:rPr>
-          <w:rFonts w:ascii="Arial" w:hAnsi="Arial" w:cs="Arial"/>
-          <w:color w:val="000000"/>
-          <w:sz w:val="10"/>
-          <w:szCs w:val="16"/>
-          <w:highlight w:val="white"/>
-        </w:rPr>
-        <w:t>&gt;();</w:t>
-      </w:r>
-    </w:p>
-    <w:p>
-      <w:pPr>
-        <w:autoSpaceDE w:val="0"/>
-        <w:autoSpaceDN w:val="0"/>
-        <w:adjustRightInd w:val="0"/>
-        <w:spacing w:after="0" w:line="240" w:lineRule="auto"/>
-        <w:rPr>
-          <w:rFonts w:ascii="Arial" w:hAnsi="Arial" w:cs="Arial"/>
-          <w:color w:val="000000"/>
-          <w:sz w:val="10"/>
-          <w:szCs w:val="16"/>
-          <w:highlight w:val="white"/>
-        </w:rPr>
-      </w:pPr>
-      <w:r>
-        <w:rPr>
-          <w:rFonts w:ascii="Arial" w:hAnsi="Arial" w:cs="Arial"/>
-          <w:color w:val="000000"/>
-          <w:sz w:val="10"/>
-          <w:szCs w:val="16"/>
-          <w:highlight w:val="white"/>
-        </w:rPr>
-        <w:t>builder.Services.AddScoped&lt;</w:t>
-      </w:r>
-      <w:r>
-        <w:rPr>
-          <w:rFonts w:ascii="Arial" w:hAnsi="Arial" w:cs="Arial"/>
-          <w:color w:val="2B91AF"/>
-          <w:sz w:val="10"/>
-          <w:szCs w:val="16"/>
-          <w:highlight w:val="white"/>
-        </w:rPr>
-        <w:t>IBoletoService</w:t>
-      </w:r>
-      <w:r>
-        <w:rPr>
-          <w:rFonts w:ascii="Arial" w:hAnsi="Arial" w:cs="Arial"/>
-          <w:color w:val="000000"/>
-          <w:sz w:val="10"/>
-          <w:szCs w:val="16"/>
-          <w:highlight w:val="white"/>
-        </w:rPr>
-        <w:t xml:space="preserve">, </w:t>
-      </w:r>
-      <w:r>
-        <w:rPr>
-          <w:rFonts w:ascii="Arial" w:hAnsi="Arial" w:cs="Arial"/>
-          <w:color w:val="2B91AF"/>
-          <w:sz w:val="10"/>
-          <w:szCs w:val="16"/>
-          <w:highlight w:val="white"/>
-        </w:rPr>
-        <w:t>BoletoService</w:t>
-      </w:r>
-      <w:r>
-        <w:rPr>
-          <w:rFonts w:ascii="Arial" w:hAnsi="Arial" w:cs="Arial"/>
-          <w:color w:val="000000"/>
-          <w:sz w:val="10"/>
-          <w:szCs w:val="16"/>
-          <w:highlight w:val="white"/>
-        </w:rPr>
-        <w:t>&gt;();</w:t>
-      </w:r>
-    </w:p>
-    <w:p>
-      <w:pPr>
-        <w:autoSpaceDE w:val="0"/>
-        <w:autoSpaceDN w:val="0"/>
-        <w:adjustRightInd w:val="0"/>
-        <w:spacing w:after="0" w:line="240" w:lineRule="auto"/>
-        <w:rPr>
-          <w:rFonts w:ascii="Arial" w:hAnsi="Arial" w:cs="Arial"/>
-          <w:color w:val="000000"/>
-          <w:sz w:val="10"/>
-          <w:szCs w:val="16"/>
-          <w:highlight w:val="white"/>
-        </w:rPr>
-      </w:pPr>
-    </w:p>
-    <w:p>
-      <w:pPr>
-        <w:autoSpaceDE w:val="0"/>
-        <w:autoSpaceDN w:val="0"/>
-        <w:adjustRightInd w:val="0"/>
-        <w:spacing w:after="0" w:line="240" w:lineRule="auto"/>
-        <w:rPr>
-          <w:rFonts w:ascii="Arial" w:hAnsi="Arial" w:cs="Arial"/>
-          <w:color w:val="000000"/>
-          <w:sz w:val="10"/>
-          <w:szCs w:val="16"/>
-          <w:highlight w:val="white"/>
-        </w:rPr>
-      </w:pPr>
-      <w:r>
-        <w:rPr>
-          <w:rFonts w:ascii="Arial" w:hAnsi="Arial" w:cs="Arial"/>
-          <w:color w:val="008000"/>
-          <w:sz w:val="10"/>
-          <w:szCs w:val="16"/>
-          <w:highlight w:val="white"/>
-        </w:rPr>
-        <w:t>// Add services to the container.</w:t>
-      </w:r>
-    </w:p>
-    <w:p>
-      <w:pPr>
-        <w:autoSpaceDE w:val="0"/>
-        <w:autoSpaceDN w:val="0"/>
-        <w:adjustRightInd w:val="0"/>
-        <w:spacing w:after="0" w:line="240" w:lineRule="auto"/>
-        <w:rPr>
-          <w:rFonts w:ascii="Arial" w:hAnsi="Arial" w:cs="Arial"/>
-          <w:color w:val="000000"/>
-          <w:sz w:val="10"/>
-          <w:szCs w:val="16"/>
-          <w:highlight w:val="white"/>
-        </w:rPr>
-      </w:pPr>
-    </w:p>
-    <w:p>
-      <w:pPr>
-        <w:autoSpaceDE w:val="0"/>
-        <w:autoSpaceDN w:val="0"/>
-        <w:adjustRightInd w:val="0"/>
-        <w:spacing w:after="0" w:line="240" w:lineRule="auto"/>
-        <w:rPr>
-          <w:rFonts w:ascii="Arial" w:hAnsi="Arial" w:cs="Arial"/>
-          <w:color w:val="000000"/>
-          <w:sz w:val="10"/>
-          <w:szCs w:val="16"/>
-          <w:highlight w:val="white"/>
-        </w:rPr>
-      </w:pPr>
-      <w:r>
-        <w:rPr>
-          <w:rFonts w:ascii="Arial" w:hAnsi="Arial" w:cs="Arial"/>
-          <w:color w:val="000000"/>
-          <w:sz w:val="10"/>
-          <w:szCs w:val="16"/>
-          <w:highlight w:val="white"/>
-        </w:rPr>
-        <w:t>builder.Services.AddControllers();</w:t>
-      </w:r>
-    </w:p>
-    <w:p>
-      <w:pPr>
-        <w:autoSpaceDE w:val="0"/>
-        <w:autoSpaceDN w:val="0"/>
-        <w:adjustRightInd w:val="0"/>
-        <w:spacing w:after="0" w:line="240" w:lineRule="auto"/>
-        <w:rPr>
-          <w:rFonts w:ascii="Arial" w:hAnsi="Arial" w:cs="Arial"/>
-          <w:color w:val="000000"/>
-          <w:sz w:val="10"/>
-          <w:szCs w:val="16"/>
-          <w:highlight w:val="white"/>
-        </w:rPr>
-      </w:pPr>
-      <w:r>
-        <w:rPr>
-          <w:rFonts w:ascii="Arial" w:hAnsi="Arial" w:cs="Arial"/>
-          <w:color w:val="008000"/>
-          <w:sz w:val="10"/>
-          <w:szCs w:val="16"/>
-          <w:highlight w:val="white"/>
-        </w:rPr>
-        <w:t>// Learn more about configuring OpenAPI at https://aka.ms/aspnet/openapi</w:t>
-      </w:r>
-    </w:p>
-    <w:p>
-      <w:pPr>
-        <w:autoSpaceDE w:val="0"/>
-        <w:autoSpaceDN w:val="0"/>
-        <w:adjustRightInd w:val="0"/>
-        <w:spacing w:after="0" w:line="240" w:lineRule="auto"/>
-        <w:rPr>
-          <w:rFonts w:ascii="Arial" w:hAnsi="Arial" w:cs="Arial"/>
-          <w:color w:val="000000"/>
-          <w:sz w:val="10"/>
-          <w:szCs w:val="16"/>
-          <w:highlight w:val="white"/>
-        </w:rPr>
-      </w:pPr>
-      <w:r>
-        <w:rPr>
-          <w:rFonts w:ascii="Arial" w:hAnsi="Arial" w:cs="Arial"/>
-          <w:color w:val="000000"/>
-          <w:sz w:val="10"/>
-          <w:szCs w:val="16"/>
-          <w:highlight w:val="white"/>
-        </w:rPr>
-        <w:t>builder.Services.AddOpenApi();</w:t>
-      </w:r>
-    </w:p>
-    <w:p>
-      <w:pPr>
-        <w:autoSpaceDE w:val="0"/>
-        <w:autoSpaceDN w:val="0"/>
-        <w:adjustRightInd w:val="0"/>
-        <w:spacing w:after="0" w:line="240" w:lineRule="auto"/>
-        <w:rPr>
-          <w:rFonts w:ascii="Arial" w:hAnsi="Arial" w:cs="Arial"/>
-          <w:color w:val="000000"/>
-          <w:sz w:val="10"/>
-          <w:szCs w:val="16"/>
-          <w:highlight w:val="white"/>
-        </w:rPr>
-      </w:pPr>
-    </w:p>
-    <w:p>
-      <w:pPr>
-        <w:autoSpaceDE w:val="0"/>
-        <w:autoSpaceDN w:val="0"/>
-        <w:adjustRightInd w:val="0"/>
-        <w:spacing w:after="0" w:line="240" w:lineRule="auto"/>
-        <w:rPr>
-          <w:rFonts w:ascii="Arial" w:hAnsi="Arial" w:cs="Arial"/>
-          <w:color w:val="000000"/>
-          <w:sz w:val="10"/>
-          <w:szCs w:val="16"/>
-          <w:highlight w:val="white"/>
-        </w:rPr>
-      </w:pPr>
-      <w:r>
-        <w:rPr>
-          <w:rFonts w:ascii="Arial" w:hAnsi="Arial" w:cs="Arial"/>
-          <w:color w:val="008000"/>
-          <w:sz w:val="10"/>
-          <w:szCs w:val="16"/>
-          <w:highlight w:val="white"/>
-        </w:rPr>
-        <w:t>//Leer origins permitidos</w:t>
-      </w:r>
-    </w:p>
-    <w:p>
-      <w:pPr>
-        <w:autoSpaceDE w:val="0"/>
-        <w:autoSpaceDN w:val="0"/>
-        <w:adjustRightInd w:val="0"/>
-        <w:spacing w:after="0" w:line="240" w:lineRule="auto"/>
-        <w:rPr>
-          <w:rFonts w:ascii="Arial" w:hAnsi="Arial" w:cs="Arial"/>
-          <w:color w:val="000000"/>
-          <w:sz w:val="10"/>
-          <w:szCs w:val="16"/>
-          <w:highlight w:val="white"/>
-        </w:rPr>
-      </w:pPr>
-      <w:r>
-        <w:rPr>
-          <w:rFonts w:ascii="Arial" w:hAnsi="Arial" w:cs="Arial"/>
-          <w:color w:val="0000FF"/>
-          <w:sz w:val="10"/>
-          <w:szCs w:val="16"/>
-          <w:highlight w:val="white"/>
-        </w:rPr>
-        <w:t>var</w:t>
-      </w:r>
-      <w:r>
-        <w:rPr>
-          <w:rFonts w:ascii="Arial" w:hAnsi="Arial" w:cs="Arial"/>
-          <w:color w:val="000000"/>
-          <w:sz w:val="10"/>
-          <w:szCs w:val="16"/>
-          <w:highlight w:val="white"/>
-        </w:rPr>
-        <w:t xml:space="preserve"> origenesPermitidos = builder.Configuration.GetValue&lt;</w:t>
-      </w:r>
-      <w:r>
-        <w:rPr>
-          <w:rFonts w:ascii="Arial" w:hAnsi="Arial" w:cs="Arial"/>
-          <w:color w:val="2B91AF"/>
-          <w:sz w:val="10"/>
-          <w:szCs w:val="16"/>
-          <w:highlight w:val="white"/>
-        </w:rPr>
-        <w:t>String</w:t>
-      </w:r>
-      <w:r>
-        <w:rPr>
-          <w:rFonts w:ascii="Arial" w:hAnsi="Arial" w:cs="Arial"/>
-          <w:color w:val="000000"/>
-          <w:sz w:val="10"/>
-          <w:szCs w:val="16"/>
-          <w:highlight w:val="white"/>
-        </w:rPr>
-        <w:t>&gt;(</w:t>
-      </w:r>
-      <w:r>
-        <w:rPr>
-          <w:rFonts w:ascii="Arial" w:hAnsi="Arial" w:cs="Arial"/>
-          <w:color w:val="A31515"/>
-          <w:sz w:val="10"/>
-          <w:szCs w:val="16"/>
-          <w:highlight w:val="white"/>
-        </w:rPr>
-        <w:t>"OrigenesPermitidos"</w:t>
-      </w:r>
-      <w:r>
-        <w:rPr>
-          <w:rFonts w:ascii="Arial" w:hAnsi="Arial" w:cs="Arial"/>
-          <w:color w:val="000000"/>
-          <w:sz w:val="10"/>
-          <w:szCs w:val="16"/>
-          <w:highlight w:val="white"/>
-        </w:rPr>
-        <w:t>)!.Split(</w:t>
-      </w:r>
-      <w:r>
-        <w:rPr>
-          <w:rFonts w:ascii="Arial" w:hAnsi="Arial" w:cs="Arial"/>
-          <w:color w:val="A31515"/>
-          <w:sz w:val="10"/>
-          <w:szCs w:val="16"/>
-          <w:highlight w:val="white"/>
-        </w:rPr>
-        <w:t>','</w:t>
-      </w:r>
-      <w:r>
-        <w:rPr>
-          <w:rFonts w:ascii="Arial" w:hAnsi="Arial" w:cs="Arial"/>
-          <w:color w:val="000000"/>
-          <w:sz w:val="10"/>
-          <w:szCs w:val="16"/>
-          <w:highlight w:val="white"/>
-        </w:rPr>
-        <w:t>);</w:t>
-      </w:r>
-    </w:p>
-    <w:p>
-      <w:pPr>
-        <w:autoSpaceDE w:val="0"/>
-        <w:autoSpaceDN w:val="0"/>
-        <w:adjustRightInd w:val="0"/>
-        <w:spacing w:after="0" w:line="240" w:lineRule="auto"/>
-        <w:rPr>
-          <w:rFonts w:ascii="Arial" w:hAnsi="Arial" w:cs="Arial"/>
-          <w:color w:val="000000"/>
-          <w:sz w:val="10"/>
-          <w:szCs w:val="16"/>
-          <w:highlight w:val="white"/>
-        </w:rPr>
-      </w:pPr>
-    </w:p>
-    <w:p>
-      <w:pPr>
-        <w:autoSpaceDE w:val="0"/>
-        <w:autoSpaceDN w:val="0"/>
-        <w:adjustRightInd w:val="0"/>
-        <w:spacing w:after="0" w:line="240" w:lineRule="auto"/>
-        <w:rPr>
-          <w:rFonts w:ascii="Arial" w:hAnsi="Arial" w:cs="Arial"/>
-          <w:color w:val="000000"/>
-          <w:sz w:val="10"/>
-          <w:szCs w:val="16"/>
-          <w:highlight w:val="white"/>
-        </w:rPr>
-      </w:pPr>
-      <w:r>
-        <w:rPr>
-          <w:rFonts w:ascii="Arial" w:hAnsi="Arial" w:cs="Arial"/>
-          <w:color w:val="008000"/>
-          <w:sz w:val="10"/>
-          <w:szCs w:val="16"/>
-          <w:highlight w:val="white"/>
-        </w:rPr>
-        <w:t>//Add servicios Cors</w:t>
-      </w:r>
-    </w:p>
-    <w:p>
-      <w:pPr>
-        <w:autoSpaceDE w:val="0"/>
-        <w:autoSpaceDN w:val="0"/>
-        <w:adjustRightInd w:val="0"/>
-        <w:spacing w:after="0" w:line="240" w:lineRule="auto"/>
-        <w:rPr>
-          <w:rFonts w:ascii="Arial" w:hAnsi="Arial" w:cs="Arial"/>
-          <w:color w:val="000000"/>
-          <w:sz w:val="10"/>
-          <w:szCs w:val="16"/>
-          <w:highlight w:val="white"/>
-        </w:rPr>
-      </w:pPr>
-      <w:r>
-        <w:rPr>
-          <w:rFonts w:ascii="Arial" w:hAnsi="Arial" w:cs="Arial"/>
-          <w:color w:val="000000"/>
-          <w:sz w:val="10"/>
-          <w:szCs w:val="16"/>
-          <w:highlight w:val="white"/>
-        </w:rPr>
-        <w:t>builder.Services.AddCors(options =&gt;</w:t>
-      </w:r>
-    </w:p>
-    <w:p>
-      <w:pPr>
-        <w:autoSpaceDE w:val="0"/>
-        <w:autoSpaceDN w:val="0"/>
-        <w:adjustRightInd w:val="0"/>
-        <w:spacing w:after="0" w:line="240" w:lineRule="auto"/>
-        <w:rPr>
-          <w:rFonts w:ascii="Arial" w:hAnsi="Arial" w:cs="Arial"/>
-          <w:color w:val="000000"/>
-          <w:sz w:val="10"/>
-          <w:szCs w:val="16"/>
-          <w:highlight w:val="white"/>
-        </w:rPr>
-      </w:pPr>
-      <w:r>
-        <w:rPr>
-          <w:rFonts w:ascii="Arial" w:hAnsi="Arial" w:cs="Arial"/>
-          <w:color w:val="000000"/>
-          <w:sz w:val="10"/>
-          <w:szCs w:val="16"/>
-          <w:highlight w:val="white"/>
-        </w:rPr>
-        <w:t>{</w:t>
-      </w:r>
-    </w:p>
-    <w:p>
-      <w:pPr>
-        <w:autoSpaceDE w:val="0"/>
-        <w:autoSpaceDN w:val="0"/>
-        <w:adjustRightInd w:val="0"/>
-        <w:spacing w:after="0" w:line="240" w:lineRule="auto"/>
-        <w:rPr>
-          <w:rFonts w:ascii="Arial" w:hAnsi="Arial" w:cs="Arial"/>
-          <w:color w:val="000000"/>
-          <w:sz w:val="10"/>
-          <w:szCs w:val="16"/>
-          <w:highlight w:val="white"/>
-        </w:rPr>
-      </w:pPr>
-      <w:r>
-        <w:rPr>
-          <w:rFonts w:ascii="Arial" w:hAnsi="Arial" w:cs="Arial"/>
-          <w:color w:val="000000"/>
-          <w:sz w:val="10"/>
-          <w:szCs w:val="16"/>
-          <w:highlight w:val="white"/>
-        </w:rPr>
-        <w:t xml:space="preserve">    options.AddPolicy(name: MyAllowSpecificOrigins, policy =&gt;</w:t>
-      </w:r>
-    </w:p>
-    <w:p>
-      <w:pPr>
-        <w:autoSpaceDE w:val="0"/>
-        <w:autoSpaceDN w:val="0"/>
-        <w:adjustRightInd w:val="0"/>
-        <w:spacing w:after="0" w:line="240" w:lineRule="auto"/>
-        <w:rPr>
-          <w:rFonts w:ascii="Arial" w:hAnsi="Arial" w:cs="Arial"/>
-          <w:color w:val="000000"/>
-          <w:sz w:val="10"/>
-          <w:szCs w:val="16"/>
-          <w:highlight w:val="white"/>
-        </w:rPr>
-      </w:pPr>
-      <w:r>
-        <w:rPr>
-          <w:rFonts w:ascii="Arial" w:hAnsi="Arial" w:cs="Arial"/>
-          <w:color w:val="000000"/>
-          <w:sz w:val="10"/>
-          <w:szCs w:val="16"/>
-          <w:highlight w:val="white"/>
-        </w:rPr>
-        <w:t xml:space="preserve">    {</w:t>
-      </w:r>
-    </w:p>
-    <w:p>
-      <w:pPr>
-        <w:autoSpaceDE w:val="0"/>
-        <w:autoSpaceDN w:val="0"/>
-        <w:adjustRightInd w:val="0"/>
-        <w:spacing w:after="0" w:line="240" w:lineRule="auto"/>
-        <w:rPr>
-          <w:rFonts w:ascii="Arial" w:hAnsi="Arial" w:cs="Arial"/>
-          <w:color w:val="000000"/>
-          <w:sz w:val="10"/>
-          <w:szCs w:val="16"/>
-          <w:highlight w:val="white"/>
-        </w:rPr>
-      </w:pPr>
-      <w:r>
-        <w:rPr>
-          <w:rFonts w:ascii="Arial" w:hAnsi="Arial" w:cs="Arial"/>
-          <w:color w:val="000000"/>
-          <w:sz w:val="10"/>
-          <w:szCs w:val="16"/>
-          <w:highlight w:val="white"/>
-        </w:rPr>
-        <w:t xml:space="preserve">        policy.WithOrigins(origenesPermitidos).AllowAnyHeader().AllowAnyMethod();</w:t>
-      </w:r>
-    </w:p>
-    <w:p>
-      <w:pPr>
-        <w:autoSpaceDE w:val="0"/>
-        <w:autoSpaceDN w:val="0"/>
-        <w:adjustRightInd w:val="0"/>
-        <w:spacing w:after="0" w:line="240" w:lineRule="auto"/>
-        <w:rPr>
-          <w:rFonts w:ascii="Arial" w:hAnsi="Arial" w:cs="Arial"/>
-          <w:color w:val="000000"/>
-          <w:sz w:val="10"/>
-          <w:szCs w:val="16"/>
-          <w:highlight w:val="white"/>
-        </w:rPr>
-      </w:pPr>
-      <w:r>
-        <w:rPr>
-          <w:rFonts w:ascii="Arial" w:hAnsi="Arial" w:cs="Arial"/>
-          <w:color w:val="000000"/>
-          <w:sz w:val="10"/>
-          <w:szCs w:val="16"/>
-          <w:highlight w:val="white"/>
-        </w:rPr>
-        <w:t xml:space="preserve">    });</w:t>
-      </w:r>
-    </w:p>
-    <w:p>
-      <w:pPr>
-        <w:autoSpaceDE w:val="0"/>
-        <w:autoSpaceDN w:val="0"/>
-        <w:adjustRightInd w:val="0"/>
-        <w:spacing w:after="0" w:line="240" w:lineRule="auto"/>
-        <w:rPr>
-          <w:rFonts w:ascii="Arial" w:hAnsi="Arial" w:cs="Arial"/>
-          <w:color w:val="000000"/>
-          <w:sz w:val="10"/>
-          <w:szCs w:val="16"/>
-          <w:highlight w:val="white"/>
-        </w:rPr>
-      </w:pPr>
-      <w:r>
-        <w:rPr>
-          <w:rFonts w:ascii="Arial" w:hAnsi="Arial" w:cs="Arial"/>
-          <w:color w:val="000000"/>
-          <w:sz w:val="10"/>
-          <w:szCs w:val="16"/>
-          <w:highlight w:val="white"/>
-        </w:rPr>
-        <w:t>});</w:t>
-      </w:r>
-    </w:p>
-    <w:p>
-      <w:pPr>
-        <w:autoSpaceDE w:val="0"/>
-        <w:autoSpaceDN w:val="0"/>
-        <w:adjustRightInd w:val="0"/>
-        <w:spacing w:after="0" w:line="240" w:lineRule="auto"/>
-        <w:rPr>
-          <w:rFonts w:ascii="Arial" w:hAnsi="Arial" w:cs="Arial"/>
-          <w:color w:val="000000"/>
-          <w:sz w:val="10"/>
-          <w:szCs w:val="16"/>
-          <w:highlight w:val="white"/>
-        </w:rPr>
-      </w:pPr>
-    </w:p>
-    <w:p>
-      <w:pPr>
-        <w:autoSpaceDE w:val="0"/>
-        <w:autoSpaceDN w:val="0"/>
-        <w:adjustRightInd w:val="0"/>
-        <w:spacing w:after="0" w:line="240" w:lineRule="auto"/>
-        <w:rPr>
-          <w:rFonts w:ascii="Arial" w:hAnsi="Arial" w:cs="Arial"/>
-          <w:color w:val="000000"/>
-          <w:sz w:val="10"/>
-          <w:szCs w:val="16"/>
-          <w:highlight w:val="white"/>
-        </w:rPr>
-      </w:pPr>
-      <w:r>
-        <w:rPr>
-          <w:rFonts w:ascii="Arial" w:hAnsi="Arial" w:cs="Arial"/>
-          <w:color w:val="0000FF"/>
-          <w:sz w:val="10"/>
-          <w:szCs w:val="16"/>
-          <w:highlight w:val="white"/>
-        </w:rPr>
-        <w:t>var</w:t>
-      </w:r>
-      <w:r>
-        <w:rPr>
-          <w:rFonts w:ascii="Arial" w:hAnsi="Arial" w:cs="Arial"/>
-          <w:color w:val="000000"/>
-          <w:sz w:val="10"/>
-          <w:szCs w:val="16"/>
-          <w:highlight w:val="white"/>
-        </w:rPr>
-        <w:t xml:space="preserve"> app = builder.Build();</w:t>
-      </w:r>
-    </w:p>
-    <w:p>
-      <w:pPr>
-        <w:autoSpaceDE w:val="0"/>
-        <w:autoSpaceDN w:val="0"/>
-        <w:adjustRightInd w:val="0"/>
-        <w:spacing w:after="0" w:line="240" w:lineRule="auto"/>
-        <w:rPr>
-          <w:rFonts w:ascii="Arial" w:hAnsi="Arial" w:cs="Arial"/>
-          <w:color w:val="000000"/>
-          <w:sz w:val="10"/>
-          <w:szCs w:val="16"/>
-          <w:highlight w:val="white"/>
-        </w:rPr>
-      </w:pPr>
-    </w:p>
-    <w:p>
-      <w:pPr>
-        <w:autoSpaceDE w:val="0"/>
-        <w:autoSpaceDN w:val="0"/>
-        <w:adjustRightInd w:val="0"/>
-        <w:spacing w:after="0" w:line="240" w:lineRule="auto"/>
-        <w:rPr>
-          <w:rFonts w:ascii="Arial" w:hAnsi="Arial" w:cs="Arial"/>
-          <w:color w:val="000000"/>
-          <w:sz w:val="10"/>
-          <w:szCs w:val="16"/>
-          <w:highlight w:val="white"/>
-        </w:rPr>
-      </w:pPr>
-      <w:r>
-        <w:rPr>
-          <w:rFonts w:ascii="Arial" w:hAnsi="Arial" w:cs="Arial"/>
-          <w:color w:val="008000"/>
-          <w:sz w:val="10"/>
-          <w:szCs w:val="16"/>
-          <w:highlight w:val="white"/>
-        </w:rPr>
-        <w:t>// Configure the HTTP request pipeline.</w:t>
-      </w:r>
-    </w:p>
-    <w:p>
-      <w:pPr>
-        <w:autoSpaceDE w:val="0"/>
-        <w:autoSpaceDN w:val="0"/>
-        <w:adjustRightInd w:val="0"/>
-        <w:spacing w:after="0" w:line="240" w:lineRule="auto"/>
-        <w:rPr>
-          <w:rFonts w:ascii="Arial" w:hAnsi="Arial" w:cs="Arial"/>
-          <w:color w:val="000000"/>
-          <w:sz w:val="10"/>
-          <w:szCs w:val="16"/>
-          <w:highlight w:val="white"/>
-        </w:rPr>
-      </w:pPr>
-      <w:r>
-        <w:rPr>
-          <w:rFonts w:ascii="Arial" w:hAnsi="Arial" w:cs="Arial"/>
-          <w:color w:val="0000FF"/>
-          <w:sz w:val="10"/>
-          <w:szCs w:val="16"/>
-          <w:highlight w:val="white"/>
-        </w:rPr>
-        <w:t>if</w:t>
-      </w:r>
-      <w:r>
-        <w:rPr>
-          <w:rFonts w:ascii="Arial" w:hAnsi="Arial" w:cs="Arial"/>
-          <w:color w:val="000000"/>
-          <w:sz w:val="10"/>
-          <w:szCs w:val="16"/>
-          <w:highlight w:val="white"/>
-        </w:rPr>
-        <w:t xml:space="preserve"> (app.Environment.IsDevelopment())</w:t>
-      </w:r>
-    </w:p>
-    <w:p>
-      <w:pPr>
-        <w:autoSpaceDE w:val="0"/>
-        <w:autoSpaceDN w:val="0"/>
-        <w:adjustRightInd w:val="0"/>
-        <w:spacing w:after="0" w:line="240" w:lineRule="auto"/>
-        <w:rPr>
-          <w:rFonts w:ascii="Arial" w:hAnsi="Arial" w:cs="Arial"/>
-          <w:color w:val="000000"/>
-          <w:sz w:val="10"/>
-          <w:szCs w:val="16"/>
-          <w:highlight w:val="white"/>
-        </w:rPr>
-      </w:pPr>
-      <w:r>
-        <w:rPr>
-          <w:rFonts w:ascii="Arial" w:hAnsi="Arial" w:cs="Arial"/>
-          <w:color w:val="000000"/>
-          <w:sz w:val="10"/>
-          <w:szCs w:val="16"/>
-          <w:highlight w:val="white"/>
-        </w:rPr>
-        <w:t>{</w:t>
-      </w:r>
-    </w:p>
-    <w:p>
-      <w:pPr>
-        <w:autoSpaceDE w:val="0"/>
-        <w:autoSpaceDN w:val="0"/>
-        <w:adjustRightInd w:val="0"/>
-        <w:spacing w:after="0" w:line="240" w:lineRule="auto"/>
-        <w:rPr>
-          <w:rFonts w:ascii="Arial" w:hAnsi="Arial" w:cs="Arial"/>
-          <w:color w:val="000000"/>
-          <w:sz w:val="10"/>
-          <w:szCs w:val="16"/>
-          <w:highlight w:val="white"/>
-        </w:rPr>
-      </w:pPr>
-      <w:r>
-        <w:rPr>
-          <w:rFonts w:ascii="Arial" w:hAnsi="Arial" w:cs="Arial"/>
-          <w:color w:val="000000"/>
-          <w:sz w:val="10"/>
-          <w:szCs w:val="16"/>
-          <w:highlight w:val="white"/>
-        </w:rPr>
-        <w:t xml:space="preserve">    app.MapOpenApi();</w:t>
-      </w:r>
-    </w:p>
-    <w:p>
-      <w:pPr>
-        <w:autoSpaceDE w:val="0"/>
-        <w:autoSpaceDN w:val="0"/>
-        <w:adjustRightInd w:val="0"/>
-        <w:spacing w:after="0" w:line="240" w:lineRule="auto"/>
-        <w:rPr>
-          <w:rFonts w:ascii="Arial" w:hAnsi="Arial" w:cs="Arial"/>
-          <w:color w:val="000000"/>
-          <w:sz w:val="10"/>
-          <w:szCs w:val="16"/>
-          <w:highlight w:val="white"/>
-          <w:lang w:val="es-AR"/>
-        </w:rPr>
-      </w:pPr>
-      <w:r>
-        <w:rPr>
-          <w:rFonts w:ascii="Arial" w:hAnsi="Arial" w:cs="Arial"/>
-          <w:color w:val="000000"/>
-          <w:sz w:val="10"/>
-          <w:szCs w:val="16"/>
-          <w:highlight w:val="white"/>
-          <w:lang w:val="es-AR"/>
-        </w:rPr>
-        <w:t>}</w:t>
-      </w:r>
-    </w:p>
-    <w:p>
-      <w:pPr>
-        <w:autoSpaceDE w:val="0"/>
-        <w:autoSpaceDN w:val="0"/>
-        <w:adjustRightInd w:val="0"/>
-        <w:spacing w:after="0" w:line="240" w:lineRule="auto"/>
-        <w:rPr>
-          <w:rFonts w:ascii="Arial" w:hAnsi="Arial" w:cs="Arial"/>
-          <w:color w:val="000000"/>
-          <w:sz w:val="10"/>
-          <w:szCs w:val="16"/>
-          <w:highlight w:val="white"/>
-          <w:lang w:val="es-AR"/>
-        </w:rPr>
-      </w:pPr>
-    </w:p>
-    <w:p>
-      <w:pPr>
-        <w:autoSpaceDE w:val="0"/>
-        <w:autoSpaceDN w:val="0"/>
-        <w:adjustRightInd w:val="0"/>
-        <w:spacing w:after="0" w:line="240" w:lineRule="auto"/>
-        <w:rPr>
-          <w:rFonts w:ascii="Arial" w:hAnsi="Arial" w:cs="Arial"/>
-          <w:color w:val="000000"/>
-          <w:sz w:val="10"/>
-          <w:szCs w:val="16"/>
-          <w:highlight w:val="white"/>
-          <w:lang w:val="es-AR"/>
-        </w:rPr>
-      </w:pPr>
-      <w:r>
-        <w:rPr>
-          <w:rFonts w:ascii="Arial" w:hAnsi="Arial" w:cs="Arial"/>
-          <w:color w:val="000000"/>
-          <w:sz w:val="10"/>
-          <w:szCs w:val="16"/>
-          <w:highlight w:val="white"/>
-          <w:lang w:val="es-AR"/>
-        </w:rPr>
-        <w:t>app.UseHttpsRedirection();</w:t>
-      </w:r>
-    </w:p>
-    <w:p>
-      <w:pPr>
-        <w:autoSpaceDE w:val="0"/>
-        <w:autoSpaceDN w:val="0"/>
-        <w:adjustRightInd w:val="0"/>
-        <w:spacing w:after="0" w:line="240" w:lineRule="auto"/>
-        <w:rPr>
-          <w:rFonts w:ascii="Arial" w:hAnsi="Arial" w:cs="Arial"/>
-          <w:color w:val="000000"/>
-          <w:sz w:val="10"/>
-          <w:szCs w:val="16"/>
-          <w:highlight w:val="white"/>
-          <w:lang w:val="es-AR"/>
-        </w:rPr>
-      </w:pPr>
-    </w:p>
-    <w:p>
-      <w:pPr>
-        <w:autoSpaceDE w:val="0"/>
-        <w:autoSpaceDN w:val="0"/>
-        <w:adjustRightInd w:val="0"/>
-        <w:spacing w:after="0" w:line="240" w:lineRule="auto"/>
-        <w:rPr>
-          <w:rFonts w:ascii="Arial" w:hAnsi="Arial" w:cs="Arial"/>
-          <w:color w:val="000000"/>
-          <w:sz w:val="10"/>
-          <w:szCs w:val="16"/>
-          <w:highlight w:val="white"/>
-          <w:lang w:val="es-AR"/>
-        </w:rPr>
-      </w:pPr>
-      <w:r>
-        <w:rPr>
-          <w:rFonts w:ascii="Arial" w:hAnsi="Arial" w:cs="Arial"/>
-          <w:color w:val="008000"/>
-          <w:sz w:val="10"/>
-          <w:szCs w:val="16"/>
-          <w:highlight w:val="white"/>
-          <w:lang w:val="es-AR"/>
-        </w:rPr>
-        <w:t>// Enrruta las solicitudes a los controladores correctos</w:t>
-      </w:r>
-    </w:p>
-    <w:p>
-      <w:pPr>
-        <w:autoSpaceDE w:val="0"/>
-        <w:autoSpaceDN w:val="0"/>
-        <w:adjustRightInd w:val="0"/>
-        <w:spacing w:after="0" w:line="240" w:lineRule="auto"/>
-        <w:rPr>
-          <w:rFonts w:ascii="Arial" w:hAnsi="Arial" w:cs="Arial"/>
-          <w:color w:val="000000"/>
-          <w:sz w:val="10"/>
-          <w:szCs w:val="16"/>
-          <w:highlight w:val="white"/>
-          <w:lang w:val="es-AR"/>
-        </w:rPr>
-      </w:pPr>
-      <w:r>
-        <w:rPr>
-          <w:rFonts w:ascii="Arial" w:hAnsi="Arial" w:cs="Arial"/>
-          <w:color w:val="000000"/>
-          <w:sz w:val="10"/>
-          <w:szCs w:val="16"/>
-          <w:highlight w:val="white"/>
-          <w:lang w:val="es-AR"/>
-        </w:rPr>
-        <w:t>app.UseRouting();</w:t>
-      </w:r>
-    </w:p>
-    <w:p>
-      <w:pPr>
-        <w:autoSpaceDE w:val="0"/>
-        <w:autoSpaceDN w:val="0"/>
-        <w:adjustRightInd w:val="0"/>
-        <w:spacing w:after="0" w:line="240" w:lineRule="auto"/>
-        <w:rPr>
-          <w:rFonts w:ascii="Arial" w:hAnsi="Arial" w:cs="Arial"/>
-          <w:color w:val="000000"/>
-          <w:sz w:val="10"/>
-          <w:szCs w:val="16"/>
-          <w:highlight w:val="white"/>
-          <w:lang w:val="es-AR"/>
-        </w:rPr>
-      </w:pPr>
-    </w:p>
-    <w:p>
-      <w:pPr>
-        <w:autoSpaceDE w:val="0"/>
-        <w:autoSpaceDN w:val="0"/>
-        <w:adjustRightInd w:val="0"/>
-        <w:spacing w:after="0" w:line="240" w:lineRule="auto"/>
-        <w:rPr>
-          <w:rFonts w:ascii="Arial" w:hAnsi="Arial" w:cs="Arial"/>
-          <w:color w:val="000000"/>
-          <w:sz w:val="10"/>
-          <w:szCs w:val="16"/>
-          <w:highlight w:val="white"/>
-          <w:lang w:val="es-AR"/>
-        </w:rPr>
-      </w:pPr>
-      <w:r>
-        <w:rPr>
-          <w:rFonts w:ascii="Arial" w:hAnsi="Arial" w:cs="Arial"/>
-          <w:color w:val="008000"/>
-          <w:sz w:val="10"/>
-          <w:szCs w:val="16"/>
-          <w:highlight w:val="white"/>
-          <w:lang w:val="es-AR"/>
-        </w:rPr>
-        <w:t>// ----- NUEVOS COMPONENTES DEL MIDDLEWARE -----</w:t>
-      </w:r>
-    </w:p>
-    <w:p>
-      <w:pPr>
-        <w:autoSpaceDE w:val="0"/>
-        <w:autoSpaceDN w:val="0"/>
-        <w:adjustRightInd w:val="0"/>
-        <w:spacing w:after="0" w:line="240" w:lineRule="auto"/>
-        <w:rPr>
-          <w:rFonts w:ascii="Arial" w:hAnsi="Arial" w:cs="Arial"/>
-          <w:color w:val="000000"/>
-          <w:sz w:val="10"/>
-          <w:szCs w:val="16"/>
-          <w:highlight w:val="white"/>
-          <w:lang w:val="es-AR"/>
-        </w:rPr>
-      </w:pPr>
-      <w:r>
-        <w:rPr>
-          <w:rFonts w:ascii="Arial" w:hAnsi="Arial" w:cs="Arial"/>
-          <w:color w:val="008000"/>
-          <w:sz w:val="10"/>
-          <w:szCs w:val="16"/>
-          <w:highlight w:val="white"/>
-          <w:lang w:val="es-AR"/>
-        </w:rPr>
-        <w:t>// 1. Habilitar el middleware de autenticación</w:t>
-      </w:r>
-    </w:p>
-    <w:p>
-      <w:pPr>
-        <w:autoSpaceDE w:val="0"/>
-        <w:autoSpaceDN w:val="0"/>
-        <w:adjustRightInd w:val="0"/>
-        <w:spacing w:after="0" w:line="240" w:lineRule="auto"/>
-        <w:rPr>
-          <w:rFonts w:ascii="Arial" w:hAnsi="Arial" w:cs="Arial"/>
-          <w:color w:val="000000"/>
-          <w:sz w:val="10"/>
-          <w:szCs w:val="16"/>
-          <w:highlight w:val="white"/>
-          <w:lang w:val="es-AR"/>
-        </w:rPr>
-      </w:pPr>
-      <w:r>
-        <w:rPr>
-          <w:rFonts w:ascii="Arial" w:hAnsi="Arial" w:cs="Arial"/>
-          <w:color w:val="000000"/>
-          <w:sz w:val="10"/>
-          <w:szCs w:val="16"/>
-          <w:highlight w:val="white"/>
-          <w:lang w:val="es-AR"/>
-        </w:rPr>
-        <w:t>app.UseAuthentication();</w:t>
-      </w:r>
-    </w:p>
-    <w:p>
-      <w:pPr>
-        <w:autoSpaceDE w:val="0"/>
-        <w:autoSpaceDN w:val="0"/>
-        <w:adjustRightInd w:val="0"/>
-        <w:spacing w:after="0" w:line="240" w:lineRule="auto"/>
-        <w:rPr>
-          <w:rFonts w:ascii="Arial" w:hAnsi="Arial" w:cs="Arial"/>
-          <w:color w:val="000000"/>
-          <w:sz w:val="10"/>
-          <w:szCs w:val="16"/>
-          <w:highlight w:val="white"/>
-          <w:lang w:val="es-AR"/>
-        </w:rPr>
-      </w:pPr>
-      <w:r>
-        <w:rPr>
-          <w:rFonts w:ascii="Arial" w:hAnsi="Arial" w:cs="Arial"/>
-          <w:color w:val="008000"/>
-          <w:sz w:val="10"/>
-          <w:szCs w:val="16"/>
-          <w:highlight w:val="white"/>
-          <w:lang w:val="es-AR"/>
-        </w:rPr>
-        <w:t>// 2. Habilitar el middleware de autorización</w:t>
-      </w:r>
-    </w:p>
-    <w:p>
-      <w:pPr>
-        <w:autoSpaceDE w:val="0"/>
-        <w:autoSpaceDN w:val="0"/>
-        <w:adjustRightInd w:val="0"/>
-        <w:spacing w:after="0" w:line="240" w:lineRule="auto"/>
-        <w:rPr>
-          <w:rFonts w:ascii="Arial" w:hAnsi="Arial" w:cs="Arial"/>
-          <w:color w:val="000000"/>
-          <w:sz w:val="10"/>
-          <w:szCs w:val="16"/>
-          <w:highlight w:val="white"/>
-        </w:rPr>
-      </w:pPr>
-      <w:r>
-        <w:rPr>
-          <w:rFonts w:ascii="Arial" w:hAnsi="Arial" w:cs="Arial"/>
-          <w:color w:val="000000"/>
-          <w:sz w:val="10"/>
-          <w:szCs w:val="16"/>
-          <w:highlight w:val="white"/>
-        </w:rPr>
-        <w:t>app.UseAuthorization();</w:t>
-      </w:r>
-    </w:p>
-    <w:p>
-      <w:pPr>
-        <w:autoSpaceDE w:val="0"/>
-        <w:autoSpaceDN w:val="0"/>
-        <w:adjustRightInd w:val="0"/>
-        <w:spacing w:after="0" w:line="240" w:lineRule="auto"/>
-        <w:rPr>
-          <w:rFonts w:ascii="Arial" w:hAnsi="Arial" w:cs="Arial"/>
-          <w:color w:val="000000"/>
-          <w:sz w:val="10"/>
-          <w:szCs w:val="16"/>
-          <w:highlight w:val="white"/>
-        </w:rPr>
-      </w:pPr>
-      <w:r>
-        <w:rPr>
-          <w:rFonts w:ascii="Arial" w:hAnsi="Arial" w:cs="Arial"/>
-          <w:color w:val="008000"/>
-          <w:sz w:val="10"/>
-          <w:szCs w:val="16"/>
-          <w:highlight w:val="white"/>
-        </w:rPr>
-        <w:t>// 3. Habilitar politica cors</w:t>
-      </w:r>
-    </w:p>
-    <w:p>
-      <w:pPr>
-        <w:autoSpaceDE w:val="0"/>
-        <w:autoSpaceDN w:val="0"/>
-        <w:adjustRightInd w:val="0"/>
-        <w:spacing w:after="0" w:line="240" w:lineRule="auto"/>
-        <w:rPr>
-          <w:rFonts w:ascii="Arial" w:hAnsi="Arial" w:cs="Arial"/>
-          <w:color w:val="000000"/>
-          <w:sz w:val="10"/>
-          <w:szCs w:val="16"/>
-          <w:highlight w:val="white"/>
-        </w:rPr>
-      </w:pPr>
-      <w:r>
-        <w:rPr>
-          <w:rFonts w:ascii="Arial" w:hAnsi="Arial" w:cs="Arial"/>
-          <w:color w:val="000000"/>
-          <w:sz w:val="10"/>
-          <w:szCs w:val="16"/>
-          <w:highlight w:val="white"/>
-        </w:rPr>
-        <w:t>app.UseCors(MyAllowSpecificOrigins);</w:t>
-      </w:r>
-    </w:p>
-    <w:p>
-      <w:pPr>
-        <w:autoSpaceDE w:val="0"/>
-        <w:autoSpaceDN w:val="0"/>
-        <w:adjustRightInd w:val="0"/>
-        <w:spacing w:after="0" w:line="240" w:lineRule="auto"/>
-        <w:rPr>
-          <w:rFonts w:ascii="Arial" w:hAnsi="Arial" w:cs="Arial"/>
-          <w:color w:val="000000"/>
-          <w:sz w:val="10"/>
-          <w:szCs w:val="16"/>
-          <w:highlight w:val="white"/>
-        </w:rPr>
-      </w:pPr>
-    </w:p>
-    <w:p>
-      <w:pPr>
-        <w:autoSpaceDE w:val="0"/>
-        <w:autoSpaceDN w:val="0"/>
-        <w:adjustRightInd w:val="0"/>
-        <w:spacing w:after="0" w:line="240" w:lineRule="auto"/>
-        <w:rPr>
-          <w:rFonts w:ascii="Arial" w:hAnsi="Arial" w:cs="Arial"/>
-          <w:color w:val="000000"/>
-          <w:sz w:val="10"/>
-          <w:szCs w:val="16"/>
-          <w:highlight w:val="white"/>
-        </w:rPr>
-      </w:pPr>
-      <w:r>
-        <w:rPr>
-          <w:rFonts w:ascii="Arial" w:hAnsi="Arial" w:cs="Arial"/>
-          <w:color w:val="000000"/>
-          <w:sz w:val="10"/>
-          <w:szCs w:val="16"/>
-          <w:highlight w:val="white"/>
-        </w:rPr>
-        <w:t>app.MapControllers();</w:t>
-      </w:r>
-    </w:p>
-    <w:p>
-      <w:pPr>
-        <w:autoSpaceDE w:val="0"/>
-        <w:autoSpaceDN w:val="0"/>
-        <w:adjustRightInd w:val="0"/>
-        <w:spacing w:after="0" w:line="240" w:lineRule="auto"/>
-        <w:rPr>
-          <w:rFonts w:ascii="Arial" w:hAnsi="Arial" w:cs="Arial"/>
-          <w:color w:val="000000"/>
-          <w:sz w:val="10"/>
-          <w:szCs w:val="16"/>
-          <w:highlight w:val="white"/>
-        </w:rPr>
-      </w:pPr>
-    </w:p>
-    <w:p>
-      <w:pPr>
-        <w:autoSpaceDE w:val="0"/>
-        <w:autoSpaceDN w:val="0"/>
-        <w:adjustRightInd w:val="0"/>
-        <w:spacing w:after="0" w:line="240" w:lineRule="auto"/>
-        <w:rPr>
-          <w:rFonts w:ascii="Arial" w:hAnsi="Arial" w:cs="Arial"/>
-          <w:color w:val="000000"/>
-          <w:sz w:val="10"/>
-          <w:szCs w:val="16"/>
-          <w:highlight w:val="white"/>
-        </w:rPr>
-      </w:pPr>
-      <w:r>
-        <w:rPr>
-          <w:rFonts w:ascii="Arial" w:hAnsi="Arial" w:cs="Arial"/>
-          <w:color w:val="000000"/>
-          <w:sz w:val="10"/>
-          <w:szCs w:val="16"/>
-          <w:highlight w:val="white"/>
-        </w:rPr>
-        <w:t>app.Run();</w:t>
-      </w:r>
-    </w:p>
-    <w:p>
-      <w:pPr>
-        <w:pStyle w:val="NormalWeb"/>
-        <w:spacing w:line="276" w:lineRule="auto"/>
-        <w:rPr>
-          <w:rFonts w:ascii="Arial" w:hAnsi="Arial" w:cs="Arial"/>
-          <w:sz w:val="10"/>
-          <w:szCs w:val="16"/>
-          <w:lang w:val="es-AR"/>
-        </w:rPr>
-      </w:pPr>
     </w:p>
     <w:sectPr>
       <w:headerReference w:type="default" r:id="rId7"/>

</xml_diff>